<commit_message>
last minute typo correction
</commit_message>
<xml_diff>
--- a/manuscript/manuscript_track_changes.docx
+++ b/manuscript/manuscript_track_changes.docx
@@ -355,12 +355,12 @@
       <w:r>
         <w:t xml:space="preserve"> 2,</w:t>
       </w:r>
-      <w:del w:id="0" w:author="Revised R1" w:date="2023-12-05T14:38:00Z">
+      <w:del w:id="0" w:author="Revised R1" w:date="2023-12-05T15:01:00Z">
         <w:r>
           <w:delText>000 words/2,000</w:delText>
         </w:r>
       </w:del>
-      <w:ins w:id="1" w:author="Revised R1" w:date="2023-12-05T14:38:00Z">
+      <w:ins w:id="1" w:author="Revised R1" w:date="2023-12-05T15:01:00Z">
         <w:r>
           <w:t>522</w:t>
         </w:r>
@@ -384,7 +384,7 @@
       <w:r>
         <w:t xml:space="preserve"> 2</w:t>
       </w:r>
-      <w:del w:id="2" w:author="Revised R1" w:date="2023-12-05T14:38:00Z">
+      <w:del w:id="2" w:author="Revised R1" w:date="2023-12-05T15:01:00Z">
         <w:r>
           <w:delText>/2</w:delText>
         </w:r>
@@ -405,7 +405,7 @@
       <w:r>
         <w:t xml:space="preserve"> 3</w:t>
       </w:r>
-      <w:del w:id="3" w:author="Revised R1" w:date="2023-12-05T14:38:00Z">
+      <w:del w:id="3" w:author="Revised R1" w:date="2023-12-05T15:01:00Z">
         <w:r>
           <w:delText>/3</w:delText>
         </w:r>
@@ -426,12 +426,12 @@
       <w:r>
         <w:t xml:space="preserve"> </w:t>
       </w:r>
-      <w:del w:id="4" w:author="Revised R1" w:date="2023-12-05T14:38:00Z">
+      <w:del w:id="4" w:author="Revised R1" w:date="2023-12-05T15:01:00Z">
         <w:r>
           <w:delText>None</w:delText>
         </w:r>
       </w:del>
-      <w:ins w:id="5" w:author="Revised R1" w:date="2023-12-05T14:38:00Z">
+      <w:ins w:id="5" w:author="Revised R1" w:date="2023-12-05T15:01:00Z">
         <w:r>
           <w:t>Supplementary Methods</w:t>
         </w:r>
@@ -548,12 +548,12 @@
           <w:t>https://gitlab-scm.partners.org/drugepi/smdi-manuscript</w:t>
         </w:r>
       </w:hyperlink>
-      <w:del w:id="6" w:author="Revised R1" w:date="2023-12-05T14:38:00Z">
+      <w:del w:id="6" w:author="Revised R1" w:date="2023-12-05T15:01:00Z">
         <w:r>
           <w:delText>.</w:delText>
         </w:r>
       </w:del>
-      <w:ins w:id="7" w:author="Revised R1" w:date="2023-12-05T14:38:00Z">
+      <w:ins w:id="7" w:author="Revised R1" w:date="2023-12-05T15:01:00Z">
         <w:r>
           <w:t xml:space="preserve"> or </w:t>
         </w:r>
@@ -616,7 +616,7 @@
       <w:r>
         <w:t xml:space="preserve"> </w:t>
       </w:r>
-      <w:ins w:id="8" w:author="Revised R1" w:date="2023-12-05T14:38:00Z">
+      <w:ins w:id="8" w:author="Revised R1" w:date="2023-12-05T15:01:00Z">
         <w:r>
           <w:t xml:space="preserve">(version 0.2.2 at time of manuscript submission) </w:t>
         </w:r>
@@ -900,12 +900,12 @@
       <w:pPr>
         <w:pStyle w:val="FirstParagraph"/>
       </w:pPr>
-      <w:del w:id="11" w:author="Revised R1" w:date="2023-12-05T14:38:00Z">
+      <w:del w:id="11" w:author="Revised R1" w:date="2023-12-05T15:01:00Z">
         <w:r>
           <w:delText>Electronic health records (EHR) are increasingly used to generate real-world evidence (RWE) to</w:delText>
         </w:r>
       </w:del>
-      <w:ins w:id="12" w:author="Revised R1" w:date="2023-12-05T14:38:00Z">
+      <w:ins w:id="12" w:author="Revised R1" w:date="2023-12-05T15:01:00Z">
         <w:r>
           <w:t>Administrative health insurance claims databases have traditionally been the foundation for pharmacoepidemiologic studies. However, a notable drawback lies in their inability to capture detailed clinical nuances. To overcome this limitation, substantial initiatives are underway, for instance in the FDA Sentinel initiative [1], linking claims databases and electronic health records (EHR) to generate real-world evidence (RWE) and</w:t>
         </w:r>
@@ -914,7 +914,7 @@
         <w:t xml:space="preserve"> complement data from randomized controlled trials (RCTs) [1,2]. Due to their capture of clinical details, EHR can significantly improve the ability to mitigate imbalances in prognostic factors between treatment groups, especially when linked to administrative claims databases [3]. </w:t>
       </w:r>
       <w:proofErr w:type="gramStart"/>
-      <w:ins w:id="13" w:author="Revised R1" w:date="2023-12-05T14:38:00Z">
+      <w:ins w:id="13" w:author="Revised R1" w:date="2023-12-05T15:01:00Z">
         <w:r>
           <w:t>At the moment</w:t>
         </w:r>
@@ -926,7 +926,7 @@
       <w:r>
         <w:t xml:space="preserve">However, </w:t>
       </w:r>
-      <w:del w:id="14" w:author="Revised R1" w:date="2023-12-05T14:38:00Z">
+      <w:del w:id="14" w:author="Revised R1" w:date="2023-12-05T15:01:00Z">
         <w:r>
           <w:delText xml:space="preserve">such </w:delText>
         </w:r>
@@ -934,7 +934,7 @@
       <w:r>
         <w:t xml:space="preserve">prognostic factors </w:t>
       </w:r>
-      <w:ins w:id="15" w:author="Revised R1" w:date="2023-12-05T14:38:00Z">
+      <w:ins w:id="15" w:author="Revised R1" w:date="2023-12-05T15:01:00Z">
         <w:r>
           <w:t xml:space="preserve">coming from EHR </w:t>
         </w:r>
@@ -942,7 +942,7 @@
       <w:r>
         <w:t xml:space="preserve">are often </w:t>
       </w:r>
-      <w:ins w:id="16" w:author="Revised R1" w:date="2023-12-05T14:38:00Z">
+      <w:ins w:id="16" w:author="Revised R1" w:date="2023-12-05T15:01:00Z">
         <w:r>
           <w:t xml:space="preserve">only </w:t>
         </w:r>
@@ -950,7 +950,7 @@
       <w:r>
         <w:t>partially observed, posing a challenge to</w:t>
       </w:r>
-      <w:ins w:id="17" w:author="Revised R1" w:date="2023-12-05T14:38:00Z">
+      <w:ins w:id="17" w:author="Revised R1" w:date="2023-12-05T15:01:00Z">
         <w:r>
           <w:t xml:space="preserve"> the</w:t>
         </w:r>
@@ -1019,14 +1019,14 @@
               <w:spacing w:before="0" w:after="0"/>
               <w:textAlignment w:val="center"/>
             </w:pPr>
-            <w:del w:id="18" w:author="Revised R1" w:date="2023-12-05T14:38:00Z">
+            <w:del w:id="18" w:author="Revised R1" w:date="2023-12-05T15:01:00Z">
               <w:r>
                 <w:rPr>
                   <w:noProof/>
                 </w:rPr>
                 <w:lastRenderedPageBreak/>
                 <w:drawing>
-                  <wp:inline distT="0" distB="0" distL="0" distR="0" wp14:anchorId="4A7061A5" wp14:editId="545EE1DD">
+                  <wp:inline distT="0" distB="0" distL="0" distR="0" wp14:anchorId="0FFBE92C" wp14:editId="4E2CF062">
                     <wp:extent cx="152400" cy="152400"/>
                     <wp:effectExtent l="0" t="0" r="0" b="0"/>
                     <wp:docPr id="26" name="Picture 26"/>
@@ -1068,7 +1068,7 @@
                 </w:drawing>
               </w:r>
             </w:del>
-            <w:ins w:id="19" w:author="Revised R1" w:date="2023-12-05T14:38:00Z">
+            <w:ins w:id="19" w:author="Revised R1" w:date="2023-12-05T15:01:00Z">
               <w:r>
                 <w:rPr>
                   <w:noProof/>
@@ -1353,7 +1353,7 @@
       <w:r>
         <w:t xml:space="preserve">Considering these limitations, we have recently developed and evaluated a principled approach combining multiple missing data diagnostics </w:t>
       </w:r>
-      <w:ins w:id="22" w:author="Revised R1" w:date="2023-12-05T14:38:00Z">
+      <w:ins w:id="22" w:author="Revised R1" w:date="2023-12-05T15:01:00Z">
         <w:r>
           <w:t xml:space="preserve">[22] </w:t>
         </w:r>
@@ -1361,12 +1361,12 @@
       <w:r>
         <w:t xml:space="preserve">using </w:t>
       </w:r>
-      <w:del w:id="23" w:author="Revised R1" w:date="2023-12-05T14:38:00Z">
+      <w:del w:id="23" w:author="Revised R1" w:date="2023-12-05T15:01:00Z">
         <w:r>
           <w:delText xml:space="preserve">an US EHR-claims </w:delText>
         </w:r>
       </w:del>
-      <w:ins w:id="24" w:author="Revised R1" w:date="2023-12-05T14:38:00Z">
+      <w:ins w:id="24" w:author="Revised R1" w:date="2023-12-05T15:01:00Z">
         <w:r>
           <w:t xml:space="preserve">a </w:t>
         </w:r>
@@ -1374,12 +1374,12 @@
       <w:r>
         <w:t xml:space="preserve">database linkage </w:t>
       </w:r>
-      <w:del w:id="25" w:author="Revised R1" w:date="2023-12-05T14:38:00Z">
+      <w:del w:id="25" w:author="Revised R1" w:date="2023-12-05T15:01:00Z">
         <w:r>
           <w:delText>[22</w:delText>
         </w:r>
       </w:del>
-      <w:ins w:id="26" w:author="Revised R1" w:date="2023-12-05T14:38:00Z">
+      <w:ins w:id="26" w:author="Revised R1" w:date="2023-12-05T15:01:00Z">
         <w:r>
           <w:t>from the Mass General Brigham Research Patient Data Registry EHR in Boston [23] linked with Medicare fee-for-service claims data [24</w:t>
         </w:r>
@@ -1414,12 +1414,12 @@
       <w:r>
         <w:t xml:space="preserve"> (structural missing data investigations) R package [</w:t>
       </w:r>
-      <w:del w:id="28" w:author="Revised R1" w:date="2023-12-05T14:38:00Z">
+      <w:del w:id="28" w:author="Revised R1" w:date="2023-12-05T15:01:00Z">
         <w:r>
           <w:delText>23</w:delText>
         </w:r>
       </w:del>
-      <w:ins w:id="29" w:author="Revised R1" w:date="2023-12-05T14:38:00Z">
+      <w:ins w:id="29" w:author="Revised R1" w:date="2023-12-05T15:01:00Z">
         <w:r>
           <w:t>25</w:t>
         </w:r>
@@ -1486,12 +1486,12 @@
       <w:r>
         <w:t>. To ensure quality, we implemented comprehensive unit tests with a coverage of 95.81% and established automated R CMD checks [</w:t>
       </w:r>
-      <w:del w:id="31" w:author="Revised R1" w:date="2023-12-05T14:38:00Z">
+      <w:del w:id="31" w:author="Revised R1" w:date="2023-12-05T15:01:00Z">
         <w:r>
           <w:delText>24</w:delText>
         </w:r>
       </w:del>
-      <w:ins w:id="32" w:author="Revised R1" w:date="2023-12-05T14:38:00Z">
+      <w:ins w:id="32" w:author="Revised R1" w:date="2023-12-05T15:01:00Z">
         <w:r>
           <w:t>26</w:t>
         </w:r>
@@ -1553,12 +1553,12 @@
       <w:r>
         <w:t xml:space="preserve">The workflow is generally categorized into descriptives, pattern diagnostics, and inferential diagnostics on potentially underlying missingness mechanisms. In this section, we cover the principles behind the main package functions, a selection of parameters users can specify, the returned results and how these can be interpreted. Examples are illustrated using a synthetic dataset that is part of the package and simulates an oncology cohort with a binary exposure, a time-to-event outcome and several baseline confounders and prognostic covariates including three POCs (EGFR and PD-L1 [biomarkers] and ECOG [performance score]) following </w:t>
       </w:r>
-      <w:del w:id="35" w:author="Revised R1" w:date="2023-12-05T14:38:00Z">
+      <w:del w:id="35" w:author="Revised R1" w:date="2023-12-05T15:01:00Z">
         <w:r>
           <w:delText>MCAR,</w:delText>
         </w:r>
       </w:del>
-      <w:ins w:id="36" w:author="Revised R1" w:date="2023-12-05T14:38:00Z">
+      <w:ins w:id="36" w:author="Revised R1" w:date="2023-12-05T15:01:00Z">
         <w:r>
           <w:t>a</w:t>
         </w:r>
@@ -1566,12 +1566,12 @@
       <w:r>
         <w:t xml:space="preserve"> MAR</w:t>
       </w:r>
-      <w:del w:id="37" w:author="Revised R1" w:date="2023-12-05T14:38:00Z">
+      <w:del w:id="37" w:author="Revised R1" w:date="2023-12-05T15:01:00Z">
         <w:r>
           <w:delText xml:space="preserve"> and</w:delText>
         </w:r>
       </w:del>
-      <w:ins w:id="38" w:author="Revised R1" w:date="2023-12-05T14:38:00Z">
+      <w:ins w:id="38" w:author="Revised R1" w:date="2023-12-05T15:01:00Z">
         <w:r>
           <w:t>,</w:t>
         </w:r>
@@ -1579,12 +1579,12 @@
       <w:r>
         <w:t xml:space="preserve"> MNAR </w:t>
       </w:r>
-      <w:del w:id="39" w:author="Revised R1" w:date="2023-12-05T14:38:00Z">
+      <w:del w:id="39" w:author="Revised R1" w:date="2023-12-05T15:01:00Z">
         <w:r>
           <w:delText>mechanisms</w:delText>
         </w:r>
       </w:del>
-      <w:ins w:id="40" w:author="Revised R1" w:date="2023-12-05T14:38:00Z">
+      <w:ins w:id="40" w:author="Revised R1" w:date="2023-12-05T15:01:00Z">
         <w:r>
           <w:t>and MCAR mechanism, respectively</w:t>
         </w:r>
@@ -1657,10 +1657,10 @@
       <w:pPr>
         <w:pStyle w:val="BodyText"/>
         <w:rPr>
-          <w:ins w:id="41" w:author="Revised R1" w:date="2023-12-05T14:38:00Z"/>
-        </w:rPr>
-      </w:pPr>
-      <w:ins w:id="42" w:author="Revised R1" w:date="2023-12-05T14:38:00Z">
+          <w:ins w:id="41" w:author="Revised R1" w:date="2023-12-05T15:01:00Z"/>
+        </w:rPr>
+      </w:pPr>
+      <w:ins w:id="42" w:author="Revised R1" w:date="2023-12-05T15:01:00Z">
         <w:r>
           <w:t xml:space="preserve">Details on missingness assumptions, key statistical principles and further information on all functions can be found in the </w:t>
         </w:r>
@@ -1680,10 +1680,10 @@
       <w:pPr>
         <w:pStyle w:val="SourceCode"/>
         <w:rPr>
-          <w:ins w:id="43" w:author="Revised R1" w:date="2023-12-05T14:38:00Z"/>
-        </w:rPr>
-      </w:pPr>
-      <w:ins w:id="44" w:author="Revised R1" w:date="2023-12-05T14:38:00Z">
+          <w:ins w:id="43" w:author="Revised R1" w:date="2023-12-05T15:01:00Z"/>
+        </w:rPr>
+      </w:pPr>
+      <w:ins w:id="44" w:author="Revised R1" w:date="2023-12-05T15:01:00Z">
         <w:r>
           <w:rPr>
             <w:rStyle w:val="NormalTok"/>
@@ -1790,12 +1790,12 @@
       <w:r>
         <w:t xml:space="preserve"> package [</w:t>
       </w:r>
-      <w:del w:id="46" w:author="Revised R1" w:date="2023-12-05T14:38:00Z">
+      <w:del w:id="46" w:author="Revised R1" w:date="2023-12-05T15:01:00Z">
         <w:r>
           <w:delText>25</w:delText>
         </w:r>
       </w:del>
-      <w:ins w:id="47" w:author="Revised R1" w:date="2023-12-05T14:38:00Z">
+      <w:ins w:id="47" w:author="Revised R1" w:date="2023-12-05T15:01:00Z">
         <w:r>
           <w:t>27</w:t>
         </w:r>
@@ -1803,12 +1803,12 @@
       <w:r>
         <w:t>]. This function uses a set visualization technique to visually infer potential (non-)monotone patterns based on the number of intersecting missing observations across all POCs [</w:t>
       </w:r>
-      <w:del w:id="48" w:author="Revised R1" w:date="2023-12-05T14:38:00Z">
+      <w:del w:id="48" w:author="Revised R1" w:date="2023-12-05T15:01:00Z">
         <w:r>
           <w:delText>26</w:delText>
         </w:r>
       </w:del>
-      <w:ins w:id="49" w:author="Revised R1" w:date="2023-12-05T14:38:00Z">
+      <w:ins w:id="49" w:author="Revised R1" w:date="2023-12-05T15:01:00Z">
         <w:r>
           <w:t>28</w:t>
         </w:r>
@@ -1827,7 +1827,7 @@
       <w:r>
         <w:t xml:space="preserve"> b).</w:t>
       </w:r>
-      <w:ins w:id="50" w:author="Revised R1" w:date="2023-12-05T14:38:00Z">
+      <w:ins w:id="50" w:author="Revised R1" w:date="2023-12-05T15:01:00Z">
         <w:r>
           <w:t xml:space="preserve"> The </w:t>
         </w:r>
@@ -1939,12 +1939,12 @@
       <w:r>
         <w:t xml:space="preserve"> function computes absolute standardized mean differences (ASMD) of observed patient characteristics [</w:t>
       </w:r>
-      <w:del w:id="53" w:author="Revised R1" w:date="2023-12-05T14:38:00Z">
+      <w:del w:id="53" w:author="Revised R1" w:date="2023-12-05T15:01:00Z">
         <w:r>
           <w:delText>27–29</w:delText>
         </w:r>
       </w:del>
-      <w:ins w:id="54" w:author="Revised R1" w:date="2023-12-05T14:38:00Z">
+      <w:ins w:id="54" w:author="Revised R1" w:date="2023-12-05T15:01:00Z">
         <w:r>
           <w:t>30–32</w:t>
         </w:r>
@@ -1962,12 +1962,12 @@
       <w:r>
         <w:t xml:space="preserve"> object which displays an aggregated summary of the average or median ASMD along with a corresponding range of minimum and maximum ASMDs for each POC, respectively. The object also returns detailed ‘Table 1’s’ and plots [</w:t>
       </w:r>
-      <w:del w:id="55" w:author="Revised R1" w:date="2023-12-05T14:38:00Z">
+      <w:del w:id="55" w:author="Revised R1" w:date="2023-12-05T15:01:00Z">
         <w:r>
           <w:delText>30</w:delText>
         </w:r>
       </w:del>
-      <w:ins w:id="56" w:author="Revised R1" w:date="2023-12-05T14:38:00Z">
+      <w:ins w:id="56" w:author="Revised R1" w:date="2023-12-05T15:01:00Z">
         <w:r>
           <w:t>33</w:t>
         </w:r>
@@ -2029,12 +2029,12 @@
       <w:r>
         <w:t xml:space="preserve"> test [12,</w:t>
       </w:r>
-      <w:del w:id="57" w:author="Revised R1" w:date="2023-12-05T14:38:00Z">
+      <w:del w:id="57" w:author="Revised R1" w:date="2023-12-05T15:01:00Z">
         <w:r>
           <w:delText>31</w:delText>
         </w:r>
       </w:del>
-      <w:ins w:id="58" w:author="Revised R1" w:date="2023-12-05T14:38:00Z">
+      <w:ins w:id="58" w:author="Revised R1" w:date="2023-12-05T15:01:00Z">
         <w:r>
           <w:t>34</w:t>
         </w:r>
@@ -2068,12 +2068,12 @@
       <w:r>
         <w:t xml:space="preserve"> [13,</w:t>
       </w:r>
-      <w:del w:id="59" w:author="Revised R1" w:date="2023-12-05T14:38:00Z">
+      <w:del w:id="59" w:author="Revised R1" w:date="2023-12-05T15:01:00Z">
         <w:r>
           <w:delText>25</w:delText>
         </w:r>
       </w:del>
-      <w:ins w:id="60" w:author="Revised R1" w:date="2023-12-05T14:38:00Z">
+      <w:ins w:id="60" w:author="Revised R1" w:date="2023-12-05T15:01:00Z">
         <w:r>
           <w:t>27</w:t>
         </w:r>
@@ -2086,10 +2086,10 @@
       <w:pPr>
         <w:pStyle w:val="BodyText"/>
         <w:rPr>
-          <w:ins w:id="61" w:author="Revised R1" w:date="2023-12-05T14:38:00Z"/>
-        </w:rPr>
-      </w:pPr>
-      <w:ins w:id="62" w:author="Revised R1" w:date="2023-12-05T14:38:00Z">
+          <w:ins w:id="61" w:author="Revised R1" w:date="2023-12-05T15:01:00Z"/>
+        </w:rPr>
+      </w:pPr>
+      <w:ins w:id="62" w:author="Revised R1" w:date="2023-12-05T15:01:00Z">
         <w:r>
           <w:t xml:space="preserve">Applying group 1 diagnostics to the synthetic example dataset would indicate that the ECOG POC (median ASMD 0.03, min-max 0.00-0.07, p-value 0.78) does not show any </w:t>
         </w:r>
@@ -2197,12 +2197,12 @@
       <w:r>
         <w:t xml:space="preserve"> function. This function trains and fits a random forest classification model [11,</w:t>
       </w:r>
-      <w:del w:id="64" w:author="Revised R1" w:date="2023-12-05T14:38:00Z">
+      <w:del w:id="64" w:author="Revised R1" w:date="2023-12-05T15:01:00Z">
         <w:r>
           <w:delText>32</w:delText>
         </w:r>
       </w:del>
-      <w:ins w:id="65" w:author="Revised R1" w:date="2023-12-05T14:38:00Z">
+      <w:ins w:id="65" w:author="Revised R1" w:date="2023-12-05T15:01:00Z">
         <w:r>
           <w:t>35</w:t>
         </w:r>
@@ -2246,12 +2246,12 @@
       <w:r>
         <w:t xml:space="preserve"> parameter, respectively) [</w:t>
       </w:r>
-      <w:del w:id="66" w:author="Revised R1" w:date="2023-12-05T14:38:00Z">
+      <w:del w:id="66" w:author="Revised R1" w:date="2023-12-05T15:01:00Z">
         <w:r>
           <w:delText>32,33</w:delText>
         </w:r>
       </w:del>
-      <w:ins w:id="67" w:author="Revised R1" w:date="2023-12-05T14:38:00Z">
+      <w:ins w:id="67" w:author="Revised R1" w:date="2023-12-05T15:01:00Z">
         <w:r>
           <w:t>35,36</w:t>
         </w:r>
@@ -2289,10 +2289,10 @@
       <w:pPr>
         <w:pStyle w:val="BodyText"/>
         <w:rPr>
-          <w:ins w:id="68" w:author="Revised R1" w:date="2023-12-05T14:38:00Z"/>
-        </w:rPr>
-      </w:pPr>
-      <w:ins w:id="69" w:author="Revised R1" w:date="2023-12-05T14:38:00Z">
+          <w:ins w:id="68" w:author="Revised R1" w:date="2023-12-05T15:01:00Z"/>
+        </w:rPr>
+      </w:pPr>
+      <w:ins w:id="69" w:author="Revised R1" w:date="2023-12-05T15:01:00Z">
         <w:r>
           <w:fldChar w:fldCharType="begin"/>
         </w:r>
@@ -2362,7 +2362,7 @@
       <w:r>
         <w:t xml:space="preserve"> function examines the association of the missingness indicator of the POC and the outcome under study. The function computes both a univariate model and a model adjusted for all other covariates in the dataset. In simulations, we discerned distinct patterns in both univariate and adjusted associations between the missing indicator and the outcome, closely mirroring simulated missingness mechanisms </w:t>
       </w:r>
-      <w:ins w:id="71" w:author="Revised R1" w:date="2023-12-05T14:38:00Z">
+      <w:ins w:id="71" w:author="Revised R1" w:date="2023-12-05T15:01:00Z">
         <w:r>
           <w:t>(</w:t>
         </w:r>
@@ -2394,12 +2394,12 @@
       <w:r>
         <w:t xml:space="preserve">[22]. As expected, under a MCAR mechanism </w:t>
       </w:r>
-      <w:del w:id="72" w:author="Revised R1" w:date="2023-12-05T14:38:00Z">
+      <w:del w:id="72" w:author="Revised R1" w:date="2023-12-05T15:01:00Z">
         <w:r>
           <w:delText>there was</w:delText>
         </w:r>
       </w:del>
-      <w:ins w:id="73" w:author="Revised R1" w:date="2023-12-05T14:38:00Z">
+      <w:ins w:id="73" w:author="Revised R1" w:date="2023-12-05T15:01:00Z">
         <w:r>
           <w:t>the simulation suggested</w:t>
         </w:r>
@@ -2412,7 +2412,7 @@
       <w:pPr>
         <w:pStyle w:val="BodyText"/>
       </w:pPr>
-      <w:del w:id="74" w:author="Revised R1" w:date="2023-12-05T14:38:00Z">
+      <w:del w:id="74" w:author="Revised R1" w:date="2023-12-05T15:01:00Z">
         <w:r>
           <w:delText xml:space="preserve">Currently, </w:delText>
         </w:r>
@@ -2434,12 +2434,12 @@
       <w:r>
         <w:t xml:space="preserve"> supports </w:t>
       </w:r>
-      <w:del w:id="75" w:author="Revised R1" w:date="2023-12-05T14:38:00Z">
+      <w:del w:id="75" w:author="Revised R1" w:date="2023-12-05T15:01:00Z">
         <w:r>
           <w:delText>three</w:delText>
         </w:r>
       </w:del>
-      <w:ins w:id="76" w:author="Revised R1" w:date="2023-12-05T14:38:00Z">
+      <w:ins w:id="76" w:author="Revised R1" w:date="2023-12-05T15:01:00Z">
         <w:r>
           <w:t>multiple</w:t>
         </w:r>
@@ -2447,12 +2447,12 @@
       <w:r>
         <w:t xml:space="preserve"> outcome regression types</w:t>
       </w:r>
-      <w:del w:id="77" w:author="Revised R1" w:date="2023-12-05T14:38:00Z">
+      <w:del w:id="77" w:author="Revised R1" w:date="2023-12-05T15:01:00Z">
         <w:r>
           <w:delText>:</w:delText>
         </w:r>
       </w:del>
-      <w:ins w:id="78" w:author="Revised R1" w:date="2023-12-05T14:38:00Z">
+      <w:ins w:id="78" w:author="Revised R1" w:date="2023-12-05T15:01:00Z">
         <w:r>
           <w:t xml:space="preserve"> including</w:t>
         </w:r>
@@ -2472,12 +2472,12 @@
       <w:r>
         <w:t xml:space="preserve"> [</w:t>
       </w:r>
-      <w:del w:id="79" w:author="Revised R1" w:date="2023-12-05T14:38:00Z">
+      <w:del w:id="79" w:author="Revised R1" w:date="2023-12-05T15:01:00Z">
         <w:r>
           <w:delText>34</w:delText>
         </w:r>
       </w:del>
-      <w:ins w:id="80" w:author="Revised R1" w:date="2023-12-05T14:38:00Z">
+      <w:ins w:id="80" w:author="Revised R1" w:date="2023-12-05T15:01:00Z">
         <w:r>
           <w:t>37</w:t>
         </w:r>
@@ -2485,7 +2485,7 @@
       <w:r>
         <w:t xml:space="preserve">]) for continuous outcomes, </w:t>
       </w:r>
-      <w:del w:id="81" w:author="Revised R1" w:date="2023-12-05T14:38:00Z">
+      <w:del w:id="81" w:author="Revised R1" w:date="2023-12-05T15:01:00Z">
         <w:r>
           <w:delText>logistic regression (</w:delText>
         </w:r>
@@ -2515,12 +2515,12 @@
       <w:r>
         <w:t xml:space="preserve"> [</w:t>
       </w:r>
-      <w:del w:id="82" w:author="Revised R1" w:date="2023-12-05T14:38:00Z">
+      <w:del w:id="82" w:author="Revised R1" w:date="2023-12-05T15:01:00Z">
         <w:r>
           <w:delText>35</w:delText>
         </w:r>
       </w:del>
-      <w:ins w:id="83" w:author="Revised R1" w:date="2023-12-05T14:38:00Z">
+      <w:ins w:id="83" w:author="Revised R1" w:date="2023-12-05T15:01:00Z">
         <w:r>
           <w:t>38</w:t>
         </w:r>
@@ -2528,12 +2528,12 @@
       <w:r>
         <w:t>]) for time-to-event outcomes</w:t>
       </w:r>
-      <w:del w:id="84" w:author="Revised R1" w:date="2023-12-05T14:38:00Z">
+      <w:del w:id="84" w:author="Revised R1" w:date="2023-12-05T15:01:00Z">
         <w:r>
           <w:delText>.</w:delText>
         </w:r>
       </w:del>
-      <w:ins w:id="85" w:author="Revised R1" w:date="2023-12-05T14:38:00Z">
+      <w:ins w:id="85" w:author="Revised R1" w:date="2023-12-05T15:01:00Z">
         <w:r>
           <w:t>, and generalized linear regression models (</w:t>
         </w:r>
@@ -2582,7 +2582,7 @@
       <w:r>
         <w:t xml:space="preserve"> parameter</w:t>
       </w:r>
-      <w:ins w:id="86" w:author="Revised R1" w:date="2023-12-05T14:38:00Z">
+      <w:ins w:id="86" w:author="Revised R1" w:date="2023-12-05T15:01:00Z">
         <w:r>
           <w:t xml:space="preserve">) and the </w:t>
         </w:r>
@@ -2632,10 +2632,10 @@
       <w:pPr>
         <w:pStyle w:val="BodyText"/>
         <w:rPr>
-          <w:ins w:id="87" w:author="Revised R1" w:date="2023-12-05T14:38:00Z"/>
-        </w:rPr>
-      </w:pPr>
-      <w:ins w:id="88" w:author="Revised R1" w:date="2023-12-05T14:38:00Z">
+          <w:ins w:id="87" w:author="Revised R1" w:date="2023-12-05T15:01:00Z"/>
+        </w:rPr>
+      </w:pPr>
+      <w:ins w:id="88" w:author="Revised R1" w:date="2023-12-05T15:01:00Z">
         <w:r>
           <w:lastRenderedPageBreak/>
           <w:t xml:space="preserve">Demonstrating the utilization of </w:t>
@@ -2743,12 +2743,12 @@
       <w:r>
         <w:t xml:space="preserve"> function enables users to compute all </w:t>
       </w:r>
-      <w:del w:id="90" w:author="Revised R1" w:date="2023-12-05T14:38:00Z">
+      <w:del w:id="90" w:author="Revised R1" w:date="2023-12-05T15:01:00Z">
         <w:r>
           <w:delText>three</w:delText>
         </w:r>
       </w:del>
-      <w:ins w:id="91" w:author="Revised R1" w:date="2023-12-05T14:38:00Z">
+      <w:ins w:id="91" w:author="Revised R1" w:date="2023-12-05T15:01:00Z">
         <w:r>
           <w:t>of the above discussed</w:t>
         </w:r>
@@ -2756,12 +2756,12 @@
       <w:r>
         <w:t xml:space="preserve"> group diagnostics </w:t>
       </w:r>
-      <w:del w:id="92" w:author="Revised R1" w:date="2023-12-05T14:38:00Z">
+      <w:del w:id="92" w:author="Revised R1" w:date="2023-12-05T15:01:00Z">
         <w:r>
           <w:delText>with</w:delText>
         </w:r>
       </w:del>
-      <w:ins w:id="93" w:author="Revised R1" w:date="2023-12-05T14:38:00Z">
+      <w:ins w:id="93" w:author="Revised R1" w:date="2023-12-05T15:01:00Z">
         <w:r>
           <w:t>within</w:t>
         </w:r>
@@ -2946,7 +2946,7 @@
       <w:r>
         <w:t xml:space="preserve">). By cross-checking all resulting diagnostic parameters to expected estimates </w:t>
       </w:r>
-      <w:ins w:id="94" w:author="Revised R1" w:date="2023-12-05T14:38:00Z">
+      <w:ins w:id="94" w:author="Revised R1" w:date="2023-12-05T15:01:00Z">
         <w:r>
           <w:t xml:space="preserve">as illustrated in in the above examples </w:t>
         </w:r>
@@ -2970,10 +2970,10 @@
       <w:pPr>
         <w:pStyle w:val="BodyText"/>
         <w:rPr>
-          <w:ins w:id="95" w:author="Revised R1" w:date="2023-12-05T14:38:00Z"/>
-        </w:rPr>
-      </w:pPr>
-      <w:ins w:id="96" w:author="Revised R1" w:date="2023-12-05T14:38:00Z">
+          <w:ins w:id="95" w:author="Revised R1" w:date="2023-12-05T15:01:00Z"/>
+        </w:rPr>
+      </w:pPr>
+      <w:ins w:id="96" w:author="Revised R1" w:date="2023-12-05T15:01:00Z">
         <w:r>
           <w:t xml:space="preserve">The </w:t>
         </w:r>
@@ -3053,12 +3053,12 @@
       <w:r>
         <w:t xml:space="preserve">The package </w:t>
       </w:r>
-      <w:del w:id="98" w:author="Revised R1" w:date="2023-12-05T14:38:00Z">
+      <w:del w:id="98" w:author="Revised R1" w:date="2023-12-05T15:01:00Z">
         <w:r>
           <w:delText>does come</w:delText>
         </w:r>
       </w:del>
-      <w:ins w:id="99" w:author="Revised R1" w:date="2023-12-05T14:38:00Z">
+      <w:ins w:id="99" w:author="Revised R1" w:date="2023-12-05T15:01:00Z">
         <w:r>
           <w:t>should be used</w:t>
         </w:r>
@@ -3066,12 +3066,12 @@
       <w:r>
         <w:t xml:space="preserve"> with certain limitations</w:t>
       </w:r>
-      <w:del w:id="100" w:author="Revised R1" w:date="2023-12-05T14:38:00Z">
+      <w:del w:id="100" w:author="Revised R1" w:date="2023-12-05T15:01:00Z">
         <w:r>
           <w:delText>, such that</w:delText>
         </w:r>
       </w:del>
-      <w:ins w:id="101" w:author="Revised R1" w:date="2023-12-05T14:38:00Z">
+      <w:ins w:id="101" w:author="Revised R1" w:date="2023-12-05T15:01:00Z">
         <w:r>
           <w:t xml:space="preserve"> in mind. Most importantly,</w:t>
         </w:r>
@@ -3079,12 +3079,12 @@
       <w:r>
         <w:t xml:space="preserve"> the true underlying mechanism causing the missing data can never be inferred with absolute certainty from the observed data. Therefore, </w:t>
       </w:r>
-      <w:del w:id="102" w:author="Revised R1" w:date="2023-12-05T14:38:00Z">
+      <w:del w:id="102" w:author="Revised R1" w:date="2023-12-05T15:01:00Z">
         <w:r>
           <w:delText>it’s</w:delText>
         </w:r>
       </w:del>
-      <w:ins w:id="103" w:author="Revised R1" w:date="2023-12-05T14:38:00Z">
+      <w:ins w:id="103" w:author="Revised R1" w:date="2023-12-05T15:01:00Z">
         <w:r>
           <w:t>it is</w:t>
         </w:r>
@@ -3092,7 +3092,7 @@
       <w:r>
         <w:t xml:space="preserve"> important to complement diagnostic results with substantive expert knowledge to factor in how covariates are measured in routine care</w:t>
       </w:r>
-      <w:ins w:id="104" w:author="Revised R1" w:date="2023-12-05T14:38:00Z">
+      <w:ins w:id="104" w:author="Revised R1" w:date="2023-12-05T15:01:00Z">
         <w:r>
           <w:t>, which could be system-specific,</w:t>
         </w:r>
@@ -3100,7 +3100,7 @@
       <w:r>
         <w:t xml:space="preserve"> and contextualize potential reasons for missingness</w:t>
       </w:r>
-      <w:ins w:id="105" w:author="Revised R1" w:date="2023-12-05T14:38:00Z">
+      <w:ins w:id="105" w:author="Revised R1" w:date="2023-12-05T15:01:00Z">
         <w:r>
           <w:t>. This collaborative approach allows for a contextualized understanding of potential causes for missing data in EHR</w:t>
         </w:r>
@@ -3156,12 +3156,12 @@
       <w:pPr>
         <w:pStyle w:val="Bibliography"/>
         <w:rPr>
-          <w:del w:id="108" w:author="Revised R1" w:date="2023-12-05T14:38:00Z"/>
+          <w:del w:id="108" w:author="Revised R1" w:date="2023-12-05T15:01:00Z"/>
         </w:rPr>
       </w:pPr>
       <w:bookmarkStart w:id="109" w:name="ref-Desai2021"/>
       <w:bookmarkStart w:id="110" w:name="refs"/>
-      <w:del w:id="111" w:author="Revised R1" w:date="2023-12-05T14:38:00Z">
+      <w:del w:id="111" w:author="Revised R1" w:date="2023-12-05T15:01:00Z">
         <w:r>
           <w:delText xml:space="preserve">1 </w:delText>
         </w:r>
@@ -3196,12 +3196,12 @@
       <w:pPr>
         <w:pStyle w:val="Bibliography"/>
       </w:pPr>
-      <w:del w:id="112" w:author="Revised R1" w:date="2023-12-05T14:38:00Z">
+      <w:del w:id="112" w:author="Revised R1" w:date="2023-12-05T15:01:00Z">
         <w:r>
           <w:delText>2</w:delText>
         </w:r>
       </w:del>
-      <w:ins w:id="113" w:author="Revised R1" w:date="2023-12-05T14:38:00Z">
+      <w:ins w:id="113" w:author="Revised R1" w:date="2023-12-05T15:01:00Z">
         <w:r>
           <w:t>1</w:t>
         </w:r>
@@ -3246,12 +3246,12 @@
       <w:pPr>
         <w:pStyle w:val="Bibliography"/>
         <w:rPr>
-          <w:ins w:id="114" w:author="Revised R1" w:date="2023-12-05T14:38:00Z"/>
+          <w:ins w:id="114" w:author="Revised R1" w:date="2023-12-05T15:01:00Z"/>
         </w:rPr>
       </w:pPr>
       <w:bookmarkStart w:id="115" w:name="ref-fdaRWE2018"/>
       <w:bookmarkEnd w:id="109"/>
-      <w:ins w:id="116" w:author="Revised R1" w:date="2023-12-05T14:38:00Z">
+      <w:ins w:id="116" w:author="Revised R1" w:date="2023-12-05T15:01:00Z">
         <w:r>
           <w:t xml:space="preserve">2 </w:t>
         </w:r>
@@ -3491,12 +3491,12 @@
       <w:r>
         <w:tab/>
       </w:r>
-      <w:del w:id="123" w:author="Revised R1" w:date="2023-12-05T14:38:00Z">
+      <w:del w:id="123" w:author="Revised R1" w:date="2023-12-05T15:01:00Z">
         <w:r>
           <w:delText>RUBIN</w:delText>
         </w:r>
       </w:del>
-      <w:ins w:id="124" w:author="Revised R1" w:date="2023-12-05T14:38:00Z">
+      <w:ins w:id="124" w:author="Revised R1" w:date="2023-12-05T15:01:00Z">
         <w:r>
           <w:t>Rubin</w:t>
         </w:r>
@@ -4060,10 +4060,10 @@
       <w:pPr>
         <w:pStyle w:val="Bibliography"/>
         <w:rPr>
-          <w:del w:id="139" w:author="Revised R1" w:date="2023-12-05T14:38:00Z"/>
-        </w:rPr>
-      </w:pPr>
-      <w:del w:id="140" w:author="Revised R1" w:date="2023-12-05T14:38:00Z">
+          <w:del w:id="139" w:author="Revised R1" w:date="2023-12-05T15:01:00Z"/>
+        </w:rPr>
+      </w:pPr>
+      <w:del w:id="140" w:author="Revised R1" w:date="2023-12-05T15:01:00Z">
         <w:r>
           <w:delText xml:space="preserve">23 </w:delText>
         </w:r>
@@ -4101,17 +4101,17 @@
       <w:pPr>
         <w:pStyle w:val="Bibliography"/>
         <w:rPr>
-          <w:ins w:id="141" w:author="Revised R1" w:date="2023-12-05T14:38:00Z"/>
-        </w:rPr>
-      </w:pPr>
-      <w:del w:id="142" w:author="Revised R1" w:date="2023-12-05T14:38:00Z">
+          <w:ins w:id="141" w:author="Revised R1" w:date="2023-12-05T15:01:00Z"/>
+        </w:rPr>
+      </w:pPr>
+      <w:del w:id="142" w:author="Revised R1" w:date="2023-12-05T15:01:00Z">
         <w:r>
           <w:delText>24</w:delText>
         </w:r>
       </w:del>
       <w:bookmarkStart w:id="143" w:name="ref-nalichowski2006"/>
       <w:bookmarkEnd w:id="138"/>
-      <w:ins w:id="144" w:author="Revised R1" w:date="2023-12-05T14:38:00Z">
+      <w:ins w:id="144" w:author="Revised R1" w:date="2023-12-05T15:01:00Z">
         <w:r>
           <w:t xml:space="preserve">23 </w:t>
         </w:r>
@@ -4184,12 +4184,12 @@
       <w:pPr>
         <w:pStyle w:val="Bibliography"/>
         <w:rPr>
-          <w:ins w:id="145" w:author="Revised R1" w:date="2023-12-05T14:38:00Z"/>
+          <w:ins w:id="145" w:author="Revised R1" w:date="2023-12-05T15:01:00Z"/>
         </w:rPr>
       </w:pPr>
       <w:bookmarkStart w:id="146" w:name="ref-cmsResdac"/>
       <w:bookmarkEnd w:id="143"/>
-      <w:ins w:id="147" w:author="Revised R1" w:date="2023-12-05T14:38:00Z">
+      <w:ins w:id="147" w:author="Revised R1" w:date="2023-12-05T15:01:00Z">
         <w:r>
           <w:t xml:space="preserve">24 </w:t>
         </w:r>
@@ -4235,12 +4235,12 @@
       <w:pPr>
         <w:pStyle w:val="Bibliography"/>
         <w:rPr>
-          <w:ins w:id="148" w:author="Revised R1" w:date="2023-12-05T14:38:00Z"/>
+          <w:ins w:id="148" w:author="Revised R1" w:date="2023-12-05T15:01:00Z"/>
         </w:rPr>
       </w:pPr>
       <w:bookmarkStart w:id="149" w:name="ref-smdi"/>
       <w:bookmarkEnd w:id="146"/>
-      <w:ins w:id="150" w:author="Revised R1" w:date="2023-12-05T14:38:00Z">
+      <w:ins w:id="150" w:author="Revised R1" w:date="2023-12-05T15:01:00Z">
         <w:r>
           <w:t xml:space="preserve">25 </w:t>
         </w:r>
@@ -4292,7 +4292,7 @@
       </w:pPr>
       <w:bookmarkStart w:id="151" w:name="ref-wickham2023r"/>
       <w:bookmarkEnd w:id="149"/>
-      <w:ins w:id="152" w:author="Revised R1" w:date="2023-12-05T14:38:00Z">
+      <w:ins w:id="152" w:author="Revised R1" w:date="2023-12-05T15:01:00Z">
         <w:r>
           <w:t>26</w:t>
         </w:r>
@@ -4321,13 +4321,13 @@
       </w:pPr>
       <w:bookmarkStart w:id="153" w:name="ref-naniar"/>
       <w:bookmarkEnd w:id="151"/>
-      <w:del w:id="154" w:author="Revised R1" w:date="2023-12-05T14:38:00Z">
+      <w:del w:id="154" w:author="Revised R1" w:date="2023-12-05T15:01:00Z">
         <w:r>
           <w:lastRenderedPageBreak/>
           <w:delText>25</w:delText>
         </w:r>
       </w:del>
-      <w:ins w:id="155" w:author="Revised R1" w:date="2023-12-05T14:38:00Z">
+      <w:ins w:id="155" w:author="Revised R1" w:date="2023-12-05T15:01:00Z">
         <w:r>
           <w:t>27</w:t>
         </w:r>
@@ -4362,12 +4362,12 @@
       </w:pPr>
       <w:bookmarkStart w:id="156" w:name="ref-ruddle2022"/>
       <w:bookmarkEnd w:id="153"/>
-      <w:del w:id="157" w:author="Revised R1" w:date="2023-12-05T14:38:00Z">
+      <w:del w:id="157" w:author="Revised R1" w:date="2023-12-05T15:01:00Z">
         <w:r>
           <w:delText>26</w:delText>
         </w:r>
       </w:del>
-      <w:ins w:id="158" w:author="Revised R1" w:date="2023-12-05T14:38:00Z">
+      <w:ins w:id="158" w:author="Revised R1" w:date="2023-12-05T15:01:00Z">
         <w:r>
           <w:t>28</w:t>
         </w:r>
@@ -4405,17 +4405,17 @@
       <w:pPr>
         <w:pStyle w:val="Bibliography"/>
         <w:rPr>
-          <w:ins w:id="159" w:author="Revised R1" w:date="2023-12-05T14:38:00Z"/>
+          <w:ins w:id="159" w:author="Revised R1" w:date="2023-12-05T15:01:00Z"/>
         </w:rPr>
       </w:pPr>
       <w:bookmarkStart w:id="160" w:name="ref-mice"/>
       <w:bookmarkEnd w:id="156"/>
-      <w:del w:id="161" w:author="Revised R1" w:date="2023-12-05T14:38:00Z">
+      <w:del w:id="161" w:author="Revised R1" w:date="2023-12-05T15:01:00Z">
         <w:r>
           <w:delText>27</w:delText>
         </w:r>
       </w:del>
-      <w:ins w:id="162" w:author="Revised R1" w:date="2023-12-05T14:38:00Z">
+      <w:ins w:id="162" w:author="Revised R1" w:date="2023-12-05T15:01:00Z">
         <w:r>
           <w:t xml:space="preserve">29 </w:t>
         </w:r>
@@ -4480,7 +4480,7 @@
       </w:pPr>
       <w:bookmarkStart w:id="163" w:name="ref-schober2019"/>
       <w:bookmarkEnd w:id="160"/>
-      <w:ins w:id="164" w:author="Revised R1" w:date="2023-12-05T14:38:00Z">
+      <w:ins w:id="164" w:author="Revised R1" w:date="2023-12-05T15:01:00Z">
         <w:r>
           <w:t>30</w:t>
         </w:r>
@@ -4520,12 +4520,12 @@
       </w:pPr>
       <w:bookmarkStart w:id="165" w:name="ref-austin2011"/>
       <w:bookmarkEnd w:id="163"/>
-      <w:del w:id="166" w:author="Revised R1" w:date="2023-12-05T14:38:00Z">
+      <w:del w:id="166" w:author="Revised R1" w:date="2023-12-05T15:01:00Z">
         <w:r>
           <w:delText>28</w:delText>
         </w:r>
       </w:del>
-      <w:ins w:id="167" w:author="Revised R1" w:date="2023-12-05T14:38:00Z">
+      <w:ins w:id="167" w:author="Revised R1" w:date="2023-12-05T15:01:00Z">
         <w:r>
           <w:t>31</w:t>
         </w:r>
@@ -4563,17 +4563,17 @@
       <w:pPr>
         <w:pStyle w:val="Bibliography"/>
         <w:rPr>
-          <w:del w:id="168" w:author="Revised R1" w:date="2023-12-05T14:38:00Z"/>
+          <w:del w:id="168" w:author="Revised R1" w:date="2023-12-05T15:01:00Z"/>
         </w:rPr>
       </w:pPr>
       <w:bookmarkStart w:id="169" w:name="ref-tableone"/>
       <w:bookmarkEnd w:id="165"/>
-      <w:del w:id="170" w:author="Revised R1" w:date="2023-12-05T14:38:00Z">
+      <w:del w:id="170" w:author="Revised R1" w:date="2023-12-05T15:01:00Z">
         <w:r>
           <w:delText>29</w:delText>
         </w:r>
       </w:del>
-      <w:ins w:id="171" w:author="Revised R1" w:date="2023-12-05T14:38:00Z">
+      <w:ins w:id="171" w:author="Revised R1" w:date="2023-12-05T15:01:00Z">
         <w:r>
           <w:t>32</w:t>
         </w:r>
@@ -4594,7 +4594,7 @@
         <w:t xml:space="preserve"> A. </w:t>
       </w:r>
       <w:proofErr w:type="spellStart"/>
-      <w:ins w:id="172" w:author="Revised R1" w:date="2023-12-05T14:38:00Z">
+      <w:ins w:id="172" w:author="Revised R1" w:date="2023-12-05T15:01:00Z">
         <w:r>
           <w:t>Tableone</w:t>
         </w:r>
@@ -4612,7 +4612,7 @@
       <w:r>
         <w:fldChar w:fldCharType="separate"/>
       </w:r>
-      <w:del w:id="173" w:author="Revised R1" w:date="2023-12-05T14:38:00Z">
+      <w:del w:id="173" w:author="Revised R1" w:date="2023-12-05T15:01:00Z">
         <w:r>
           <w:rPr>
             <w:rStyle w:val="Hyperlink"/>
@@ -4620,7 +4620,7 @@
           <w:delText>Tableone: Create ’table 1’ to describe baseline characteristics with or without propensity score weights</w:delText>
         </w:r>
       </w:del>
-      <w:ins w:id="174" w:author="Revised R1" w:date="2023-12-05T14:38:00Z">
+      <w:ins w:id="174" w:author="Revised R1" w:date="2023-12-05T15:01:00Z">
         <w:r>
           <w:rPr>
             <w:rStyle w:val="Hyperlink"/>
@@ -4634,7 +4634,7 @@
         </w:rPr>
         <w:fldChar w:fldCharType="end"/>
       </w:r>
-      <w:del w:id="175" w:author="Revised R1" w:date="2023-12-05T14:38:00Z">
+      <w:del w:id="175" w:author="Revised R1" w:date="2023-12-05T15:01:00Z">
         <w:r>
           <w:delText>. Published Online First: 2022.</w:delText>
         </w:r>
@@ -4644,10 +4644,10 @@
       <w:pPr>
         <w:pStyle w:val="Bibliography"/>
         <w:rPr>
-          <w:ins w:id="176" w:author="Revised R1" w:date="2023-12-05T14:38:00Z"/>
-        </w:rPr>
-      </w:pPr>
-      <w:del w:id="177" w:author="Revised R1" w:date="2023-12-05T14:38:00Z">
+          <w:ins w:id="176" w:author="Revised R1" w:date="2023-12-05T15:01:00Z"/>
+        </w:rPr>
+      </w:pPr>
+      <w:del w:id="177" w:author="Revised R1" w:date="2023-12-05T15:01:00Z">
         <w:r>
           <w:delText>30</w:delText>
         </w:r>
@@ -4657,12 +4657,12 @@
       <w:pPr>
         <w:pStyle w:val="Bibliography"/>
         <w:rPr>
-          <w:del w:id="178" w:author="Revised R1" w:date="2023-12-05T14:38:00Z"/>
+          <w:del w:id="178" w:author="Revised R1" w:date="2023-12-05T15:01:00Z"/>
         </w:rPr>
       </w:pPr>
       <w:bookmarkStart w:id="179" w:name="ref-ggplot2"/>
       <w:bookmarkEnd w:id="169"/>
-      <w:ins w:id="180" w:author="Revised R1" w:date="2023-12-05T14:38:00Z">
+      <w:ins w:id="180" w:author="Revised R1" w:date="2023-12-05T15:01:00Z">
         <w:r>
           <w:t>33</w:t>
         </w:r>
@@ -4674,7 +4674,7 @@
         <w:tab/>
         <w:t xml:space="preserve">Wickham H. </w:t>
       </w:r>
-      <w:ins w:id="181" w:author="Revised R1" w:date="2023-12-05T14:38:00Z">
+      <w:ins w:id="181" w:author="Revised R1" w:date="2023-12-05T15:01:00Z">
         <w:r>
           <w:t xml:space="preserve">ggplot2: Elegant graphics for data analysis. 2016. </w:t>
         </w:r>
@@ -4688,7 +4688,7 @@
       <w:r>
         <w:fldChar w:fldCharType="separate"/>
       </w:r>
-      <w:ins w:id="182" w:author="Revised R1" w:date="2023-12-05T14:38:00Z">
+      <w:ins w:id="182" w:author="Revised R1" w:date="2023-12-05T15:01:00Z">
         <w:r>
           <w:rPr>
             <w:rStyle w:val="Hyperlink"/>
@@ -4702,7 +4702,7 @@
         </w:rPr>
         <w:t>ggplot2</w:t>
       </w:r>
-      <w:del w:id="183" w:author="Revised R1" w:date="2023-12-05T14:38:00Z">
+      <w:del w:id="183" w:author="Revised R1" w:date="2023-12-05T15:01:00Z">
         <w:r>
           <w:rPr>
             <w:rStyle w:val="Hyperlink"/>
@@ -4710,7 +4710,7 @@
           <w:delText>: Elegant graphics for data analysis</w:delText>
         </w:r>
       </w:del>
-      <w:ins w:id="184" w:author="Revised R1" w:date="2023-12-05T14:38:00Z">
+      <w:ins w:id="184" w:author="Revised R1" w:date="2023-12-05T15:01:00Z">
         <w:r>
           <w:rPr>
             <w:rStyle w:val="Hyperlink"/>
@@ -4724,7 +4724,7 @@
         </w:rPr>
         <w:fldChar w:fldCharType="end"/>
       </w:r>
-      <w:del w:id="185" w:author="Revised R1" w:date="2023-12-05T14:38:00Z">
+      <w:del w:id="185" w:author="Revised R1" w:date="2023-12-05T15:01:00Z">
         <w:r>
           <w:delText>. Published Online First: 2016.</w:delText>
         </w:r>
@@ -4734,10 +4734,10 @@
       <w:pPr>
         <w:pStyle w:val="Bibliography"/>
         <w:rPr>
-          <w:ins w:id="186" w:author="Revised R1" w:date="2023-12-05T14:38:00Z"/>
-        </w:rPr>
-      </w:pPr>
-      <w:del w:id="187" w:author="Revised R1" w:date="2023-12-05T14:38:00Z">
+          <w:ins w:id="186" w:author="Revised R1" w:date="2023-12-05T15:01:00Z"/>
+        </w:rPr>
+      </w:pPr>
+      <w:del w:id="187" w:author="Revised R1" w:date="2023-12-05T15:01:00Z">
         <w:r>
           <w:delText>31</w:delText>
         </w:r>
@@ -4747,12 +4747,12 @@
       <w:pPr>
         <w:pStyle w:val="Bibliography"/>
         <w:rPr>
-          <w:del w:id="188" w:author="Revised R1" w:date="2023-12-05T14:38:00Z"/>
+          <w:del w:id="188" w:author="Revised R1" w:date="2023-12-05T15:01:00Z"/>
         </w:rPr>
       </w:pPr>
       <w:bookmarkStart w:id="189" w:name="ref-Hotelling"/>
       <w:bookmarkEnd w:id="179"/>
-      <w:ins w:id="190" w:author="Revised R1" w:date="2023-12-05T14:38:00Z">
+      <w:ins w:id="190" w:author="Revised R1" w:date="2023-12-05T15:01:00Z">
         <w:r>
           <w:t>34</w:t>
         </w:r>
@@ -4765,7 +4765,7 @@
         <w:t xml:space="preserve">Curran J, Hersh T. </w:t>
       </w:r>
       <w:proofErr w:type="spellStart"/>
-      <w:ins w:id="191" w:author="Revised R1" w:date="2023-12-05T14:38:00Z">
+      <w:ins w:id="191" w:author="Revised R1" w:date="2023-12-05T15:01:00Z">
         <w:r>
           <w:t>Hotelling</w:t>
         </w:r>
@@ -4791,7 +4791,7 @@
       <w:r>
         <w:fldChar w:fldCharType="separate"/>
       </w:r>
-      <w:ins w:id="192" w:author="Revised R1" w:date="2023-12-05T14:38:00Z">
+      <w:ins w:id="192" w:author="Revised R1" w:date="2023-12-05T15:01:00Z">
         <w:r>
           <w:rPr>
             <w:rStyle w:val="Hyperlink"/>
@@ -4805,7 +4805,7 @@
         </w:rPr>
         <w:t>Hotelling</w:t>
       </w:r>
-      <w:del w:id="193" w:author="Revised R1" w:date="2023-12-05T14:38:00Z">
+      <w:del w:id="193" w:author="Revised R1" w:date="2023-12-05T15:01:00Z">
         <w:r>
           <w:rPr>
             <w:rStyle w:val="Hyperlink"/>
@@ -4819,7 +4819,7 @@
         </w:rPr>
         <w:fldChar w:fldCharType="end"/>
       </w:r>
-      <w:del w:id="194" w:author="Revised R1" w:date="2023-12-05T14:38:00Z">
+      <w:del w:id="194" w:author="Revised R1" w:date="2023-12-05T15:01:00Z">
         <w:r>
           <w:delText>. Published Online First: 2021.</w:delText>
         </w:r>
@@ -4829,10 +4829,10 @@
       <w:pPr>
         <w:pStyle w:val="Bibliography"/>
         <w:rPr>
-          <w:ins w:id="195" w:author="Revised R1" w:date="2023-12-05T14:38:00Z"/>
-        </w:rPr>
-      </w:pPr>
-      <w:del w:id="196" w:author="Revised R1" w:date="2023-12-05T14:38:00Z">
+          <w:ins w:id="195" w:author="Revised R1" w:date="2023-12-05T15:01:00Z"/>
+        </w:rPr>
+      </w:pPr>
+      <w:del w:id="196" w:author="Revised R1" w:date="2023-12-05T15:01:00Z">
         <w:r>
           <w:delText>32</w:delText>
         </w:r>
@@ -4844,7 +4844,7 @@
       </w:pPr>
       <w:bookmarkStart w:id="197" w:name="ref-randomForest"/>
       <w:bookmarkEnd w:id="189"/>
-      <w:ins w:id="198" w:author="Revised R1" w:date="2023-12-05T14:38:00Z">
+      <w:ins w:id="198" w:author="Revised R1" w:date="2023-12-05T15:01:00Z">
         <w:r>
           <w:t>35</w:t>
         </w:r>
@@ -4863,7 +4863,7 @@
       <w:r>
         <w:t xml:space="preserve"> A, Wiener M. </w:t>
       </w:r>
-      <w:del w:id="199" w:author="Revised R1" w:date="2023-12-05T14:38:00Z">
+      <w:del w:id="199" w:author="Revised R1" w:date="2023-12-05T15:01:00Z">
         <w:r>
           <w:fldChar w:fldCharType="begin"/>
         </w:r>
@@ -4889,7 +4889,7 @@
           <w:delText>.</w:delText>
         </w:r>
       </w:del>
-      <w:ins w:id="200" w:author="Revised R1" w:date="2023-12-05T14:38:00Z">
+      <w:ins w:id="200" w:author="Revised R1" w:date="2023-12-05T15:01:00Z">
         <w:r>
           <w:t xml:space="preserve">Classification and regression by </w:t>
         </w:r>
@@ -4905,7 +4905,7 @@
       <w:r>
         <w:t xml:space="preserve"> 2002;2:18–22.</w:t>
       </w:r>
-      <w:ins w:id="201" w:author="Revised R1" w:date="2023-12-05T14:38:00Z">
+      <w:ins w:id="201" w:author="Revised R1" w:date="2023-12-05T15:01:00Z">
         <w:r>
           <w:t xml:space="preserve"> </w:t>
         </w:r>
@@ -4936,12 +4936,12 @@
       <w:pPr>
         <w:pStyle w:val="Bibliography"/>
         <w:rPr>
-          <w:del w:id="202" w:author="Revised R1" w:date="2023-12-05T14:38:00Z"/>
+          <w:del w:id="202" w:author="Revised R1" w:date="2023-12-05T15:01:00Z"/>
         </w:rPr>
       </w:pPr>
       <w:bookmarkStart w:id="203" w:name="ref-breiman2001"/>
       <w:bookmarkEnd w:id="197"/>
-      <w:del w:id="204" w:author="Revised R1" w:date="2023-12-05T14:38:00Z">
+      <w:del w:id="204" w:author="Revised R1" w:date="2023-12-05T15:01:00Z">
         <w:r>
           <w:delText xml:space="preserve">33 </w:delText>
         </w:r>
@@ -4949,7 +4949,7 @@
           <w:tab/>
         </w:r>
       </w:del>
-      <w:ins w:id="205" w:author="Revised R1" w:date="2023-12-05T14:38:00Z">
+      <w:ins w:id="205" w:author="Revised R1" w:date="2023-12-05T15:01:00Z">
         <w:r>
           <w:t xml:space="preserve">36 </w:t>
         </w:r>
@@ -4974,7 +4974,7 @@
       <w:r>
         <w:fldChar w:fldCharType="separate"/>
       </w:r>
-      <w:del w:id="206" w:author="Revised R1" w:date="2023-12-05T14:38:00Z">
+      <w:del w:id="206" w:author="Revised R1" w:date="2023-12-05T15:01:00Z">
         <w:r>
           <w:rPr>
             <w:rStyle w:val="Hyperlink"/>
@@ -4996,7 +4996,7 @@
           <w:delText>. 2001;45:5–32.</w:delText>
         </w:r>
       </w:del>
-      <w:ins w:id="207" w:author="Revised R1" w:date="2023-12-05T14:38:00Z">
+      <w:ins w:id="207" w:author="Revised R1" w:date="2023-12-05T15:01:00Z">
         <w:r>
           <w:rPr>
             <w:rStyle w:val="Hyperlink"/>
@@ -5015,15 +5015,15 @@
       <w:pPr>
         <w:pStyle w:val="Bibliography"/>
         <w:rPr>
-          <w:ins w:id="208" w:author="Revised R1" w:date="2023-12-05T14:38:00Z"/>
-        </w:rPr>
-      </w:pPr>
-      <w:del w:id="209" w:author="Revised R1" w:date="2023-12-05T14:38:00Z">
+          <w:ins w:id="208" w:author="Revised R1" w:date="2023-12-05T15:01:00Z"/>
+        </w:rPr>
+      </w:pPr>
+      <w:del w:id="209" w:author="Revised R1" w:date="2023-12-05T15:01:00Z">
         <w:r>
           <w:delText>34</w:delText>
         </w:r>
       </w:del>
-      <w:ins w:id="210" w:author="Revised R1" w:date="2023-12-05T14:38:00Z">
+      <w:ins w:id="210" w:author="Revised R1" w:date="2023-12-05T15:01:00Z">
         <w:r>
           <w:t xml:space="preserve">. </w:t>
         </w:r>
@@ -5043,12 +5043,12 @@
       <w:pPr>
         <w:pStyle w:val="Bibliography"/>
         <w:rPr>
-          <w:del w:id="211" w:author="Revised R1" w:date="2023-12-05T14:38:00Z"/>
+          <w:del w:id="211" w:author="Revised R1" w:date="2023-12-05T15:01:00Z"/>
         </w:rPr>
       </w:pPr>
       <w:bookmarkStart w:id="212" w:name="ref-stats"/>
       <w:bookmarkEnd w:id="203"/>
-      <w:ins w:id="213" w:author="Revised R1" w:date="2023-12-05T14:38:00Z">
+      <w:ins w:id="213" w:author="Revised R1" w:date="2023-12-05T15:01:00Z">
         <w:r>
           <w:t>37</w:t>
         </w:r>
@@ -5060,7 +5060,7 @@
         <w:tab/>
         <w:t xml:space="preserve">R Core Team. </w:t>
       </w:r>
-      <w:ins w:id="214" w:author="Revised R1" w:date="2023-12-05T14:38:00Z">
+      <w:ins w:id="214" w:author="Revised R1" w:date="2023-12-05T15:01:00Z">
         <w:r>
           <w:t xml:space="preserve">R: A language and environment for statistical computing. 2022. </w:t>
         </w:r>
@@ -5074,7 +5074,7 @@
       <w:r>
         <w:fldChar w:fldCharType="separate"/>
       </w:r>
-      <w:del w:id="215" w:author="Revised R1" w:date="2023-12-05T14:38:00Z">
+      <w:del w:id="215" w:author="Revised R1" w:date="2023-12-05T15:01:00Z">
         <w:r>
           <w:rPr>
             <w:rStyle w:val="Hyperlink"/>
@@ -5082,7 +5082,7 @@
           <w:delText>R: A language and environment for statistical computing</w:delText>
         </w:r>
       </w:del>
-      <w:ins w:id="216" w:author="Revised R1" w:date="2023-12-05T14:38:00Z">
+      <w:ins w:id="216" w:author="Revised R1" w:date="2023-12-05T15:01:00Z">
         <w:r>
           <w:rPr>
             <w:rStyle w:val="Hyperlink"/>
@@ -5096,7 +5096,7 @@
         </w:rPr>
         <w:fldChar w:fldCharType="end"/>
       </w:r>
-      <w:del w:id="217" w:author="Revised R1" w:date="2023-12-05T14:38:00Z">
+      <w:del w:id="217" w:author="Revised R1" w:date="2023-12-05T15:01:00Z">
         <w:r>
           <w:delText>. Published Online First: 2022.</w:delText>
         </w:r>
@@ -5106,10 +5106,10 @@
       <w:pPr>
         <w:pStyle w:val="Bibliography"/>
         <w:rPr>
-          <w:ins w:id="218" w:author="Revised R1" w:date="2023-12-05T14:38:00Z"/>
-        </w:rPr>
-      </w:pPr>
-      <w:del w:id="219" w:author="Revised R1" w:date="2023-12-05T14:38:00Z">
+          <w:ins w:id="218" w:author="Revised R1" w:date="2023-12-05T15:01:00Z"/>
+        </w:rPr>
+      </w:pPr>
+      <w:del w:id="219" w:author="Revised R1" w:date="2023-12-05T15:01:00Z">
         <w:r>
           <w:delText>35</w:delText>
         </w:r>
@@ -5119,12 +5119,12 @@
       <w:pPr>
         <w:pStyle w:val="Bibliography"/>
         <w:rPr>
-          <w:del w:id="220" w:author="Revised R1" w:date="2023-12-05T14:38:00Z"/>
+          <w:del w:id="220" w:author="Revised R1" w:date="2023-12-05T15:01:00Z"/>
         </w:rPr>
       </w:pPr>
       <w:bookmarkStart w:id="221" w:name="ref-survival"/>
       <w:bookmarkEnd w:id="212"/>
-      <w:ins w:id="222" w:author="Revised R1" w:date="2023-12-05T14:38:00Z">
+      <w:ins w:id="222" w:author="Revised R1" w:date="2023-12-05T15:01:00Z">
         <w:r>
           <w:lastRenderedPageBreak/>
           <w:t>38</w:t>
@@ -5144,7 +5144,7 @@
       <w:r>
         <w:t xml:space="preserve"> TM. </w:t>
       </w:r>
-      <w:ins w:id="223" w:author="Revised R1" w:date="2023-12-05T14:38:00Z">
+      <w:ins w:id="223" w:author="Revised R1" w:date="2023-12-05T15:01:00Z">
         <w:r>
           <w:t xml:space="preserve">A package for survival analysis in r. 2023. </w:t>
         </w:r>
@@ -5158,7 +5158,7 @@
       <w:r>
         <w:fldChar w:fldCharType="separate"/>
       </w:r>
-      <w:del w:id="224" w:author="Revised R1" w:date="2023-12-05T14:38:00Z">
+      <w:del w:id="224" w:author="Revised R1" w:date="2023-12-05T15:01:00Z">
         <w:r>
           <w:rPr>
             <w:rStyle w:val="Hyperlink"/>
@@ -5166,7 +5166,7 @@
           <w:delText xml:space="preserve">A </w:delText>
         </w:r>
       </w:del>
-      <w:ins w:id="225" w:author="Revised R1" w:date="2023-12-05T14:38:00Z">
+      <w:ins w:id="225" w:author="Revised R1" w:date="2023-12-05T15:01:00Z">
         <w:r>
           <w:rPr>
             <w:rStyle w:val="Hyperlink"/>
@@ -5180,7 +5180,7 @@
         </w:rPr>
         <w:t>package</w:t>
       </w:r>
-      <w:del w:id="226" w:author="Revised R1" w:date="2023-12-05T14:38:00Z">
+      <w:del w:id="226" w:author="Revised R1" w:date="2023-12-05T15:01:00Z">
         <w:r>
           <w:rPr>
             <w:rStyle w:val="Hyperlink"/>
@@ -5188,7 +5188,7 @@
           <w:delText xml:space="preserve"> for </w:delText>
         </w:r>
       </w:del>
-      <w:ins w:id="227" w:author="Revised R1" w:date="2023-12-05T14:38:00Z">
+      <w:ins w:id="227" w:author="Revised R1" w:date="2023-12-05T15:01:00Z">
         <w:r>
           <w:rPr>
             <w:rStyle w:val="Hyperlink"/>
@@ -5202,7 +5202,7 @@
         </w:rPr>
         <w:t>survival</w:t>
       </w:r>
-      <w:del w:id="228" w:author="Revised R1" w:date="2023-12-05T14:38:00Z">
+      <w:del w:id="228" w:author="Revised R1" w:date="2023-12-05T15:01:00Z">
         <w:r>
           <w:rPr>
             <w:rStyle w:val="Hyperlink"/>
@@ -5216,7 +5216,7 @@
         </w:rPr>
         <w:fldChar w:fldCharType="end"/>
       </w:r>
-      <w:del w:id="229" w:author="Revised R1" w:date="2023-12-05T14:38:00Z">
+      <w:del w:id="229" w:author="Revised R1" w:date="2023-12-05T15:01:00Z">
         <w:r>
           <w:delText>. Published Online First: 2023.</w:delText>
         </w:r>
@@ -5226,7 +5226,7 @@
       <w:pPr>
         <w:pStyle w:val="Bibliography"/>
         <w:rPr>
-          <w:ins w:id="230" w:author="Revised R1" w:date="2023-12-05T14:38:00Z"/>
+          <w:ins w:id="230" w:author="Revised R1" w:date="2023-12-05T15:01:00Z"/>
         </w:rPr>
       </w:pPr>
     </w:p>
@@ -5234,12 +5234,12 @@
       <w:pPr>
         <w:pStyle w:val="Bibliography"/>
         <w:rPr>
-          <w:ins w:id="231" w:author="Revised R1" w:date="2023-12-05T14:38:00Z"/>
+          <w:ins w:id="231" w:author="Revised R1" w:date="2023-12-05T15:01:00Z"/>
         </w:rPr>
       </w:pPr>
       <w:bookmarkStart w:id="232" w:name="ref-gt"/>
       <w:bookmarkEnd w:id="221"/>
-      <w:ins w:id="233" w:author="Revised R1" w:date="2023-12-05T14:38:00Z">
+      <w:ins w:id="233" w:author="Revised R1" w:date="2023-12-05T15:01:00Z">
         <w:r>
           <w:t xml:space="preserve">39 </w:t>
         </w:r>
@@ -6089,7 +6089,7 @@
               <w:keepNext/>
               <w:spacing w:after="60"/>
               <w:rPr>
-                <w:ins w:id="235" w:author="Revised R1" w:date="2023-12-05T14:38:00Z"/>
+                <w:ins w:id="235" w:author="Revised R1" w:date="2023-12-05T15:01:00Z"/>
               </w:rPr>
             </w:pPr>
             <w:r>
@@ -6108,7 +6108,7 @@
               <w:keepNext/>
               <w:spacing w:after="60"/>
             </w:pPr>
-            <w:ins w:id="236" w:author="Revised R1" w:date="2023-12-05T14:38:00Z">
+            <w:ins w:id="236" w:author="Revised R1" w:date="2023-12-05T15:01:00Z">
               <w:r>
                 <w:t xml:space="preserve">- </w:t>
               </w:r>
@@ -6252,7 +6252,7 @@
               </w:rPr>
               <w:t xml:space="preserve">Fits outcome model (linear, </w:t>
             </w:r>
-            <w:del w:id="237" w:author="Revised R1" w:date="2023-12-05T14:38:00Z">
+            <w:del w:id="237" w:author="Revised R1" w:date="2023-12-05T15:01:00Z">
               <w:r>
                 <w:rPr>
                   <w:rFonts w:ascii="Calibri" w:hAnsi="Calibri"/>
@@ -6262,7 +6262,7 @@
               </w:r>
             </w:del>
             <w:proofErr w:type="spellStart"/>
-            <w:ins w:id="238" w:author="Revised R1" w:date="2023-12-05T14:38:00Z">
+            <w:ins w:id="238" w:author="Revised R1" w:date="2023-12-05T15:01:00Z">
               <w:r>
                 <w:rPr>
                   <w:rFonts w:ascii="Calibri" w:hAnsi="Calibri"/>
@@ -7231,17 +7231,17 @@
             <w:pPr>
               <w:jc w:val="center"/>
               <w:rPr>
-                <w:del w:id="240" w:author="Revised R1" w:date="2023-12-05T14:38:00Z"/>
+                <w:del w:id="240" w:author="Revised R1" w:date="2023-12-05T15:01:00Z"/>
               </w:rPr>
             </w:pPr>
             <w:bookmarkStart w:id="241" w:name="fig-workflow"/>
-            <w:del w:id="242" w:author="Revised R1" w:date="2023-12-05T14:38:00Z">
+            <w:del w:id="242" w:author="Revised R1" w:date="2023-12-05T15:01:00Z">
               <w:r>
                 <w:rPr>
                   <w:noProof/>
                 </w:rPr>
                 <w:drawing>
-                  <wp:inline distT="0" distB="0" distL="0" distR="0" wp14:anchorId="4901C408" wp14:editId="63CA513A">
+                  <wp:inline distT="0" distB="0" distL="0" distR="0" wp14:anchorId="627BE6BF" wp14:editId="46502798">
                     <wp:extent cx="6537960" cy="3677602"/>
                     <wp:effectExtent l="0" t="0" r="0" b="0"/>
                     <wp:docPr id="117" name="Picture 117"/>
@@ -7288,10 +7288,10 @@
             <w:pPr>
               <w:jc w:val="center"/>
               <w:rPr>
-                <w:ins w:id="243" w:author="Revised R1" w:date="2023-12-05T14:38:00Z"/>
+                <w:ins w:id="243" w:author="Revised R1" w:date="2023-12-05T15:01:00Z"/>
               </w:rPr>
             </w:pPr>
-            <w:ins w:id="244" w:author="Revised R1" w:date="2023-12-05T14:38:00Z">
+            <w:ins w:id="244" w:author="Revised R1" w:date="2023-12-05T15:01:00Z">
               <w:r>
                 <w:rPr>
                   <w:noProof/>
@@ -7387,18 +7387,18 @@
             <w:pPr>
               <w:jc w:val="center"/>
               <w:rPr>
-                <w:del w:id="245" w:author="Revised R1" w:date="2023-12-05T14:38:00Z"/>
+                <w:del w:id="245" w:author="Revised R1" w:date="2023-12-05T15:01:00Z"/>
               </w:rPr>
             </w:pPr>
             <w:bookmarkStart w:id="246" w:name="fig-examples"/>
-            <w:del w:id="247" w:author="Revised R1" w:date="2023-12-05T14:38:00Z">
+            <w:del w:id="247" w:author="Revised R1" w:date="2023-12-05T15:01:00Z">
               <w:r>
                 <w:rPr>
                   <w:noProof/>
                 </w:rPr>
                 <w:lastRenderedPageBreak/>
                 <w:drawing>
-                  <wp:inline distT="0" distB="0" distL="0" distR="0" wp14:anchorId="4F7265C9" wp14:editId="72B7A3F0">
+                  <wp:inline distT="0" distB="0" distL="0" distR="0" wp14:anchorId="3D18BC2E" wp14:editId="78F80753">
                     <wp:extent cx="5943600" cy="2971800"/>
                     <wp:effectExtent l="0" t="0" r="0" b="0"/>
                     <wp:docPr id="121" name="Picture 121"/>
@@ -7445,10 +7445,10 @@
             <w:pPr>
               <w:jc w:val="center"/>
               <w:rPr>
-                <w:ins w:id="248" w:author="Revised R1" w:date="2023-12-05T14:38:00Z"/>
+                <w:ins w:id="248" w:author="Revised R1" w:date="2023-12-05T15:01:00Z"/>
               </w:rPr>
             </w:pPr>
-            <w:ins w:id="249" w:author="Revised R1" w:date="2023-12-05T14:38:00Z">
+            <w:ins w:id="249" w:author="Revised R1" w:date="2023-12-05T15:01:00Z">
               <w:r>
                 <w:rPr>
                   <w:noProof/>
@@ -7506,18 +7506,31 @@
             <w:r>
               <w:t>Figure 2: Exemplary visual outputs of the a) smdi_vis(), b) gg_miss_upset(), c) smdi_asmd() and d) smdi_rf() functions, respectively. Sub-figure a) displays the proportion of missing observations for each partially observed covariate stratified by exposure. The upset plot in sub-figure b) demonstrates how a monotone missingness pattern between partially observed covariates can be visually inspected using a set visualization technique [</w:t>
             </w:r>
-            <w:del w:id="250" w:author="Revised R1" w:date="2023-12-05T14:38:00Z">
+            <w:del w:id="250" w:author="Revised R1" w:date="2023-12-05T15:01:00Z">
               <w:r>
                 <w:delText>26</w:delText>
               </w:r>
             </w:del>
-            <w:ins w:id="251" w:author="Revised R1" w:date="2023-12-05T14:38:00Z">
+            <w:ins w:id="251" w:author="Revised R1" w:date="2023-12-05T15:01:00Z">
               <w:r>
                 <w:t>28</w:t>
               </w:r>
             </w:ins>
             <w:r>
-              <w:t>]. Sub-figure c) illustrates absolute standardized mean differences (ASMD) in patient characteristics between patients with and without a value observed for the PD-L1 (pdl1_num) biomarker as a measure of imbalance. Sub-figure d) demonstrates the variable importance of fully observed covariates for predicting missingness in the partially oberserved ECOG performance score variable (ecog_cat).</w:t>
+              <w:t xml:space="preserve">]. Sub-figure c) illustrates absolute standardized mean differences (ASMD) in patient characteristics between patients with and without a value observed for the PD-L1 (pdl1_num) biomarker as a measure of imbalance. Sub-figure d) demonstrates the variable importance of fully observed covariates for predicting missingness in the partially </w:t>
+            </w:r>
+            <w:del w:id="252" w:author="Revised R1" w:date="2023-12-05T15:01:00Z">
+              <w:r>
+                <w:delText>oberserved</w:delText>
+              </w:r>
+            </w:del>
+            <w:ins w:id="253" w:author="Revised R1" w:date="2023-12-05T15:01:00Z">
+              <w:r>
+                <w:t>observed</w:t>
+              </w:r>
+            </w:ins>
+            <w:r>
+              <w:t xml:space="preserve"> ECOG performance score variable (ecog_cat).</w:t>
             </w:r>
           </w:p>
         </w:tc>
@@ -7548,18 +7561,18 @@
             <w:pPr>
               <w:jc w:val="center"/>
               <w:rPr>
-                <w:del w:id="252" w:author="Revised R1" w:date="2023-12-05T14:38:00Z"/>
+                <w:del w:id="254" w:author="Revised R1" w:date="2023-12-05T15:01:00Z"/>
               </w:rPr>
             </w:pPr>
-            <w:bookmarkStart w:id="253" w:name="fig-results"/>
-            <w:del w:id="254" w:author="Revised R1" w:date="2023-12-05T14:38:00Z">
+            <w:bookmarkStart w:id="255" w:name="fig-results"/>
+            <w:del w:id="256" w:author="Revised R1" w:date="2023-12-05T15:01:00Z">
               <w:r>
                 <w:rPr>
                   <w:noProof/>
                 </w:rPr>
                 <w:lastRenderedPageBreak/>
                 <w:drawing>
-                  <wp:inline distT="0" distB="0" distL="0" distR="0" wp14:anchorId="5C418CBF" wp14:editId="59C1730C">
+                  <wp:inline distT="0" distB="0" distL="0" distR="0" wp14:anchorId="5075E3D6" wp14:editId="55B258C4">
                     <wp:extent cx="5943600" cy="2698134"/>
                     <wp:effectExtent l="0" t="0" r="0" b="0"/>
                     <wp:docPr id="125" name="Picture 125"/>
@@ -7606,10 +7619,10 @@
             <w:pPr>
               <w:jc w:val="center"/>
               <w:rPr>
-                <w:ins w:id="255" w:author="Revised R1" w:date="2023-12-05T14:38:00Z"/>
+                <w:ins w:id="257" w:author="Revised R1" w:date="2023-12-05T15:01:00Z"/>
               </w:rPr>
             </w:pPr>
-            <w:ins w:id="256" w:author="Revised R1" w:date="2023-12-05T14:38:00Z">
+            <w:ins w:id="258" w:author="Revised R1" w:date="2023-12-05T15:01:00Z">
               <w:r>
                 <w:rPr>
                   <w:noProof/>
@@ -7669,7 +7682,7 @@
             </w:r>
           </w:p>
         </w:tc>
-        <w:bookmarkEnd w:id="253"/>
+        <w:bookmarkEnd w:id="255"/>
       </w:tr>
     </w:tbl>
     <w:p>
@@ -8078,7 +8091,7 @@
   <w:abstractNum w:abstractNumId="10" w15:restartNumberingAfterBreak="0">
     <w:nsid w:val="0000A990"/>
     <w:multiLevelType w:val="multilevel"/>
-    <w:tmpl w:val="9FF64A12"/>
+    <w:tmpl w:val="0B6CAF70"/>
     <w:lvl w:ilvl="0">
       <w:numFmt w:val="bullet"/>
       <w:lvlText w:val=" "/>
@@ -8155,7 +8168,7 @@
   <w:abstractNum w:abstractNumId="11" w15:restartNumberingAfterBreak="0">
     <w:nsid w:val="0000A991"/>
     <w:multiLevelType w:val="multilevel"/>
-    <w:tmpl w:val="11600628"/>
+    <w:tmpl w:val="95C89690"/>
     <w:lvl w:ilvl="0">
       <w:numFmt w:val="bullet"/>
       <w:lvlText w:val="•"/>
@@ -9236,13 +9249,13 @@
   <w:num w:numId="301" w16cid:durableId="1482306058">
     <w:abstractNumId w:val="9"/>
   </w:num>
-  <w:num w:numId="302" w16cid:durableId="815298077">
+  <w:num w:numId="302" w16cid:durableId="853303601">
     <w:abstractNumId w:val="10"/>
   </w:num>
-  <w:num w:numId="303" w16cid:durableId="1019703758">
+  <w:num w:numId="303" w16cid:durableId="842360639">
     <w:abstractNumId w:val="11"/>
   </w:num>
-  <w:num w:numId="304" w16cid:durableId="1075975507">
+  <w:num w:numId="304" w16cid:durableId="1985742474">
     <w:abstractNumId w:val="11"/>
   </w:num>
 </w:numbering>
@@ -10352,7 +10365,7 @@
     <w:name w:val="header"/>
     <w:basedOn w:val="Normal"/>
     <w:link w:val="HeaderChar"/>
-    <w:rsid w:val="00AC1C35"/>
+    <w:rsid w:val="00E92F7C"/>
     <w:pPr>
       <w:tabs>
         <w:tab w:val="center" w:pos="4680"/>
@@ -10365,7 +10378,7 @@
     <w:name w:val="Header Char"/>
     <w:basedOn w:val="DefaultParagraphFont"/>
     <w:link w:val="Header"/>
-    <w:rsid w:val="00AC1C35"/>
+    <w:rsid w:val="00E92F7C"/>
     <w:rPr>
       <w:rFonts w:ascii="Arial" w:hAnsi="Arial"/>
     </w:rPr>

</xml_diff>

<commit_message>
addressed editorial edits: Figures may not be embedded anywhere in the main manuscript file. Please remove the figures and re-upload each one as an individual source file
</commit_message>
<xml_diff>
--- a/manuscript/manuscript_track_changes.docx
+++ b/manuscript/manuscript_track_changes.docx
@@ -355,12 +355,12 @@
       <w:r>
         <w:t xml:space="preserve"> 2,</w:t>
       </w:r>
-      <w:del w:id="0" w:author="Revised R1" w:date="2023-12-05T15:01:00Z">
+      <w:del w:id="0" w:author="Revised R1" w:date="2023-12-06T08:55:00Z">
         <w:r>
           <w:delText>000 words/2,000</w:delText>
         </w:r>
       </w:del>
-      <w:ins w:id="1" w:author="Revised R1" w:date="2023-12-05T15:01:00Z">
+      <w:ins w:id="1" w:author="Revised R1" w:date="2023-12-06T08:55:00Z">
         <w:r>
           <w:t>522</w:t>
         </w:r>
@@ -384,7 +384,7 @@
       <w:r>
         <w:t xml:space="preserve"> 2</w:t>
       </w:r>
-      <w:del w:id="2" w:author="Revised R1" w:date="2023-12-05T15:01:00Z">
+      <w:del w:id="2" w:author="Revised R1" w:date="2023-12-06T08:55:00Z">
         <w:r>
           <w:delText>/2</w:delText>
         </w:r>
@@ -405,7 +405,7 @@
       <w:r>
         <w:t xml:space="preserve"> 3</w:t>
       </w:r>
-      <w:del w:id="3" w:author="Revised R1" w:date="2023-12-05T15:01:00Z">
+      <w:del w:id="3" w:author="Revised R1" w:date="2023-12-06T08:55:00Z">
         <w:r>
           <w:delText>/3</w:delText>
         </w:r>
@@ -426,12 +426,12 @@
       <w:r>
         <w:t xml:space="preserve"> </w:t>
       </w:r>
-      <w:del w:id="4" w:author="Revised R1" w:date="2023-12-05T15:01:00Z">
+      <w:del w:id="4" w:author="Revised R1" w:date="2023-12-06T08:55:00Z">
         <w:r>
           <w:delText>None</w:delText>
         </w:r>
       </w:del>
-      <w:ins w:id="5" w:author="Revised R1" w:date="2023-12-05T15:01:00Z">
+      <w:ins w:id="5" w:author="Revised R1" w:date="2023-12-06T08:55:00Z">
         <w:r>
           <w:t>Supplementary Methods</w:t>
         </w:r>
@@ -472,195 +472,213 @@
     <w:p>
       <w:pPr>
         <w:pStyle w:val="BodyText"/>
-      </w:pPr>
-      <w:r>
-        <w:rPr>
-          <w:b/>
-          <w:bCs/>
-          <w:u w:val="single"/>
-        </w:rPr>
-        <w:t>Funding:</w:t>
-      </w:r>
-      <w:r>
-        <w:t xml:space="preserve"> This project was supported by Master Agreement 75F40119D10037 from the US Food and Drug Administration (FDA).</w:t>
-      </w:r>
+        <w:rPr>
+          <w:del w:id="6" w:author="Revised R1" w:date="2023-12-06T08:55:00Z"/>
+        </w:rPr>
+      </w:pPr>
+      <w:del w:id="7" w:author="Revised R1" w:date="2023-12-06T08:55:00Z">
+        <w:r>
+          <w:rPr>
+            <w:b/>
+            <w:bCs/>
+            <w:u w:val="single"/>
+          </w:rPr>
+          <w:delText>Funding:</w:delText>
+        </w:r>
+        <w:r>
+          <w:delText xml:space="preserve"> This project was supported by Master Agreement 75F40119D10037 from the US Food and Drug Administration (FDA).</w:delText>
+        </w:r>
+      </w:del>
     </w:p>
     <w:p>
       <w:pPr>
         <w:pStyle w:val="BodyText"/>
-      </w:pPr>
-      <w:r>
-        <w:rPr>
-          <w:b/>
-          <w:bCs/>
-          <w:u w:val="single"/>
-        </w:rPr>
-        <w:t>Disclosures/COI:</w:t>
-      </w:r>
-      <w:r>
-        <w:t xml:space="preserve"> The FDA approved the study protocol, statistical analysis plan and reviewed and approved this manuscript. Coauthors from the FDA participated in the results interpretation and in the preparation and decision to submit the manuscript for publication. The FDA had no role in data collection, management, or analysis. The views expressed are those of the authors and not necessarily those of the US FDA. Janick Weberpals reports prior employment by Hoffmann-La Roche and previously held shares in Hoffmann-La Roche. Pamela Shaw is a named inventor on a patent licensed to Novartis by the University of Pennsylvania for an unrelated project. Sengwee Toh serves as a consultant for Pfizer, Inc. and TriNetX, LLC.. Robert J Glynn has received research funding through his employer from Amarin, Kowa, Novartis, and Pfizer. Dr. Desai reports serving as Principal Investigator on investigator-initiated grants to the </w:t>
-      </w:r>
-      <w:r>
-        <w:lastRenderedPageBreak/>
-        <w:t>Brigham and Women’s Hospital from Novartis, Vertex, and Bristol-Myers-Squibb on unrelated projects. All remaining authors report no disclosures or conflicts of interest.</w:t>
-      </w:r>
-    </w:p>
+        <w:rPr>
+          <w:moveFrom w:id="8" w:author="Revised R1" w:date="2023-12-06T08:55:00Z"/>
+        </w:rPr>
+      </w:pPr>
+      <w:del w:id="9" w:author="Revised R1" w:date="2023-12-06T08:55:00Z">
+        <w:r>
+          <w:rPr>
+            <w:b/>
+            <w:bCs/>
+            <w:u w:val="single"/>
+          </w:rPr>
+          <w:delText>Disclosures/COI</w:delText>
+        </w:r>
+      </w:del>
+      <w:moveFromRangeStart w:id="10" w:author="Revised R1" w:date="2023-12-06T08:55:00Z" w:name="move152745328"/>
+      <w:moveFrom w:id="11" w:author="Revised R1" w:date="2023-12-06T08:55:00Z">
+        <w:r>
+          <w:rPr>
+            <w:b/>
+            <w:bCs/>
+            <w:u w:val="single"/>
+          </w:rPr>
+          <w:t>:</w:t>
+        </w:r>
+        <w:r>
+          <w:t xml:space="preserve"> The FDA approved the study protocol, statistical analysis plan and reviewed and approved this manuscript. Coauthors from the FDA participated in the results interpretation and in the preparation and decision to submit the manuscript for publication. The FDA had no role in data collection, management, or analysis. The views expressed are those of the authors and not necessarily those of the US FDA. Janick Weberpals reports prior employment by Hoffmann-La Roche and previously held shares in Hoffmann-La Roche. Pamela Shaw is a named inventor on a patent licensed to Novartis by the University of Pennsylvania for an unrelated project. Sengwee Toh serves as a consultant for Pfizer, Inc. and TriNetX, LLC.. Robert J Glynn has received research funding through his employer from Amarin, Kowa, Novartis, and Pfizer. Dr. Desai reports serving as Principal Investigator on investigator-initiated grants to the </w:t>
+        </w:r>
+        <w:r>
+          <w:lastRenderedPageBreak/>
+          <w:t>Brigham and Women’s Hospital from Novartis, Vertex, and Bristol-Myers-Squibb on unrelated projects. All remaining authors report no disclosures or conflicts of interest.</w:t>
+        </w:r>
+      </w:moveFrom>
+    </w:p>
+    <w:moveFromRangeEnd w:id="10"/>
     <w:p>
       <w:pPr>
         <w:pStyle w:val="BodyText"/>
-      </w:pPr>
-      <w:r>
-        <w:rPr>
-          <w:b/>
-          <w:bCs/>
-          <w:u w:val="single"/>
-        </w:rPr>
-        <w:t>Analytical code and data sharing statement:</w:t>
-      </w:r>
-      <w:r>
-        <w:t xml:space="preserve"> This manuscript was written using </w:t>
-      </w:r>
-      <w:r>
-        <w:rPr>
-          <w:rStyle w:val="VerbatimChar"/>
-        </w:rPr>
-        <w:t>Quarto</w:t>
-      </w:r>
-      <w:r>
-        <w:t xml:space="preserve"> version 1.3.433 (</w:t>
-      </w:r>
-      <w:hyperlink r:id="rId8">
+        <w:rPr>
+          <w:del w:id="12" w:author="Revised R1" w:date="2023-12-06T08:55:00Z"/>
+        </w:rPr>
+      </w:pPr>
+      <w:del w:id="13" w:author="Revised R1" w:date="2023-12-06T08:55:00Z">
+        <w:r>
+          <w:rPr>
+            <w:b/>
+            <w:bCs/>
+            <w:u w:val="single"/>
+          </w:rPr>
+          <w:delText>Analytical code and data sharing statement:</w:delText>
+        </w:r>
+      </w:del>
+      <w:moveFromRangeStart w:id="14" w:author="Revised R1" w:date="2023-12-06T08:55:00Z" w:name="move152745329"/>
+      <w:moveFrom w:id="15" w:author="Revised R1" w:date="2023-12-06T08:55:00Z">
+        <w:r>
+          <w:t xml:space="preserve"> This manuscript was written using </w:t>
+        </w:r>
+        <w:r>
+          <w:rPr>
+            <w:rStyle w:val="VerbatimChar"/>
+          </w:rPr>
+          <w:t>Quarto</w:t>
+        </w:r>
+        <w:r>
+          <w:t xml:space="preserve"> version 1.3.433 (</w:t>
+        </w:r>
+        <w:r>
+          <w:fldChar w:fldCharType="begin"/>
+        </w:r>
+        <w:r>
+          <w:instrText>HYPERLINK "https://quarto.org/" \h</w:instrText>
+        </w:r>
+        <w:r>
+          <w:fldChar w:fldCharType="separate"/>
+        </w:r>
         <w:r>
           <w:rPr>
             <w:rStyle w:val="Hyperlink"/>
           </w:rPr>
           <w:t>https://quarto.org/</w:t>
         </w:r>
-      </w:hyperlink>
-      <w:r>
-        <w:t xml:space="preserve">) and R version 4.1.2. All R code, materials and depedencies can be found at </w:t>
-      </w:r>
-      <w:hyperlink r:id="rId9">
         <w:r>
           <w:rPr>
             <w:rStyle w:val="Hyperlink"/>
           </w:rPr>
-          <w:t>https://gitlab-scm.partners.org/drugepi/smdi-manuscript</w:t>
-        </w:r>
-      </w:hyperlink>
-      <w:del w:id="6" w:author="Revised R1" w:date="2023-12-05T15:01:00Z">
+          <w:fldChar w:fldCharType="end"/>
+        </w:r>
+        <w:r>
+          <w:t xml:space="preserve">) and R version 4.1.2. </w:t>
+        </w:r>
+      </w:moveFrom>
+      <w:moveFromRangeEnd w:id="14"/>
+      <w:del w:id="16" w:author="Revised R1" w:date="2023-12-06T08:55:00Z">
+        <w:r>
+          <w:delText xml:space="preserve">All R code, materials and depedencies can be found at </w:delText>
+        </w:r>
+        <w:r>
+          <w:fldChar w:fldCharType="begin"/>
+        </w:r>
+        <w:r>
+          <w:delInstrText>HYPERLINK "https://gitlab-scm.partners.org/drugepi/smdi-manuscript" \h</w:delInstrText>
+        </w:r>
+        <w:r>
+          <w:fldChar w:fldCharType="separate"/>
+        </w:r>
+        <w:r>
+          <w:rPr>
+            <w:rStyle w:val="Hyperlink"/>
+          </w:rPr>
+          <w:delText>https://gitlab-scm.partners.org/drugepi/smdi-manuscript</w:delText>
+        </w:r>
+        <w:r>
+          <w:rPr>
+            <w:rStyle w:val="Hyperlink"/>
+          </w:rPr>
+          <w:fldChar w:fldCharType="end"/>
+        </w:r>
+        <w:r>
+          <w:delText xml:space="preserve">. The R package presented in this study can be downloaded from the comprehensive R archive network (CRAN) via </w:delText>
+        </w:r>
+        <w:r>
+          <w:rPr>
+            <w:rStyle w:val="VerbatimChar"/>
+          </w:rPr>
+          <w:delText>install.packages("smdi")</w:delText>
+        </w:r>
+        <w:r>
+          <w:delText xml:space="preserve"> or from </w:delText>
+        </w:r>
+        <w:r>
+          <w:fldChar w:fldCharType="begin"/>
+        </w:r>
+        <w:r>
+          <w:delInstrText>HYPERLINK "https://janickweberpals.gitlab-pages.partners.org/smdi/" \h</w:delInstrText>
+        </w:r>
+        <w:r>
+          <w:fldChar w:fldCharType="separate"/>
+        </w:r>
+        <w:r>
+          <w:rPr>
+            <w:rStyle w:val="Hyperlink"/>
+          </w:rPr>
+          <w:delText>https://janickweberpals.gitlab-pages.partners.org/smdi</w:delText>
+        </w:r>
+        <w:r>
+          <w:rPr>
+            <w:rStyle w:val="Hyperlink"/>
+          </w:rPr>
+          <w:fldChar w:fldCharType="end"/>
+        </w:r>
         <w:r>
           <w:delText>.</w:delText>
         </w:r>
       </w:del>
-      <w:ins w:id="7" w:author="Revised R1" w:date="2023-12-05T15:01:00Z">
-        <w:r>
-          <w:t xml:space="preserve"> or </w:t>
-        </w:r>
-        <w:r>
-          <w:fldChar w:fldCharType="begin"/>
-        </w:r>
-        <w:r>
-          <w:instrText>HYPERLINK "https://github.com/janickweberpals/smdi-manuscript" \h</w:instrText>
-        </w:r>
-        <w:r>
-          <w:fldChar w:fldCharType="separate"/>
-        </w:r>
-        <w:r>
-          <w:rPr>
-            <w:rStyle w:val="Hyperlink"/>
-          </w:rPr>
-          <w:t>https://github.com/janickweberpals/smdi-manuscript</w:t>
-        </w:r>
-        <w:r>
-          <w:rPr>
-            <w:rStyle w:val="Hyperlink"/>
-          </w:rPr>
-          <w:fldChar w:fldCharType="end"/>
-        </w:r>
-        <w:r>
-          <w:t>.</w:t>
-        </w:r>
-      </w:ins>
-      <w:r>
-        <w:t xml:space="preserve"> The R package presented in this study can be downloaded from the comprehensive R archive network (CRAN) via </w:t>
-      </w:r>
-      <w:proofErr w:type="spellStart"/>
-      <w:r>
-        <w:rPr>
-          <w:rStyle w:val="VerbatimChar"/>
-        </w:rPr>
-        <w:t>install.packages</w:t>
-      </w:r>
-      <w:proofErr w:type="spellEnd"/>
-      <w:r>
-        <w:rPr>
-          <w:rStyle w:val="VerbatimChar"/>
-        </w:rPr>
-        <w:t>("</w:t>
-      </w:r>
-      <w:proofErr w:type="spellStart"/>
-      <w:r>
-        <w:rPr>
-          <w:rStyle w:val="VerbatimChar"/>
-        </w:rPr>
-        <w:t>smdi</w:t>
-      </w:r>
-      <w:proofErr w:type="spellEnd"/>
-      <w:r>
-        <w:rPr>
-          <w:rStyle w:val="VerbatimChar"/>
-        </w:rPr>
-        <w:t>")</w:t>
-      </w:r>
-      <w:r>
-        <w:t xml:space="preserve"> </w:t>
-      </w:r>
-      <w:ins w:id="8" w:author="Revised R1" w:date="2023-12-05T15:01:00Z">
-        <w:r>
-          <w:t xml:space="preserve">(version 0.2.2 at time of manuscript submission) </w:t>
-        </w:r>
-      </w:ins>
-      <w:r>
-        <w:t xml:space="preserve">or from </w:t>
-      </w:r>
-      <w:hyperlink r:id="rId10">
-        <w:r>
-          <w:rPr>
-            <w:rStyle w:val="Hyperlink"/>
-          </w:rPr>
-          <w:t>https://janickweberpals.gitlab-pages.partners.org/smdi</w:t>
-        </w:r>
-      </w:hyperlink>
-      <w:r>
-        <w:t>.</w:t>
-      </w:r>
     </w:p>
     <w:p>
       <w:pPr>
         <w:pStyle w:val="BodyText"/>
-      </w:pPr>
-      <w:r>
-        <w:rPr>
-          <w:b/>
-          <w:bCs/>
-          <w:u w:val="single"/>
-        </w:rPr>
-        <w:t>Acknowledgments:</w:t>
-      </w:r>
-      <w:r>
-        <w:t xml:space="preserve"> We would like to thank all beta testers and attendees of the Division of Pharmacoepidemiology and Pharmacoeconomics Methods Incubator who gave valuable feedback on early versions of the </w:t>
-      </w:r>
-      <w:r>
-        <w:rPr>
-          <w:rStyle w:val="VerbatimChar"/>
-        </w:rPr>
-        <w:t>smdi</w:t>
-      </w:r>
-      <w:r>
-        <w:t xml:space="preserve"> R package.</w:t>
-      </w:r>
-    </w:p>
+        <w:rPr>
+          <w:moveFrom w:id="17" w:author="Revised R1" w:date="2023-12-06T08:55:00Z"/>
+        </w:rPr>
+      </w:pPr>
+      <w:moveFromRangeStart w:id="18" w:author="Revised R1" w:date="2023-12-06T08:55:00Z" w:name="move152745330"/>
+      <w:moveFrom w:id="19" w:author="Revised R1" w:date="2023-12-06T08:55:00Z">
+        <w:r>
+          <w:rPr>
+            <w:b/>
+            <w:bCs/>
+            <w:u w:val="single"/>
+          </w:rPr>
+          <w:t>Acknowledgments:</w:t>
+        </w:r>
+        <w:r>
+          <w:t xml:space="preserve"> We would like to thank all beta testers and attendees of the Division of Pharmacoepidemiology and Pharmacoeconomics Methods Incubator who gave valuable feedback on early versions of the </w:t>
+        </w:r>
+        <w:r>
+          <w:rPr>
+            <w:rStyle w:val="VerbatimChar"/>
+          </w:rPr>
+          <w:t>smdi</w:t>
+        </w:r>
+        <w:r>
+          <w:t xml:space="preserve"> R package.</w:t>
+        </w:r>
+      </w:moveFrom>
+    </w:p>
+    <w:moveFromRangeEnd w:id="18"/>
     <w:p>
       <w:r>
         <w:br w:type="page"/>
@@ -670,7 +688,7 @@
       <w:pPr>
         <w:pStyle w:val="Heading1"/>
       </w:pPr>
-      <w:bookmarkStart w:id="9" w:name="abstract"/>
+      <w:bookmarkStart w:id="20" w:name="abstract"/>
       <w:r>
         <w:lastRenderedPageBreak/>
         <w:t>Abstract</w:t>
@@ -889,8 +907,8 @@
       <w:pPr>
         <w:pStyle w:val="Heading1"/>
       </w:pPr>
-      <w:bookmarkStart w:id="10" w:name="background-and-significance"/>
-      <w:bookmarkEnd w:id="9"/>
+      <w:bookmarkStart w:id="21" w:name="background-and-significance"/>
+      <w:bookmarkEnd w:id="20"/>
       <w:r>
         <w:lastRenderedPageBreak/>
         <w:t>Background and Significance</w:t>
@@ -900,12 +918,12 @@
       <w:pPr>
         <w:pStyle w:val="FirstParagraph"/>
       </w:pPr>
-      <w:del w:id="11" w:author="Revised R1" w:date="2023-12-05T15:01:00Z">
+      <w:del w:id="22" w:author="Revised R1" w:date="2023-12-06T08:55:00Z">
         <w:r>
           <w:delText>Electronic health records (EHR) are increasingly used to generate real-world evidence (RWE) to</w:delText>
         </w:r>
       </w:del>
-      <w:ins w:id="12" w:author="Revised R1" w:date="2023-12-05T15:01:00Z">
+      <w:ins w:id="23" w:author="Revised R1" w:date="2023-12-06T08:55:00Z">
         <w:r>
           <w:t>Administrative health insurance claims databases have traditionally been the foundation for pharmacoepidemiologic studies. However, a notable drawback lies in their inability to capture detailed clinical nuances. To overcome this limitation, substantial initiatives are underway, for instance in the FDA Sentinel initiative [1], linking claims databases and electronic health records (EHR) to generate real-world evidence (RWE) and</w:t>
         </w:r>
@@ -914,7 +932,7 @@
         <w:t xml:space="preserve"> complement data from randomized controlled trials (RCTs) [1,2]. Due to their capture of clinical details, EHR can significantly improve the ability to mitigate imbalances in prognostic factors between treatment groups, especially when linked to administrative claims databases [3]. </w:t>
       </w:r>
       <w:proofErr w:type="gramStart"/>
-      <w:ins w:id="13" w:author="Revised R1" w:date="2023-12-05T15:01:00Z">
+      <w:ins w:id="24" w:author="Revised R1" w:date="2023-12-06T08:55:00Z">
         <w:r>
           <w:t>At the moment</w:t>
         </w:r>
@@ -926,7 +944,7 @@
       <w:r>
         <w:t xml:space="preserve">However, </w:t>
       </w:r>
-      <w:del w:id="14" w:author="Revised R1" w:date="2023-12-05T15:01:00Z">
+      <w:del w:id="25" w:author="Revised R1" w:date="2023-12-06T08:55:00Z">
         <w:r>
           <w:delText xml:space="preserve">such </w:delText>
         </w:r>
@@ -934,7 +952,7 @@
       <w:r>
         <w:t xml:space="preserve">prognostic factors </w:t>
       </w:r>
-      <w:ins w:id="15" w:author="Revised R1" w:date="2023-12-05T15:01:00Z">
+      <w:ins w:id="26" w:author="Revised R1" w:date="2023-12-06T08:55:00Z">
         <w:r>
           <w:t xml:space="preserve">coming from EHR </w:t>
         </w:r>
@@ -942,7 +960,7 @@
       <w:r>
         <w:t xml:space="preserve">are often </w:t>
       </w:r>
-      <w:ins w:id="16" w:author="Revised R1" w:date="2023-12-05T15:01:00Z">
+      <w:ins w:id="27" w:author="Revised R1" w:date="2023-12-06T08:55:00Z">
         <w:r>
           <w:t xml:space="preserve">only </w:t>
         </w:r>
@@ -950,7 +968,7 @@
       <w:r>
         <w:t>partially observed, posing a challenge to</w:t>
       </w:r>
-      <w:ins w:id="17" w:author="Revised R1" w:date="2023-12-05T15:01:00Z">
+      <w:ins w:id="28" w:author="Revised R1" w:date="2023-12-06T08:55:00Z">
         <w:r>
           <w:t xml:space="preserve"> the</w:t>
         </w:r>
@@ -1019,14 +1037,14 @@
               <w:spacing w:before="0" w:after="0"/>
               <w:textAlignment w:val="center"/>
             </w:pPr>
-            <w:del w:id="18" w:author="Revised R1" w:date="2023-12-05T15:01:00Z">
+            <w:del w:id="29" w:author="Revised R1" w:date="2023-12-06T08:55:00Z">
               <w:r>
                 <w:rPr>
                   <w:noProof/>
                 </w:rPr>
                 <w:lastRenderedPageBreak/>
                 <w:drawing>
-                  <wp:inline distT="0" distB="0" distL="0" distR="0" wp14:anchorId="0FFBE92C" wp14:editId="4E2CF062">
+                  <wp:inline distT="0" distB="0" distL="0" distR="0" wp14:anchorId="7309CA30" wp14:editId="599E81BB">
                     <wp:extent cx="152400" cy="152400"/>
                     <wp:effectExtent l="0" t="0" r="0" b="0"/>
                     <wp:docPr id="26" name="Picture 26"/>
@@ -1041,7 +1059,7 @@
                             </pic:cNvPicPr>
                           </pic:nvPicPr>
                           <pic:blipFill>
-                            <a:blip r:embed="rId11"/>
+                            <a:blip r:embed="rId8"/>
                             <a:stretch>
                               <a:fillRect/>
                             </a:stretch>
@@ -1068,28 +1086,28 @@
                 </w:drawing>
               </w:r>
             </w:del>
-            <w:ins w:id="19" w:author="Revised R1" w:date="2023-12-05T15:01:00Z">
+            <w:ins w:id="30" w:author="Revised R1" w:date="2023-12-06T08:55:00Z">
               <w:r>
                 <w:rPr>
                   <w:noProof/>
                 </w:rPr>
                 <w:drawing>
-                  <wp:inline distT="0" distB="0" distL="0" distR="0">
+                  <wp:inline distT="0" distB="0" distL="0" distR="0" wp14:anchorId="09826A0E" wp14:editId="6B2B5D18">
                     <wp:extent cx="152400" cy="152400"/>
                     <wp:effectExtent l="0" t="0" r="0" b="0"/>
-                    <wp:docPr id="27" name="Picture 27"/>
+                    <wp:docPr id="23" name="Picture 23"/>
                     <wp:cNvGraphicFramePr/>
                     <a:graphic xmlns:a="http://schemas.openxmlformats.org/drawingml/2006/main">
                       <a:graphicData uri="http://schemas.openxmlformats.org/drawingml/2006/picture">
                         <pic:pic xmlns:pic="http://schemas.openxmlformats.org/drawingml/2006/picture">
                           <pic:nvPicPr>
-                            <pic:cNvPr id="28" name="Picture" descr="/Applications/quarto/share/formats/docx/note.png"/>
+                            <pic:cNvPr id="24" name="Picture" descr="/Applications/quarto/share/formats/docx/note.png"/>
                             <pic:cNvPicPr>
                               <a:picLocks noChangeAspect="1" noChangeArrowheads="1"/>
                             </pic:cNvPicPr>
                           </pic:nvPicPr>
                           <pic:blipFill>
-                            <a:blip r:embed="rId11"/>
+                            <a:blip r:embed="rId8"/>
                             <a:stretch>
                               <a:fillRect/>
                             </a:stretch>
@@ -1138,7 +1156,7 @@
             <w:pPr>
               <w:pStyle w:val="Heading3"/>
             </w:pPr>
-            <w:bookmarkStart w:id="20" w:name="X9f4ac6462845c16841f0a15ed4f2f9667eddde5"/>
+            <w:bookmarkStart w:id="31" w:name="X9f4ac6462845c16841f0a15ed4f2f9667eddde5"/>
             <w:r>
               <w:t>Patterns (adapted from Van Buuren [7])</w:t>
             </w:r>
@@ -1264,8 +1282,8 @@
             <w:pPr>
               <w:pStyle w:val="Heading3"/>
             </w:pPr>
-            <w:bookmarkStart w:id="21" w:name="mechanisms-sondhi2023a"/>
-            <w:bookmarkEnd w:id="20"/>
+            <w:bookmarkStart w:id="32" w:name="mechanisms-sondhi2023a"/>
+            <w:bookmarkEnd w:id="31"/>
             <w:r>
               <w:t>Mechanisms [11]</w:t>
             </w:r>
@@ -1345,7 +1363,7 @@
         </w:tc>
       </w:tr>
     </w:tbl>
-    <w:bookmarkEnd w:id="21"/>
+    <w:bookmarkEnd w:id="32"/>
     <w:p>
       <w:pPr>
         <w:pStyle w:val="FirstParagraph"/>
@@ -1353,7 +1371,7 @@
       <w:r>
         <w:t xml:space="preserve">Considering these limitations, we have recently developed and evaluated a principled approach combining multiple missing data diagnostics </w:t>
       </w:r>
-      <w:ins w:id="22" w:author="Revised R1" w:date="2023-12-05T15:01:00Z">
+      <w:ins w:id="33" w:author="Revised R1" w:date="2023-12-06T08:55:00Z">
         <w:r>
           <w:t xml:space="preserve">[22] </w:t>
         </w:r>
@@ -1361,12 +1379,12 @@
       <w:r>
         <w:t xml:space="preserve">using </w:t>
       </w:r>
-      <w:del w:id="23" w:author="Revised R1" w:date="2023-12-05T15:01:00Z">
+      <w:del w:id="34" w:author="Revised R1" w:date="2023-12-06T08:55:00Z">
         <w:r>
           <w:delText xml:space="preserve">an US EHR-claims </w:delText>
         </w:r>
       </w:del>
-      <w:ins w:id="24" w:author="Revised R1" w:date="2023-12-05T15:01:00Z">
+      <w:ins w:id="35" w:author="Revised R1" w:date="2023-12-06T08:55:00Z">
         <w:r>
           <w:t xml:space="preserve">a </w:t>
         </w:r>
@@ -1374,12 +1392,12 @@
       <w:r>
         <w:t xml:space="preserve">database linkage </w:t>
       </w:r>
-      <w:del w:id="25" w:author="Revised R1" w:date="2023-12-05T15:01:00Z">
+      <w:del w:id="36" w:author="Revised R1" w:date="2023-12-06T08:55:00Z">
         <w:r>
           <w:delText>[22</w:delText>
         </w:r>
       </w:del>
-      <w:ins w:id="26" w:author="Revised R1" w:date="2023-12-05T15:01:00Z">
+      <w:ins w:id="37" w:author="Revised R1" w:date="2023-12-06T08:55:00Z">
         <w:r>
           <w:t>from the Mass General Brigham Research Patient Data Registry EHR in Boston [23] linked with Medicare fee-for-service claims data [24</w:t>
         </w:r>
@@ -1392,8 +1410,8 @@
       <w:pPr>
         <w:pStyle w:val="Heading1"/>
       </w:pPr>
-      <w:bookmarkStart w:id="27" w:name="objective"/>
-      <w:bookmarkEnd w:id="10"/>
+      <w:bookmarkStart w:id="38" w:name="objective"/>
+      <w:bookmarkEnd w:id="21"/>
       <w:r>
         <w:t>Objective</w:t>
       </w:r>
@@ -1414,12 +1432,12 @@
       <w:r>
         <w:t xml:space="preserve"> (structural missing data investigations) R package [</w:t>
       </w:r>
-      <w:del w:id="28" w:author="Revised R1" w:date="2023-12-05T15:01:00Z">
+      <w:del w:id="39" w:author="Revised R1" w:date="2023-12-06T08:55:00Z">
         <w:r>
           <w:delText>23</w:delText>
         </w:r>
       </w:del>
-      <w:ins w:id="29" w:author="Revised R1" w:date="2023-12-05T15:01:00Z">
+      <w:ins w:id="40" w:author="Revised R1" w:date="2023-12-06T08:55:00Z">
         <w:r>
           <w:t>25</w:t>
         </w:r>
@@ -1432,8 +1450,8 @@
       <w:pPr>
         <w:pStyle w:val="Heading1"/>
       </w:pPr>
-      <w:bookmarkStart w:id="30" w:name="materials-and-methods"/>
-      <w:bookmarkEnd w:id="27"/>
+      <w:bookmarkStart w:id="41" w:name="materials-and-methods"/>
+      <w:bookmarkEnd w:id="38"/>
       <w:r>
         <w:lastRenderedPageBreak/>
         <w:t>Materials and Methods</w:t>
@@ -1455,144 +1473,144 @@
       <w:r>
         <w:t xml:space="preserve"> R package was written in R language (version 4.2.1). The package is available on the comprehensive R archive network (</w:t>
       </w:r>
+      <w:hyperlink r:id="rId9">
+        <w:r>
+          <w:rPr>
+            <w:rStyle w:val="Hyperlink"/>
+          </w:rPr>
+          <w:t>https://cran.r-project.org/web/packages/smdi</w:t>
+        </w:r>
+      </w:hyperlink>
+      <w:r>
+        <w:t>) and GitLab (</w:t>
+      </w:r>
+      <w:hyperlink r:id="rId10">
+        <w:r>
+          <w:rPr>
+            <w:rStyle w:val="Hyperlink"/>
+          </w:rPr>
+          <w:t>https://gitlab-scm.partners.org/janickweberpals/smdi</w:t>
+        </w:r>
+      </w:hyperlink>
+      <w:r>
+        <w:t xml:space="preserve">) and can be installed via </w:t>
+      </w:r>
+      <w:r>
+        <w:rPr>
+          <w:rStyle w:val="VerbatimChar"/>
+        </w:rPr>
+        <w:t>install.packages("smdi")</w:t>
+      </w:r>
+      <w:r>
+        <w:t>. To ensure quality, we implemented comprehensive unit tests with a coverage of 95.81% and established automated R CMD checks [</w:t>
+      </w:r>
+      <w:del w:id="42" w:author="Revised R1" w:date="2023-12-06T08:55:00Z">
+        <w:r>
+          <w:delText>24</w:delText>
+        </w:r>
+      </w:del>
+      <w:ins w:id="43" w:author="Revised R1" w:date="2023-12-06T08:55:00Z">
+        <w:r>
+          <w:t>26</w:t>
+        </w:r>
+      </w:ins>
+      <w:r>
+        <w:t xml:space="preserve">] via continuous integration and deployment. Additional resources such as documentation and vignettes are provided on the package website: </w:t>
+      </w:r>
+      <w:hyperlink r:id="rId11">
+        <w:r>
+          <w:rPr>
+            <w:rStyle w:val="Hyperlink"/>
+          </w:rPr>
+          <w:t>https://janickweberpals.gitlab-pages.partners.org/smdi</w:t>
+        </w:r>
+      </w:hyperlink>
+      <w:r>
+        <w:t>.</w:t>
+      </w:r>
+    </w:p>
+    <w:p>
+      <w:pPr>
+        <w:pStyle w:val="Heading1"/>
+      </w:pPr>
+      <w:bookmarkStart w:id="44" w:name="sec-results"/>
+      <w:bookmarkEnd w:id="41"/>
+      <w:r>
+        <w:t>Results</w:t>
+      </w:r>
+    </w:p>
+    <w:p>
+      <w:pPr>
+        <w:pStyle w:val="Heading2"/>
+      </w:pPr>
+      <w:bookmarkStart w:id="45" w:name="main-package-functions"/>
+      <w:r>
+        <w:t>Main Package Functions</w:t>
+      </w:r>
+    </w:p>
+    <w:p>
+      <w:pPr>
+        <w:pStyle w:val="FirstParagraph"/>
+      </w:pPr>
+      <w:hyperlink w:anchor="fig-workflow">
+        <w:r>
+          <w:rPr>
+            <w:rStyle w:val="Hyperlink"/>
+          </w:rPr>
+          <w:t>Figure 1</w:t>
+        </w:r>
+      </w:hyperlink>
+      <w:r>
+        <w:t xml:space="preserve"> illustrates the recommended workflow to systematically approach diagnostics on POCs.</w:t>
+      </w:r>
+    </w:p>
+    <w:p>
+      <w:pPr>
+        <w:pStyle w:val="BodyText"/>
+      </w:pPr>
+      <w:r>
+        <w:t xml:space="preserve">The workflow is generally categorized into descriptives, pattern diagnostics, and inferential diagnostics on potentially underlying missingness mechanisms. In this section, we cover the principles behind the main package functions, a selection of parameters users can specify, the returned results and how these can be interpreted. Examples are illustrated using a synthetic dataset that is part of the package and simulates an oncology cohort with a binary exposure, a time-to-event outcome and several baseline confounders and prognostic covariates including three POCs (EGFR and PD-L1 [biomarkers] and ECOG [performance score]) following </w:t>
+      </w:r>
+      <w:del w:id="46" w:author="Revised R1" w:date="2023-12-06T08:55:00Z">
+        <w:r>
+          <w:delText>MCAR,</w:delText>
+        </w:r>
+      </w:del>
+      <w:ins w:id="47" w:author="Revised R1" w:date="2023-12-06T08:55:00Z">
+        <w:r>
+          <w:t>a</w:t>
+        </w:r>
+      </w:ins>
+      <w:r>
+        <w:t xml:space="preserve"> MAR</w:t>
+      </w:r>
+      <w:del w:id="48" w:author="Revised R1" w:date="2023-12-06T08:55:00Z">
+        <w:r>
+          <w:delText xml:space="preserve"> and</w:delText>
+        </w:r>
+      </w:del>
+      <w:ins w:id="49" w:author="Revised R1" w:date="2023-12-06T08:55:00Z">
+        <w:r>
+          <w:t>,</w:t>
+        </w:r>
+      </w:ins>
+      <w:r>
+        <w:t xml:space="preserve"> MNAR </w:t>
+      </w:r>
+      <w:del w:id="50" w:author="Revised R1" w:date="2023-12-06T08:55:00Z">
+        <w:r>
+          <w:delText>mechanisms</w:delText>
+        </w:r>
+      </w:del>
+      <w:ins w:id="51" w:author="Revised R1" w:date="2023-12-06T08:55:00Z">
+        <w:r>
+          <w:t>and MCAR mechanism, respectively</w:t>
+        </w:r>
+      </w:ins>
+      <w:r>
+        <w:t xml:space="preserve"> (more details: </w:t>
+      </w:r>
       <w:hyperlink r:id="rId12">
-        <w:r>
-          <w:rPr>
-            <w:rStyle w:val="Hyperlink"/>
-          </w:rPr>
-          <w:t>https://cran.r-project.org/web/packages/smdi</w:t>
-        </w:r>
-      </w:hyperlink>
-      <w:r>
-        <w:t>) and GitLab (</w:t>
-      </w:r>
-      <w:hyperlink r:id="rId13">
-        <w:r>
-          <w:rPr>
-            <w:rStyle w:val="Hyperlink"/>
-          </w:rPr>
-          <w:t>https://gitlab-scm.partners.org/janickweberpals/smdi</w:t>
-        </w:r>
-      </w:hyperlink>
-      <w:r>
-        <w:t xml:space="preserve">) and can be installed via </w:t>
-      </w:r>
-      <w:r>
-        <w:rPr>
-          <w:rStyle w:val="VerbatimChar"/>
-        </w:rPr>
-        <w:t>install.packages("smdi")</w:t>
-      </w:r>
-      <w:r>
-        <w:t>. To ensure quality, we implemented comprehensive unit tests with a coverage of 95.81% and established automated R CMD checks [</w:t>
-      </w:r>
-      <w:del w:id="31" w:author="Revised R1" w:date="2023-12-05T15:01:00Z">
-        <w:r>
-          <w:delText>24</w:delText>
-        </w:r>
-      </w:del>
-      <w:ins w:id="32" w:author="Revised R1" w:date="2023-12-05T15:01:00Z">
-        <w:r>
-          <w:t>26</w:t>
-        </w:r>
-      </w:ins>
-      <w:r>
-        <w:t xml:space="preserve">] via continuous integration and deployment. Additional resources such as documentation and vignettes are provided on the package website: </w:t>
-      </w:r>
-      <w:hyperlink r:id="rId14">
-        <w:r>
-          <w:rPr>
-            <w:rStyle w:val="Hyperlink"/>
-          </w:rPr>
-          <w:t>https://janickweberpals.gitlab-pages.partners.org/smdi</w:t>
-        </w:r>
-      </w:hyperlink>
-      <w:r>
-        <w:t>.</w:t>
-      </w:r>
-    </w:p>
-    <w:p>
-      <w:pPr>
-        <w:pStyle w:val="Heading1"/>
-      </w:pPr>
-      <w:bookmarkStart w:id="33" w:name="sec-results"/>
-      <w:bookmarkEnd w:id="30"/>
-      <w:r>
-        <w:t>Results</w:t>
-      </w:r>
-    </w:p>
-    <w:p>
-      <w:pPr>
-        <w:pStyle w:val="Heading2"/>
-      </w:pPr>
-      <w:bookmarkStart w:id="34" w:name="main-package-functions"/>
-      <w:r>
-        <w:t>Main Package Functions</w:t>
-      </w:r>
-    </w:p>
-    <w:p>
-      <w:pPr>
-        <w:pStyle w:val="FirstParagraph"/>
-      </w:pPr>
-      <w:hyperlink w:anchor="fig-workflow">
-        <w:r>
-          <w:rPr>
-            <w:rStyle w:val="Hyperlink"/>
-          </w:rPr>
-          <w:t>Figure 1</w:t>
-        </w:r>
-      </w:hyperlink>
-      <w:r>
-        <w:t xml:space="preserve"> illustrates the recommended workflow to systematically approach diagnostics on POCs.</w:t>
-      </w:r>
-    </w:p>
-    <w:p>
-      <w:pPr>
-        <w:pStyle w:val="BodyText"/>
-      </w:pPr>
-      <w:r>
-        <w:t xml:space="preserve">The workflow is generally categorized into descriptives, pattern diagnostics, and inferential diagnostics on potentially underlying missingness mechanisms. In this section, we cover the principles behind the main package functions, a selection of parameters users can specify, the returned results and how these can be interpreted. Examples are illustrated using a synthetic dataset that is part of the package and simulates an oncology cohort with a binary exposure, a time-to-event outcome and several baseline confounders and prognostic covariates including three POCs (EGFR and PD-L1 [biomarkers] and ECOG [performance score]) following </w:t>
-      </w:r>
-      <w:del w:id="35" w:author="Revised R1" w:date="2023-12-05T15:01:00Z">
-        <w:r>
-          <w:delText>MCAR,</w:delText>
-        </w:r>
-      </w:del>
-      <w:ins w:id="36" w:author="Revised R1" w:date="2023-12-05T15:01:00Z">
-        <w:r>
-          <w:t>a</w:t>
-        </w:r>
-      </w:ins>
-      <w:r>
-        <w:t xml:space="preserve"> MAR</w:t>
-      </w:r>
-      <w:del w:id="37" w:author="Revised R1" w:date="2023-12-05T15:01:00Z">
-        <w:r>
-          <w:delText xml:space="preserve"> and</w:delText>
-        </w:r>
-      </w:del>
-      <w:ins w:id="38" w:author="Revised R1" w:date="2023-12-05T15:01:00Z">
-        <w:r>
-          <w:t>,</w:t>
-        </w:r>
-      </w:ins>
-      <w:r>
-        <w:t xml:space="preserve"> MNAR </w:t>
-      </w:r>
-      <w:del w:id="39" w:author="Revised R1" w:date="2023-12-05T15:01:00Z">
-        <w:r>
-          <w:delText>mechanisms</w:delText>
-        </w:r>
-      </w:del>
-      <w:ins w:id="40" w:author="Revised R1" w:date="2023-12-05T15:01:00Z">
-        <w:r>
-          <w:t>and MCAR mechanism, respectively</w:t>
-        </w:r>
-      </w:ins>
-      <w:r>
-        <w:t xml:space="preserve"> (more details: </w:t>
-      </w:r>
-      <w:hyperlink r:id="rId15">
         <w:r>
           <w:rPr>
             <w:rStyle w:val="Hyperlink"/>
@@ -1657,10 +1675,10 @@
       <w:pPr>
         <w:pStyle w:val="BodyText"/>
         <w:rPr>
-          <w:ins w:id="41" w:author="Revised R1" w:date="2023-12-05T15:01:00Z"/>
-        </w:rPr>
-      </w:pPr>
-      <w:ins w:id="42" w:author="Revised R1" w:date="2023-12-05T15:01:00Z">
+          <w:ins w:id="52" w:author="Revised R1" w:date="2023-12-06T08:55:00Z"/>
+        </w:rPr>
+      </w:pPr>
+      <w:ins w:id="53" w:author="Revised R1" w:date="2023-12-06T08:55:00Z">
         <w:r>
           <w:t xml:space="preserve">Details on missingness assumptions, key statistical principles and further information on all functions can be found in the </w:t>
         </w:r>
@@ -1680,10 +1698,10 @@
       <w:pPr>
         <w:pStyle w:val="SourceCode"/>
         <w:rPr>
-          <w:ins w:id="43" w:author="Revised R1" w:date="2023-12-05T15:01:00Z"/>
-        </w:rPr>
-      </w:pPr>
-      <w:ins w:id="44" w:author="Revised R1" w:date="2023-12-05T15:01:00Z">
+          <w:ins w:id="54" w:author="Revised R1" w:date="2023-12-06T08:55:00Z"/>
+        </w:rPr>
+      </w:pPr>
+      <w:ins w:id="55" w:author="Revised R1" w:date="2023-12-06T08:55:00Z">
         <w:r>
           <w:rPr>
             <w:rStyle w:val="NormalTok"/>
@@ -1710,7 +1728,7 @@
       <w:pPr>
         <w:pStyle w:val="Heading3"/>
       </w:pPr>
-      <w:bookmarkStart w:id="45" w:name="descriptives-and-pattern-diagnostics"/>
+      <w:bookmarkStart w:id="56" w:name="descriptives-and-pattern-diagnostics"/>
       <w:proofErr w:type="spellStart"/>
       <w:r>
         <w:t>Descriptives</w:t>
@@ -1790,12 +1808,12 @@
       <w:r>
         <w:t xml:space="preserve"> package [</w:t>
       </w:r>
-      <w:del w:id="46" w:author="Revised R1" w:date="2023-12-05T15:01:00Z">
+      <w:del w:id="57" w:author="Revised R1" w:date="2023-12-06T08:55:00Z">
         <w:r>
           <w:delText>25</w:delText>
         </w:r>
       </w:del>
-      <w:ins w:id="47" w:author="Revised R1" w:date="2023-12-05T15:01:00Z">
+      <w:ins w:id="58" w:author="Revised R1" w:date="2023-12-06T08:55:00Z">
         <w:r>
           <w:t>27</w:t>
         </w:r>
@@ -1803,12 +1821,12 @@
       <w:r>
         <w:t>]. This function uses a set visualization technique to visually infer potential (non-)monotone patterns based on the number of intersecting missing observations across all POCs [</w:t>
       </w:r>
-      <w:del w:id="48" w:author="Revised R1" w:date="2023-12-05T15:01:00Z">
+      <w:del w:id="59" w:author="Revised R1" w:date="2023-12-06T08:55:00Z">
         <w:r>
           <w:delText>26</w:delText>
         </w:r>
       </w:del>
-      <w:ins w:id="49" w:author="Revised R1" w:date="2023-12-05T15:01:00Z">
+      <w:ins w:id="60" w:author="Revised R1" w:date="2023-12-06T08:55:00Z">
         <w:r>
           <w:t>28</w:t>
         </w:r>
@@ -1827,7 +1845,7 @@
       <w:r>
         <w:t xml:space="preserve"> b).</w:t>
       </w:r>
-      <w:ins w:id="50" w:author="Revised R1" w:date="2023-12-05T15:01:00Z">
+      <w:ins w:id="61" w:author="Revised R1" w:date="2023-12-06T08:55:00Z">
         <w:r>
           <w:t xml:space="preserve"> The </w:t>
         </w:r>
@@ -1854,8 +1872,8 @@
       <w:pPr>
         <w:pStyle w:val="Heading3"/>
       </w:pPr>
-      <w:bookmarkStart w:id="51" w:name="inferential-three-group-diagnostics"/>
-      <w:bookmarkEnd w:id="45"/>
+      <w:bookmarkStart w:id="62" w:name="inferential-three-group-diagnostics"/>
+      <w:bookmarkEnd w:id="56"/>
       <w:r>
         <w:lastRenderedPageBreak/>
         <w:t>Inferential Three Group Diagnostics</w:t>
@@ -1883,7 +1901,7 @@
       <w:pPr>
         <w:pStyle w:val="Heading4"/>
       </w:pPr>
-      <w:bookmarkStart w:id="52" w:name="group-1-diagnostics"/>
+      <w:bookmarkStart w:id="63" w:name="group-1-diagnostics"/>
       <w:r>
         <w:t>Group 1 Diagnostics</w:t>
       </w:r>
@@ -1939,12 +1957,12 @@
       <w:r>
         <w:t xml:space="preserve"> function computes absolute standardized mean differences (ASMD) of observed patient characteristics [</w:t>
       </w:r>
-      <w:del w:id="53" w:author="Revised R1" w:date="2023-12-05T15:01:00Z">
+      <w:del w:id="64" w:author="Revised R1" w:date="2023-12-06T08:55:00Z">
         <w:r>
           <w:delText>27–29</w:delText>
         </w:r>
       </w:del>
-      <w:ins w:id="54" w:author="Revised R1" w:date="2023-12-05T15:01:00Z">
+      <w:ins w:id="65" w:author="Revised R1" w:date="2023-12-06T08:55:00Z">
         <w:r>
           <w:t>30–32</w:t>
         </w:r>
@@ -1962,12 +1980,12 @@
       <w:r>
         <w:t xml:space="preserve"> object which displays an aggregated summary of the average or median ASMD along with a corresponding range of minimum and maximum ASMDs for each POC, respectively. The object also returns detailed ‘Table 1’s’ and plots [</w:t>
       </w:r>
-      <w:del w:id="55" w:author="Revised R1" w:date="2023-12-05T15:01:00Z">
+      <w:del w:id="66" w:author="Revised R1" w:date="2023-12-06T08:55:00Z">
         <w:r>
           <w:delText>30</w:delText>
         </w:r>
       </w:del>
-      <w:ins w:id="56" w:author="Revised R1" w:date="2023-12-05T15:01:00Z">
+      <w:ins w:id="67" w:author="Revised R1" w:date="2023-12-06T08:55:00Z">
         <w:r>
           <w:t>33</w:t>
         </w:r>
@@ -2029,12 +2047,12 @@
       <w:r>
         <w:t xml:space="preserve"> test [12,</w:t>
       </w:r>
-      <w:del w:id="57" w:author="Revised R1" w:date="2023-12-05T15:01:00Z">
+      <w:del w:id="68" w:author="Revised R1" w:date="2023-12-06T08:55:00Z">
         <w:r>
           <w:delText>31</w:delText>
         </w:r>
       </w:del>
-      <w:ins w:id="58" w:author="Revised R1" w:date="2023-12-05T15:01:00Z">
+      <w:ins w:id="69" w:author="Revised R1" w:date="2023-12-06T08:55:00Z">
         <w:r>
           <w:t>34</w:t>
         </w:r>
@@ -2068,12 +2086,12 @@
       <w:r>
         <w:t xml:space="preserve"> [13,</w:t>
       </w:r>
-      <w:del w:id="59" w:author="Revised R1" w:date="2023-12-05T15:01:00Z">
+      <w:del w:id="70" w:author="Revised R1" w:date="2023-12-06T08:55:00Z">
         <w:r>
           <w:delText>25</w:delText>
         </w:r>
       </w:del>
-      <w:ins w:id="60" w:author="Revised R1" w:date="2023-12-05T15:01:00Z">
+      <w:ins w:id="71" w:author="Revised R1" w:date="2023-12-06T08:55:00Z">
         <w:r>
           <w:t>27</w:t>
         </w:r>
@@ -2086,10 +2104,10 @@
       <w:pPr>
         <w:pStyle w:val="BodyText"/>
         <w:rPr>
-          <w:ins w:id="61" w:author="Revised R1" w:date="2023-12-05T15:01:00Z"/>
-        </w:rPr>
-      </w:pPr>
-      <w:ins w:id="62" w:author="Revised R1" w:date="2023-12-05T15:01:00Z">
+          <w:ins w:id="72" w:author="Revised R1" w:date="2023-12-06T08:55:00Z"/>
+        </w:rPr>
+      </w:pPr>
+      <w:ins w:id="73" w:author="Revised R1" w:date="2023-12-06T08:55:00Z">
         <w:r>
           <w:t xml:space="preserve">Applying group 1 diagnostics to the synthetic example dataset would indicate that the ECOG POC (median ASMD 0.03, min-max 0.00-0.07, p-value 0.78) does not show any </w:t>
         </w:r>
@@ -2175,8 +2193,8 @@
       <w:pPr>
         <w:pStyle w:val="Heading4"/>
       </w:pPr>
-      <w:bookmarkStart w:id="63" w:name="group-2-diagnostics"/>
-      <w:bookmarkEnd w:id="52"/>
+      <w:bookmarkStart w:id="74" w:name="group-2-diagnostics"/>
+      <w:bookmarkEnd w:id="63"/>
       <w:r>
         <w:t>Group 2 Diagnostics</w:t>
       </w:r>
@@ -2197,12 +2215,12 @@
       <w:r>
         <w:t xml:space="preserve"> function. This function trains and fits a random forest classification model [11,</w:t>
       </w:r>
-      <w:del w:id="64" w:author="Revised R1" w:date="2023-12-05T15:01:00Z">
+      <w:del w:id="75" w:author="Revised R1" w:date="2023-12-06T08:55:00Z">
         <w:r>
           <w:delText>32</w:delText>
         </w:r>
       </w:del>
-      <w:ins w:id="65" w:author="Revised R1" w:date="2023-12-05T15:01:00Z">
+      <w:ins w:id="76" w:author="Revised R1" w:date="2023-12-06T08:55:00Z">
         <w:r>
           <w:t>35</w:t>
         </w:r>
@@ -2246,12 +2264,12 @@
       <w:r>
         <w:t xml:space="preserve"> parameter, respectively) [</w:t>
       </w:r>
-      <w:del w:id="66" w:author="Revised R1" w:date="2023-12-05T15:01:00Z">
+      <w:del w:id="77" w:author="Revised R1" w:date="2023-12-06T08:55:00Z">
         <w:r>
           <w:delText>32,33</w:delText>
         </w:r>
       </w:del>
-      <w:ins w:id="67" w:author="Revised R1" w:date="2023-12-05T15:01:00Z">
+      <w:ins w:id="78" w:author="Revised R1" w:date="2023-12-06T08:55:00Z">
         <w:r>
           <w:t>35,36</w:t>
         </w:r>
@@ -2289,10 +2307,10 @@
       <w:pPr>
         <w:pStyle w:val="BodyText"/>
         <w:rPr>
-          <w:ins w:id="68" w:author="Revised R1" w:date="2023-12-05T15:01:00Z"/>
-        </w:rPr>
-      </w:pPr>
-      <w:ins w:id="69" w:author="Revised R1" w:date="2023-12-05T15:01:00Z">
+          <w:ins w:id="79" w:author="Revised R1" w:date="2023-12-06T08:55:00Z"/>
+        </w:rPr>
+      </w:pPr>
+      <w:ins w:id="80" w:author="Revised R1" w:date="2023-12-06T08:55:00Z">
         <w:r>
           <w:fldChar w:fldCharType="begin"/>
         </w:r>
@@ -2340,8 +2358,8 @@
       <w:pPr>
         <w:pStyle w:val="Heading4"/>
       </w:pPr>
-      <w:bookmarkStart w:id="70" w:name="group-3-diagnostics"/>
-      <w:bookmarkEnd w:id="63"/>
+      <w:bookmarkStart w:id="81" w:name="group-3-diagnostics"/>
+      <w:bookmarkEnd w:id="74"/>
       <w:r>
         <w:t>Group 3 Diagnostics</w:t>
       </w:r>
@@ -2362,7 +2380,7 @@
       <w:r>
         <w:t xml:space="preserve"> function examines the association of the missingness indicator of the POC and the outcome under study. The function computes both a univariate model and a model adjusted for all other covariates in the dataset. In simulations, we discerned distinct patterns in both univariate and adjusted associations between the missing indicator and the outcome, closely mirroring simulated missingness mechanisms </w:t>
       </w:r>
-      <w:ins w:id="71" w:author="Revised R1" w:date="2023-12-05T15:01:00Z">
+      <w:ins w:id="82" w:author="Revised R1" w:date="2023-12-06T08:55:00Z">
         <w:r>
           <w:t>(</w:t>
         </w:r>
@@ -2394,12 +2412,12 @@
       <w:r>
         <w:t xml:space="preserve">[22]. As expected, under a MCAR mechanism </w:t>
       </w:r>
-      <w:del w:id="72" w:author="Revised R1" w:date="2023-12-05T15:01:00Z">
+      <w:del w:id="83" w:author="Revised R1" w:date="2023-12-06T08:55:00Z">
         <w:r>
           <w:delText>there was</w:delText>
         </w:r>
       </w:del>
-      <w:ins w:id="73" w:author="Revised R1" w:date="2023-12-05T15:01:00Z">
+      <w:ins w:id="84" w:author="Revised R1" w:date="2023-12-06T08:55:00Z">
         <w:r>
           <w:t>the simulation suggested</w:t>
         </w:r>
@@ -2412,7 +2430,7 @@
       <w:pPr>
         <w:pStyle w:val="BodyText"/>
       </w:pPr>
-      <w:del w:id="74" w:author="Revised R1" w:date="2023-12-05T15:01:00Z">
+      <w:del w:id="85" w:author="Revised R1" w:date="2023-12-06T08:55:00Z">
         <w:r>
           <w:delText xml:space="preserve">Currently, </w:delText>
         </w:r>
@@ -2434,12 +2452,12 @@
       <w:r>
         <w:t xml:space="preserve"> supports </w:t>
       </w:r>
-      <w:del w:id="75" w:author="Revised R1" w:date="2023-12-05T15:01:00Z">
+      <w:del w:id="86" w:author="Revised R1" w:date="2023-12-06T08:55:00Z">
         <w:r>
           <w:delText>three</w:delText>
         </w:r>
       </w:del>
-      <w:ins w:id="76" w:author="Revised R1" w:date="2023-12-05T15:01:00Z">
+      <w:ins w:id="87" w:author="Revised R1" w:date="2023-12-06T08:55:00Z">
         <w:r>
           <w:t>multiple</w:t>
         </w:r>
@@ -2447,12 +2465,12 @@
       <w:r>
         <w:t xml:space="preserve"> outcome regression types</w:t>
       </w:r>
-      <w:del w:id="77" w:author="Revised R1" w:date="2023-12-05T15:01:00Z">
+      <w:del w:id="88" w:author="Revised R1" w:date="2023-12-06T08:55:00Z">
         <w:r>
           <w:delText>:</w:delText>
         </w:r>
       </w:del>
-      <w:ins w:id="78" w:author="Revised R1" w:date="2023-12-05T15:01:00Z">
+      <w:ins w:id="89" w:author="Revised R1" w:date="2023-12-06T08:55:00Z">
         <w:r>
           <w:t xml:space="preserve"> including</w:t>
         </w:r>
@@ -2472,12 +2490,12 @@
       <w:r>
         <w:t xml:space="preserve"> [</w:t>
       </w:r>
-      <w:del w:id="79" w:author="Revised R1" w:date="2023-12-05T15:01:00Z">
+      <w:del w:id="90" w:author="Revised R1" w:date="2023-12-06T08:55:00Z">
         <w:r>
           <w:delText>34</w:delText>
         </w:r>
       </w:del>
-      <w:ins w:id="80" w:author="Revised R1" w:date="2023-12-05T15:01:00Z">
+      <w:ins w:id="91" w:author="Revised R1" w:date="2023-12-06T08:55:00Z">
         <w:r>
           <w:t>37</w:t>
         </w:r>
@@ -2485,7 +2503,7 @@
       <w:r>
         <w:t xml:space="preserve">]) for continuous outcomes, </w:t>
       </w:r>
-      <w:del w:id="81" w:author="Revised R1" w:date="2023-12-05T15:01:00Z">
+      <w:del w:id="92" w:author="Revised R1" w:date="2023-12-06T08:55:00Z">
         <w:r>
           <w:delText>logistic regression (</w:delText>
         </w:r>
@@ -2515,12 +2533,12 @@
       <w:r>
         <w:t xml:space="preserve"> [</w:t>
       </w:r>
-      <w:del w:id="82" w:author="Revised R1" w:date="2023-12-05T15:01:00Z">
+      <w:del w:id="93" w:author="Revised R1" w:date="2023-12-06T08:55:00Z">
         <w:r>
           <w:delText>35</w:delText>
         </w:r>
       </w:del>
-      <w:ins w:id="83" w:author="Revised R1" w:date="2023-12-05T15:01:00Z">
+      <w:ins w:id="94" w:author="Revised R1" w:date="2023-12-06T08:55:00Z">
         <w:r>
           <w:t>38</w:t>
         </w:r>
@@ -2528,12 +2546,12 @@
       <w:r>
         <w:t>]) for time-to-event outcomes</w:t>
       </w:r>
-      <w:del w:id="84" w:author="Revised R1" w:date="2023-12-05T15:01:00Z">
+      <w:del w:id="95" w:author="Revised R1" w:date="2023-12-06T08:55:00Z">
         <w:r>
           <w:delText>.</w:delText>
         </w:r>
       </w:del>
-      <w:ins w:id="85" w:author="Revised R1" w:date="2023-12-05T15:01:00Z">
+      <w:ins w:id="96" w:author="Revised R1" w:date="2023-12-06T08:55:00Z">
         <w:r>
           <w:t>, and generalized linear regression models (</w:t>
         </w:r>
@@ -2582,7 +2600,7 @@
       <w:r>
         <w:t xml:space="preserve"> parameter</w:t>
       </w:r>
-      <w:ins w:id="86" w:author="Revised R1" w:date="2023-12-05T15:01:00Z">
+      <w:ins w:id="97" w:author="Revised R1" w:date="2023-12-06T08:55:00Z">
         <w:r>
           <w:t xml:space="preserve">) and the </w:t>
         </w:r>
@@ -2632,10 +2650,10 @@
       <w:pPr>
         <w:pStyle w:val="BodyText"/>
         <w:rPr>
-          <w:ins w:id="87" w:author="Revised R1" w:date="2023-12-05T15:01:00Z"/>
-        </w:rPr>
-      </w:pPr>
-      <w:ins w:id="88" w:author="Revised R1" w:date="2023-12-05T15:01:00Z">
+          <w:ins w:id="98" w:author="Revised R1" w:date="2023-12-06T08:55:00Z"/>
+        </w:rPr>
+      </w:pPr>
+      <w:ins w:id="99" w:author="Revised R1" w:date="2023-12-06T08:55:00Z">
         <w:r>
           <w:lastRenderedPageBreak/>
           <w:t xml:space="preserve">Demonstrating the utilization of </w:t>
@@ -2702,8 +2720,8 @@
       <w:pPr>
         <w:pStyle w:val="Heading4"/>
       </w:pPr>
-      <w:bookmarkStart w:id="89" w:name="Xca156c5c40a183592e191582bcd1b77072f450a"/>
-      <w:bookmarkEnd w:id="70"/>
+      <w:bookmarkStart w:id="100" w:name="Xca156c5c40a183592e191582bcd1b77072f450a"/>
+      <w:bookmarkEnd w:id="81"/>
       <w:proofErr w:type="spellStart"/>
       <w:r>
         <w:rPr>
@@ -2743,12 +2761,12 @@
       <w:r>
         <w:t xml:space="preserve"> function enables users to compute all </w:t>
       </w:r>
-      <w:del w:id="90" w:author="Revised R1" w:date="2023-12-05T15:01:00Z">
+      <w:del w:id="101" w:author="Revised R1" w:date="2023-12-06T08:55:00Z">
         <w:r>
           <w:delText>three</w:delText>
         </w:r>
       </w:del>
-      <w:ins w:id="91" w:author="Revised R1" w:date="2023-12-05T15:01:00Z">
+      <w:ins w:id="102" w:author="Revised R1" w:date="2023-12-06T08:55:00Z">
         <w:r>
           <w:t>of the above discussed</w:t>
         </w:r>
@@ -2756,12 +2774,12 @@
       <w:r>
         <w:t xml:space="preserve"> group diagnostics </w:t>
       </w:r>
-      <w:del w:id="92" w:author="Revised R1" w:date="2023-12-05T15:01:00Z">
+      <w:del w:id="103" w:author="Revised R1" w:date="2023-12-06T08:55:00Z">
         <w:r>
           <w:delText>with</w:delText>
         </w:r>
       </w:del>
-      <w:ins w:id="93" w:author="Revised R1" w:date="2023-12-05T15:01:00Z">
+      <w:ins w:id="104" w:author="Revised R1" w:date="2023-12-06T08:55:00Z">
         <w:r>
           <w:t>within</w:t>
         </w:r>
@@ -2946,7 +2964,7 @@
       <w:r>
         <w:t xml:space="preserve">). By cross-checking all resulting diagnostic parameters to expected estimates </w:t>
       </w:r>
-      <w:ins w:id="94" w:author="Revised R1" w:date="2023-12-05T15:01:00Z">
+      <w:ins w:id="105" w:author="Revised R1" w:date="2023-12-06T08:55:00Z">
         <w:r>
           <w:t xml:space="preserve">as illustrated in in the above examples </w:t>
         </w:r>
@@ -2970,10 +2988,10 @@
       <w:pPr>
         <w:pStyle w:val="BodyText"/>
         <w:rPr>
-          <w:ins w:id="95" w:author="Revised R1" w:date="2023-12-05T15:01:00Z"/>
-        </w:rPr>
-      </w:pPr>
-      <w:ins w:id="96" w:author="Revised R1" w:date="2023-12-05T15:01:00Z">
+          <w:ins w:id="106" w:author="Revised R1" w:date="2023-12-06T08:55:00Z"/>
+        </w:rPr>
+      </w:pPr>
+      <w:ins w:id="107" w:author="Revised R1" w:date="2023-12-06T08:55:00Z">
         <w:r>
           <w:t xml:space="preserve">The </w:t>
         </w:r>
@@ -3019,11 +3037,11 @@
       <w:pPr>
         <w:pStyle w:val="Heading1"/>
       </w:pPr>
-      <w:bookmarkStart w:id="97" w:name="discussion"/>
-      <w:bookmarkEnd w:id="33"/>
-      <w:bookmarkEnd w:id="34"/>
-      <w:bookmarkEnd w:id="51"/>
-      <w:bookmarkEnd w:id="89"/>
+      <w:bookmarkStart w:id="108" w:name="discussion"/>
+      <w:bookmarkEnd w:id="44"/>
+      <w:bookmarkEnd w:id="45"/>
+      <w:bookmarkEnd w:id="62"/>
+      <w:bookmarkEnd w:id="100"/>
       <w:r>
         <w:lastRenderedPageBreak/>
         <w:t>Discussion</w:t>
@@ -3053,12 +3071,12 @@
       <w:r>
         <w:t xml:space="preserve">The package </w:t>
       </w:r>
-      <w:del w:id="98" w:author="Revised R1" w:date="2023-12-05T15:01:00Z">
+      <w:del w:id="109" w:author="Revised R1" w:date="2023-12-06T08:55:00Z">
         <w:r>
           <w:delText>does come</w:delText>
         </w:r>
       </w:del>
-      <w:ins w:id="99" w:author="Revised R1" w:date="2023-12-05T15:01:00Z">
+      <w:ins w:id="110" w:author="Revised R1" w:date="2023-12-06T08:55:00Z">
         <w:r>
           <w:t>should be used</w:t>
         </w:r>
@@ -3066,12 +3084,12 @@
       <w:r>
         <w:t xml:space="preserve"> with certain limitations</w:t>
       </w:r>
-      <w:del w:id="100" w:author="Revised R1" w:date="2023-12-05T15:01:00Z">
+      <w:del w:id="111" w:author="Revised R1" w:date="2023-12-06T08:55:00Z">
         <w:r>
           <w:delText>, such that</w:delText>
         </w:r>
       </w:del>
-      <w:ins w:id="101" w:author="Revised R1" w:date="2023-12-05T15:01:00Z">
+      <w:ins w:id="112" w:author="Revised R1" w:date="2023-12-06T08:55:00Z">
         <w:r>
           <w:t xml:space="preserve"> in mind. Most importantly,</w:t>
         </w:r>
@@ -3079,12 +3097,12 @@
       <w:r>
         <w:t xml:space="preserve"> the true underlying mechanism causing the missing data can never be inferred with absolute certainty from the observed data. Therefore, </w:t>
       </w:r>
-      <w:del w:id="102" w:author="Revised R1" w:date="2023-12-05T15:01:00Z">
+      <w:del w:id="113" w:author="Revised R1" w:date="2023-12-06T08:55:00Z">
         <w:r>
           <w:delText>it’s</w:delText>
         </w:r>
       </w:del>
-      <w:ins w:id="103" w:author="Revised R1" w:date="2023-12-05T15:01:00Z">
+      <w:ins w:id="114" w:author="Revised R1" w:date="2023-12-06T08:55:00Z">
         <w:r>
           <w:t>it is</w:t>
         </w:r>
@@ -3092,7 +3110,7 @@
       <w:r>
         <w:t xml:space="preserve"> important to complement diagnostic results with substantive expert knowledge to factor in how covariates are measured in routine care</w:t>
       </w:r>
-      <w:ins w:id="104" w:author="Revised R1" w:date="2023-12-05T15:01:00Z">
+      <w:ins w:id="115" w:author="Revised R1" w:date="2023-12-06T08:55:00Z">
         <w:r>
           <w:t>, which could be system-specific,</w:t>
         </w:r>
@@ -3100,7 +3118,7 @@
       <w:r>
         <w:t xml:space="preserve"> and contextualize potential reasons for missingness</w:t>
       </w:r>
-      <w:ins w:id="105" w:author="Revised R1" w:date="2023-12-05T15:01:00Z">
+      <w:ins w:id="116" w:author="Revised R1" w:date="2023-12-06T08:55:00Z">
         <w:r>
           <w:t>. This collaborative approach allows for a contextualized understanding of potential causes for missing data in EHR</w:t>
         </w:r>
@@ -3113,7 +3131,7 @@
       <w:pPr>
         <w:pStyle w:val="Heading2"/>
       </w:pPr>
-      <w:bookmarkStart w:id="106" w:name="conclusions"/>
+      <w:bookmarkStart w:id="117" w:name="conclusions"/>
       <w:r>
         <w:t>Conclusions</w:t>
       </w:r>
@@ -3142,26 +3160,57 @@
     </w:p>
     <w:p>
       <w:pPr>
+        <w:pStyle w:val="BodyText"/>
+        <w:rPr>
+          <w:ins w:id="118" w:author="Revised R1" w:date="2023-12-06T08:55:00Z"/>
+        </w:rPr>
+      </w:pPr>
+      <w:ins w:id="119" w:author="Revised R1" w:date="2023-12-06T08:55:00Z">
+        <w:r>
+          <w:rPr>
+            <w:b/>
+            <w:bCs/>
+            <w:u w:val="single"/>
+          </w:rPr>
+          <w:lastRenderedPageBreak/>
+          <w:t>Funding Statement:</w:t>
+        </w:r>
+        <w:r>
+          <w:t xml:space="preserve"> This project was supported by Master Agreement 75F40119D10037 from the US Food and Drug Administration (FDA).</w:t>
+        </w:r>
+      </w:ins>
+    </w:p>
+    <w:p>
+      <w:pPr>
         <w:pStyle w:val="Heading1"/>
-      </w:pPr>
-      <w:bookmarkStart w:id="107" w:name="references"/>
-      <w:bookmarkEnd w:id="97"/>
-      <w:bookmarkEnd w:id="106"/>
-      <w:r>
-        <w:lastRenderedPageBreak/>
-        <w:t>References</w:t>
-      </w:r>
-    </w:p>
+        <w:rPr>
+          <w:moveFrom w:id="120" w:author="Revised R1" w:date="2023-12-06T08:55:00Z"/>
+        </w:rPr>
+      </w:pPr>
+      <w:ins w:id="121" w:author="Revised R1" w:date="2023-12-06T08:55:00Z">
+        <w:r>
+          <w:rPr>
+            <w:u w:val="single"/>
+          </w:rPr>
+          <w:t>Competing Interests Statement</w:t>
+        </w:r>
+      </w:ins>
+      <w:moveFromRangeStart w:id="122" w:author="Revised R1" w:date="2023-12-06T08:55:00Z" w:name="move152745331"/>
+      <w:moveFrom w:id="123" w:author="Revised R1" w:date="2023-12-06T08:55:00Z">
+        <w:r>
+          <w:t>References</w:t>
+        </w:r>
+      </w:moveFrom>
+    </w:p>
+    <w:moveFromRangeEnd w:id="122"/>
     <w:p>
       <w:pPr>
         <w:pStyle w:val="Bibliography"/>
         <w:rPr>
-          <w:del w:id="108" w:author="Revised R1" w:date="2023-12-05T15:01:00Z"/>
-        </w:rPr>
-      </w:pPr>
-      <w:bookmarkStart w:id="109" w:name="ref-Desai2021"/>
-      <w:bookmarkStart w:id="110" w:name="refs"/>
-      <w:del w:id="111" w:author="Revised R1" w:date="2023-12-05T15:01:00Z">
+          <w:del w:id="124" w:author="Revised R1" w:date="2023-12-06T08:55:00Z"/>
+        </w:rPr>
+      </w:pPr>
+      <w:del w:id="125" w:author="Revised R1" w:date="2023-12-06T08:55:00Z">
         <w:r>
           <w:delText xml:space="preserve">1 </w:delText>
         </w:r>
@@ -3194,14 +3243,368 @@
     </w:p>
     <w:p>
       <w:pPr>
+        <w:pStyle w:val="BodyText"/>
+        <w:rPr>
+          <w:moveTo w:id="126" w:author="Revised R1" w:date="2023-12-06T08:55:00Z"/>
+        </w:rPr>
+      </w:pPr>
+      <w:del w:id="127" w:author="Revised R1" w:date="2023-12-06T08:55:00Z">
+        <w:r>
+          <w:delText>2</w:delText>
+        </w:r>
+      </w:del>
+      <w:moveToRangeStart w:id="128" w:author="Revised R1" w:date="2023-12-06T08:55:00Z" w:name="move152745328"/>
+      <w:moveTo w:id="129" w:author="Revised R1" w:date="2023-12-06T08:55:00Z">
+        <w:r>
+          <w:rPr>
+            <w:b/>
+            <w:bCs/>
+            <w:u w:val="single"/>
+          </w:rPr>
+          <w:t>:</w:t>
+        </w:r>
+        <w:r>
+          <w:t xml:space="preserve"> The FDA approved the study protocol, statistical analysis plan and reviewed and approved this manuscript. Coauthors from the FDA participated in the results interpretation and in the preparation and decision to submit the manuscript for publication. The FDA had no role in data collection, management, or analysis. The views expressed are those of the authors and not necessarily those of the US FDA. </w:t>
+        </w:r>
+        <w:proofErr w:type="spellStart"/>
+        <w:r>
+          <w:t>Janick</w:t>
+        </w:r>
+        <w:proofErr w:type="spellEnd"/>
+        <w:r>
+          <w:t xml:space="preserve"> </w:t>
+        </w:r>
+        <w:proofErr w:type="spellStart"/>
+        <w:r>
+          <w:t>Weberpals</w:t>
+        </w:r>
+        <w:proofErr w:type="spellEnd"/>
+        <w:r>
+          <w:t xml:space="preserve"> reports prior employment by Hoffmann-La Roche and previously held shares in Hoffmann-La Roche. Pamela Shaw is a named inventor on a patent licensed to Novartis by the University of Pennsylvania for an unrelated project. </w:t>
+        </w:r>
+        <w:proofErr w:type="spellStart"/>
+        <w:r>
+          <w:t>Sengwee</w:t>
+        </w:r>
+        <w:proofErr w:type="spellEnd"/>
+        <w:r>
+          <w:t xml:space="preserve"> </w:t>
+        </w:r>
+        <w:proofErr w:type="spellStart"/>
+        <w:r>
+          <w:t>Toh</w:t>
+        </w:r>
+        <w:proofErr w:type="spellEnd"/>
+        <w:r>
+          <w:t xml:space="preserve"> serves as a consultant for Pfizer, Inc. and </w:t>
+        </w:r>
+        <w:proofErr w:type="spellStart"/>
+        <w:r>
+          <w:t>TriNetX</w:t>
+        </w:r>
+        <w:proofErr w:type="spellEnd"/>
+        <w:r>
+          <w:t xml:space="preserve">, </w:t>
+        </w:r>
+        <w:proofErr w:type="gramStart"/>
+        <w:r>
+          <w:t>LLC..</w:t>
+        </w:r>
+        <w:proofErr w:type="gramEnd"/>
+        <w:r>
+          <w:t xml:space="preserve"> Robert J Glynn has received research funding through his employer from </w:t>
+        </w:r>
+        <w:proofErr w:type="spellStart"/>
+        <w:r>
+          <w:t>Amarin</w:t>
+        </w:r>
+        <w:proofErr w:type="spellEnd"/>
+        <w:r>
+          <w:t>, Kowa, Novartis, and Pfizer. Dr. Desai reports serving as Principal Investigator on investigator-initiated grants to the Brigham and Women’s Hospital from Novartis, Vertex, and Bristol-Myers-Squibb on unrelated projects. All remaining authors report no disclosures or conflicts of interest.</w:t>
+        </w:r>
+      </w:moveTo>
+    </w:p>
+    <w:moveToRangeEnd w:id="128"/>
+    <w:p>
+      <w:pPr>
+        <w:pStyle w:val="BodyText"/>
+        <w:rPr>
+          <w:ins w:id="130" w:author="Revised R1" w:date="2023-12-06T08:55:00Z"/>
+        </w:rPr>
+      </w:pPr>
+      <w:ins w:id="131" w:author="Revised R1" w:date="2023-12-06T08:55:00Z">
+        <w:r>
+          <w:rPr>
+            <w:b/>
+            <w:bCs/>
+            <w:u w:val="single"/>
+          </w:rPr>
+          <w:t>Data Availability Statement:</w:t>
+        </w:r>
+        <w:r>
+          <w:t xml:space="preserve"> The R package presented in this study and corresponding data can be downloaded from the comprehensive R archive network (CRAN) via </w:t>
+        </w:r>
+        <w:proofErr w:type="spellStart"/>
+        <w:r>
+          <w:rPr>
+            <w:rStyle w:val="VerbatimChar"/>
+          </w:rPr>
+          <w:t>install.packages</w:t>
+        </w:r>
+        <w:proofErr w:type="spellEnd"/>
+        <w:r>
+          <w:rPr>
+            <w:rStyle w:val="VerbatimChar"/>
+          </w:rPr>
+          <w:t>("</w:t>
+        </w:r>
+        <w:proofErr w:type="spellStart"/>
+        <w:r>
+          <w:rPr>
+            <w:rStyle w:val="VerbatimChar"/>
+          </w:rPr>
+          <w:t>smdi</w:t>
+        </w:r>
+        <w:proofErr w:type="spellEnd"/>
+        <w:r>
+          <w:rPr>
+            <w:rStyle w:val="VerbatimChar"/>
+          </w:rPr>
+          <w:t>")</w:t>
+        </w:r>
+        <w:r>
+          <w:t xml:space="preserve"> (version 0.2.2 at time of manuscript submission) or from </w:t>
+        </w:r>
+        <w:r>
+          <w:fldChar w:fldCharType="begin"/>
+        </w:r>
+        <w:r>
+          <w:instrText>HYPERLINK "https://janickweberpals.gitlab-pages.partners.org/smdi/" \h</w:instrText>
+        </w:r>
+        <w:r>
+          <w:fldChar w:fldCharType="separate"/>
+        </w:r>
+        <w:r>
+          <w:rPr>
+            <w:rStyle w:val="Hyperlink"/>
+          </w:rPr>
+          <w:t>https://janickweberpals.gitlab-pages.partners.org/smdi</w:t>
+        </w:r>
+        <w:r>
+          <w:rPr>
+            <w:rStyle w:val="Hyperlink"/>
+          </w:rPr>
+          <w:fldChar w:fldCharType="end"/>
+        </w:r>
+        <w:r>
+          <w:t>.</w:t>
+        </w:r>
+      </w:ins>
+      <w:moveToRangeStart w:id="132" w:author="Revised R1" w:date="2023-12-06T08:55:00Z" w:name="move152745329"/>
+      <w:moveTo w:id="133" w:author="Revised R1" w:date="2023-12-06T08:55:00Z">
+        <w:r>
+          <w:t xml:space="preserve"> This manuscript was written using </w:t>
+        </w:r>
+        <w:r>
+          <w:rPr>
+            <w:rStyle w:val="VerbatimChar"/>
+          </w:rPr>
+          <w:t>Quarto</w:t>
+        </w:r>
+        <w:r>
+          <w:t xml:space="preserve"> version 1.3.433 (</w:t>
+        </w:r>
+        <w:r>
+          <w:fldChar w:fldCharType="begin"/>
+        </w:r>
+        <w:r>
+          <w:instrText>HYPERLINK "https://quarto.org/" \h</w:instrText>
+        </w:r>
+        <w:r>
+          <w:fldChar w:fldCharType="separate"/>
+        </w:r>
+        <w:r>
+          <w:rPr>
+            <w:rStyle w:val="Hyperlink"/>
+          </w:rPr>
+          <w:t>https://quarto.org/</w:t>
+        </w:r>
+        <w:r>
+          <w:rPr>
+            <w:rStyle w:val="Hyperlink"/>
+          </w:rPr>
+          <w:fldChar w:fldCharType="end"/>
+        </w:r>
+        <w:r>
+          <w:t xml:space="preserve">) and R version 4.1.2. </w:t>
+        </w:r>
+      </w:moveTo>
+      <w:moveToRangeEnd w:id="132"/>
+      <w:ins w:id="134" w:author="Revised R1" w:date="2023-12-06T08:55:00Z">
+        <w:r>
+          <w:t xml:space="preserve">All R code, materials and dependencies can be found at </w:t>
+        </w:r>
+        <w:r>
+          <w:fldChar w:fldCharType="begin"/>
+        </w:r>
+        <w:r>
+          <w:instrText>HYPERLINK "https://gitlab-scm.partners.org/drugepi/smdi-manuscript" \h</w:instrText>
+        </w:r>
+        <w:r>
+          <w:fldChar w:fldCharType="separate"/>
+        </w:r>
+        <w:r>
+          <w:rPr>
+            <w:rStyle w:val="Hyperlink"/>
+          </w:rPr>
+          <w:t>https://gitlab-scm.partners.org/drugepi/smdi-manuscript</w:t>
+        </w:r>
+        <w:r>
+          <w:rPr>
+            <w:rStyle w:val="Hyperlink"/>
+          </w:rPr>
+          <w:fldChar w:fldCharType="end"/>
+        </w:r>
+        <w:r>
+          <w:t xml:space="preserve"> or </w:t>
+        </w:r>
+        <w:r>
+          <w:fldChar w:fldCharType="begin"/>
+        </w:r>
+        <w:r>
+          <w:instrText>HYPERLINK "https://github.com/janickweberpals/smdi-manuscript" \h</w:instrText>
+        </w:r>
+        <w:r>
+          <w:fldChar w:fldCharType="separate"/>
+        </w:r>
+        <w:r>
+          <w:rPr>
+            <w:rStyle w:val="Hyperlink"/>
+          </w:rPr>
+          <w:t>https://github.com/janickweberpals/smdi-manuscript</w:t>
+        </w:r>
+        <w:r>
+          <w:rPr>
+            <w:rStyle w:val="Hyperlink"/>
+          </w:rPr>
+          <w:fldChar w:fldCharType="end"/>
+        </w:r>
+        <w:r>
+          <w:t>.</w:t>
+        </w:r>
+      </w:ins>
+    </w:p>
+    <w:p>
+      <w:pPr>
+        <w:pStyle w:val="BodyText"/>
+        <w:rPr>
+          <w:ins w:id="135" w:author="Revised R1" w:date="2023-12-06T08:55:00Z"/>
+        </w:rPr>
+      </w:pPr>
+      <w:proofErr w:type="spellStart"/>
+      <w:ins w:id="136" w:author="Revised R1" w:date="2023-12-06T08:55:00Z">
+        <w:r>
+          <w:rPr>
+            <w:b/>
+            <w:bCs/>
+            <w:u w:val="single"/>
+          </w:rPr>
+          <w:t>Contributorship</w:t>
+        </w:r>
+        <w:proofErr w:type="spellEnd"/>
+        <w:r>
+          <w:rPr>
+            <w:b/>
+            <w:bCs/>
+            <w:u w:val="single"/>
+          </w:rPr>
+          <w:t xml:space="preserve"> Statement:</w:t>
+        </w:r>
+        <w:r>
+          <w:t xml:space="preserve"> JW designed and developed the </w:t>
+        </w:r>
+        <w:proofErr w:type="spellStart"/>
+        <w:r>
+          <w:rPr>
+            <w:rStyle w:val="VerbatimChar"/>
+          </w:rPr>
+          <w:t>smdi</w:t>
+        </w:r>
+        <w:proofErr w:type="spellEnd"/>
+        <w:r>
+          <w:t xml:space="preserve"> R package and drafted the manuscript. SRR, PAS, HL, BGH, ST, JGC, KJD, FT, WL, JL, JJH, RJG, RJD contributed to the conception, design and interpretation and provided important </w:t>
+        </w:r>
+        <w:r>
+          <w:lastRenderedPageBreak/>
+          <w:t>feedback. All authors critically reviewed the manuscript for important intellectual content and approved of the final version of the manuscript.</w:t>
+        </w:r>
+      </w:ins>
+    </w:p>
+    <w:p>
+      <w:pPr>
+        <w:pStyle w:val="BodyText"/>
+        <w:rPr>
+          <w:moveTo w:id="137" w:author="Revised R1" w:date="2023-12-06T08:55:00Z"/>
+        </w:rPr>
+      </w:pPr>
+      <w:moveToRangeStart w:id="138" w:author="Revised R1" w:date="2023-12-06T08:55:00Z" w:name="move152745330"/>
+      <w:moveTo w:id="139" w:author="Revised R1" w:date="2023-12-06T08:55:00Z">
+        <w:r>
+          <w:rPr>
+            <w:b/>
+            <w:bCs/>
+            <w:u w:val="single"/>
+          </w:rPr>
+          <w:t>Acknowledgments:</w:t>
+        </w:r>
+        <w:r>
+          <w:t xml:space="preserve"> We would like to thank all beta testers and attendees of the Division of Pharmacoepidemiology and Pharmacoeconomics Methods Incubator who gave valuable feedback on early versions of the </w:t>
+        </w:r>
+        <w:proofErr w:type="spellStart"/>
+        <w:r>
+          <w:rPr>
+            <w:rStyle w:val="VerbatimChar"/>
+          </w:rPr>
+          <w:t>smdi</w:t>
+        </w:r>
+        <w:proofErr w:type="spellEnd"/>
+        <w:r>
+          <w:t xml:space="preserve"> R package.</w:t>
+        </w:r>
+      </w:moveTo>
+    </w:p>
+    <w:moveToRangeEnd w:id="138"/>
+    <w:p>
+      <w:r>
+        <w:br w:type="page"/>
+      </w:r>
+    </w:p>
+    <w:p>
+      <w:pPr>
+        <w:pStyle w:val="Heading1"/>
+        <w:rPr>
+          <w:moveTo w:id="140" w:author="Revised R1" w:date="2023-12-06T08:55:00Z"/>
+        </w:rPr>
+      </w:pPr>
+      <w:bookmarkStart w:id="141" w:name="references"/>
+      <w:bookmarkEnd w:id="108"/>
+      <w:bookmarkEnd w:id="117"/>
+      <w:moveToRangeStart w:id="142" w:author="Revised R1" w:date="2023-12-06T08:55:00Z" w:name="move152745331"/>
+      <w:moveTo w:id="143" w:author="Revised R1" w:date="2023-12-06T08:55:00Z">
+        <w:r>
+          <w:lastRenderedPageBreak/>
+          <w:t>References</w:t>
+        </w:r>
+      </w:moveTo>
+    </w:p>
+    <w:p>
+      <w:pPr>
         <w:pStyle w:val="Bibliography"/>
       </w:pPr>
-      <w:del w:id="112" w:author="Revised R1" w:date="2023-12-05T15:01:00Z">
-        <w:r>
-          <w:delText>2</w:delText>
-        </w:r>
-      </w:del>
-      <w:ins w:id="113" w:author="Revised R1" w:date="2023-12-05T15:01:00Z">
+      <w:bookmarkStart w:id="144" w:name="ref-Desai2021"/>
+      <w:bookmarkStart w:id="145" w:name="refs"/>
+      <w:moveToRangeEnd w:id="142"/>
+      <w:ins w:id="146" w:author="Revised R1" w:date="2023-12-06T08:55:00Z">
         <w:r>
           <w:t>1</w:t>
         </w:r>
@@ -3233,7 +3636,7 @@
       <w:r>
         <w:t xml:space="preserve">. 2021;4. doi: </w:t>
       </w:r>
-      <w:hyperlink r:id="rId16">
+      <w:hyperlink r:id="rId13">
         <w:r>
           <w:rPr>
             <w:rStyle w:val="Hyperlink"/>
@@ -3246,12 +3649,12 @@
       <w:pPr>
         <w:pStyle w:val="Bibliography"/>
         <w:rPr>
-          <w:ins w:id="114" w:author="Revised R1" w:date="2023-12-05T15:01:00Z"/>
-        </w:rPr>
-      </w:pPr>
-      <w:bookmarkStart w:id="115" w:name="ref-fdaRWE2018"/>
-      <w:bookmarkEnd w:id="109"/>
-      <w:ins w:id="116" w:author="Revised R1" w:date="2023-12-05T15:01:00Z">
+          <w:ins w:id="147" w:author="Revised R1" w:date="2023-12-06T08:55:00Z"/>
+        </w:rPr>
+      </w:pPr>
+      <w:bookmarkStart w:id="148" w:name="ref-fdaRWE2018"/>
+      <w:bookmarkEnd w:id="144"/>
+      <w:ins w:id="149" w:author="Revised R1" w:date="2023-12-06T08:55:00Z">
         <w:r>
           <w:t xml:space="preserve">2 </w:t>
         </w:r>
@@ -3286,8 +3689,8 @@
       <w:pPr>
         <w:pStyle w:val="Bibliography"/>
       </w:pPr>
-      <w:bookmarkStart w:id="117" w:name="ref-asfaw2022"/>
-      <w:bookmarkEnd w:id="115"/>
+      <w:bookmarkStart w:id="150" w:name="ref-asfaw2022"/>
+      <w:bookmarkEnd w:id="148"/>
       <w:r>
         <w:t xml:space="preserve">3 </w:t>
       </w:r>
@@ -3313,7 +3716,7 @@
       <w:r>
         <w:t xml:space="preserve"> </w:t>
       </w:r>
-      <w:hyperlink r:id="rId17">
+      <w:hyperlink r:id="rId14">
         <w:r>
           <w:rPr>
             <w:rStyle w:val="Hyperlink"/>
@@ -3339,8 +3742,8 @@
       <w:pPr>
         <w:pStyle w:val="Bibliography"/>
       </w:pPr>
-      <w:bookmarkStart w:id="118" w:name="ref-gorelick2006"/>
-      <w:bookmarkEnd w:id="117"/>
+      <w:bookmarkStart w:id="151" w:name="ref-gorelick2006"/>
+      <w:bookmarkEnd w:id="150"/>
       <w:r>
         <w:t xml:space="preserve">4 </w:t>
       </w:r>
@@ -3348,7 +3751,7 @@
         <w:tab/>
         <w:t xml:space="preserve">Gorelick MH. </w:t>
       </w:r>
-      <w:hyperlink r:id="rId18">
+      <w:hyperlink r:id="rId15">
         <w:r>
           <w:rPr>
             <w:rStyle w:val="Hyperlink"/>
@@ -3374,8 +3777,8 @@
       <w:pPr>
         <w:pStyle w:val="Bibliography"/>
       </w:pPr>
-      <w:bookmarkStart w:id="119" w:name="ref-ayilara2019"/>
-      <w:bookmarkEnd w:id="118"/>
+      <w:bookmarkStart w:id="152" w:name="ref-ayilara2019"/>
+      <w:bookmarkEnd w:id="151"/>
       <w:r>
         <w:t xml:space="preserve">5 </w:t>
       </w:r>
@@ -3403,7 +3806,7 @@
       <w:r>
         <w:t xml:space="preserve">. 2019;17. doi: </w:t>
       </w:r>
-      <w:hyperlink r:id="rId19">
+      <w:hyperlink r:id="rId16">
         <w:r>
           <w:rPr>
             <w:rStyle w:val="Hyperlink"/>
@@ -3416,8 +3819,8 @@
       <w:pPr>
         <w:pStyle w:val="Bibliography"/>
       </w:pPr>
-      <w:bookmarkStart w:id="120" w:name="ref-groenwold2020"/>
-      <w:bookmarkEnd w:id="119"/>
+      <w:bookmarkStart w:id="153" w:name="ref-groenwold2020"/>
+      <w:bookmarkEnd w:id="152"/>
       <w:r>
         <w:t xml:space="preserve">6 </w:t>
       </w:r>
@@ -3425,7 +3828,7 @@
         <w:tab/>
         <w:t xml:space="preserve">Groenwold RHH, Dekkers OM. </w:t>
       </w:r>
-      <w:hyperlink r:id="rId20">
+      <w:hyperlink r:id="rId17">
         <w:r>
           <w:rPr>
             <w:rStyle w:val="Hyperlink"/>
@@ -3451,8 +3854,8 @@
       <w:pPr>
         <w:pStyle w:val="Bibliography"/>
       </w:pPr>
-      <w:bookmarkStart w:id="121" w:name="ref-vanbuuren2018"/>
-      <w:bookmarkEnd w:id="120"/>
+      <w:bookmarkStart w:id="154" w:name="ref-vanbuuren2018"/>
+      <w:bookmarkEnd w:id="153"/>
       <w:r>
         <w:t xml:space="preserve">7 </w:t>
       </w:r>
@@ -3470,7 +3873,7 @@
       <w:r>
         <w:t xml:space="preserve">. CRC press 2018. </w:t>
       </w:r>
-      <w:hyperlink r:id="rId21">
+      <w:hyperlink r:id="rId18">
         <w:r>
           <w:rPr>
             <w:rStyle w:val="Hyperlink"/>
@@ -3483,20 +3886,20 @@
       <w:pPr>
         <w:pStyle w:val="Bibliography"/>
       </w:pPr>
-      <w:bookmarkStart w:id="122" w:name="ref-rubin1976"/>
-      <w:bookmarkEnd w:id="121"/>
+      <w:bookmarkStart w:id="155" w:name="ref-rubin1976"/>
+      <w:bookmarkEnd w:id="154"/>
       <w:r>
         <w:t xml:space="preserve">8 </w:t>
       </w:r>
       <w:r>
         <w:tab/>
       </w:r>
-      <w:del w:id="123" w:author="Revised R1" w:date="2023-12-05T15:01:00Z">
+      <w:del w:id="156" w:author="Revised R1" w:date="2023-12-06T08:55:00Z">
         <w:r>
           <w:delText>RUBIN</w:delText>
         </w:r>
       </w:del>
-      <w:ins w:id="124" w:author="Revised R1" w:date="2023-12-05T15:01:00Z">
+      <w:ins w:id="157" w:author="Revised R1" w:date="2023-12-06T08:55:00Z">
         <w:r>
           <w:t>Rubin</w:t>
         </w:r>
@@ -3504,7 +3907,7 @@
       <w:r>
         <w:t xml:space="preserve"> DB. </w:t>
       </w:r>
-      <w:hyperlink r:id="rId22">
+      <w:hyperlink r:id="rId19">
         <w:r>
           <w:rPr>
             <w:rStyle w:val="Hyperlink"/>
@@ -3530,8 +3933,8 @@
       <w:pPr>
         <w:pStyle w:val="Bibliography"/>
       </w:pPr>
-      <w:bookmarkStart w:id="125" w:name="ref-little2019"/>
-      <w:bookmarkEnd w:id="122"/>
+      <w:bookmarkStart w:id="158" w:name="ref-little2019"/>
+      <w:bookmarkEnd w:id="155"/>
       <w:r>
         <w:t xml:space="preserve">9 </w:t>
       </w:r>
@@ -3554,8 +3957,8 @@
       <w:pPr>
         <w:pStyle w:val="Bibliography"/>
       </w:pPr>
-      <w:bookmarkStart w:id="126" w:name="ref-lee2021"/>
-      <w:bookmarkEnd w:id="125"/>
+      <w:bookmarkStart w:id="159" w:name="ref-lee2021"/>
+      <w:bookmarkEnd w:id="158"/>
       <w:r>
         <w:t xml:space="preserve">10 </w:t>
       </w:r>
@@ -3573,7 +3976,7 @@
       <w:r>
         <w:t xml:space="preserve"> </w:t>
       </w:r>
-      <w:hyperlink r:id="rId23">
+      <w:hyperlink r:id="rId20">
         <w:r>
           <w:rPr>
             <w:rStyle w:val="Hyperlink"/>
@@ -3599,8 +4002,8 @@
       <w:pPr>
         <w:pStyle w:val="Bibliography"/>
       </w:pPr>
-      <w:bookmarkStart w:id="127" w:name="ref-sondhi2023a"/>
-      <w:bookmarkEnd w:id="126"/>
+      <w:bookmarkStart w:id="160" w:name="ref-sondhi2023a"/>
+      <w:bookmarkEnd w:id="159"/>
       <w:r>
         <w:t xml:space="preserve">11 </w:t>
       </w:r>
@@ -3628,7 +4031,7 @@
       <w:r>
         <w:t xml:space="preserve">. Published Online First: 15 June 2023. doi: </w:t>
       </w:r>
-      <w:hyperlink r:id="rId24">
+      <w:hyperlink r:id="rId21">
         <w:r>
           <w:rPr>
             <w:rStyle w:val="Hyperlink"/>
@@ -3641,8 +4044,8 @@
       <w:pPr>
         <w:pStyle w:val="Bibliography"/>
       </w:pPr>
-      <w:bookmarkStart w:id="128" w:name="ref-hotelling1931"/>
-      <w:bookmarkEnd w:id="127"/>
+      <w:bookmarkStart w:id="161" w:name="ref-hotelling1931"/>
+      <w:bookmarkEnd w:id="160"/>
       <w:r>
         <w:t xml:space="preserve">12 </w:t>
       </w:r>
@@ -3650,7 +4053,7 @@
         <w:tab/>
         <w:t xml:space="preserve">Hotelling H. </w:t>
       </w:r>
-      <w:hyperlink r:id="rId25">
+      <w:hyperlink r:id="rId22">
         <w:r>
           <w:rPr>
             <w:rStyle w:val="Hyperlink"/>
@@ -3676,8 +4079,8 @@
       <w:pPr>
         <w:pStyle w:val="Bibliography"/>
       </w:pPr>
-      <w:bookmarkStart w:id="129" w:name="ref-little1988"/>
-      <w:bookmarkEnd w:id="128"/>
+      <w:bookmarkStart w:id="162" w:name="ref-little1988"/>
+      <w:bookmarkEnd w:id="161"/>
       <w:r>
         <w:t xml:space="preserve">13 </w:t>
       </w:r>
@@ -3685,7 +4088,7 @@
         <w:tab/>
         <w:t xml:space="preserve">Little RJA. </w:t>
       </w:r>
-      <w:hyperlink r:id="rId26">
+      <w:hyperlink r:id="rId23">
         <w:r>
           <w:rPr>
             <w:rStyle w:val="Hyperlink"/>
@@ -3711,8 +4114,8 @@
       <w:pPr>
         <w:pStyle w:val="Bibliography"/>
       </w:pPr>
-      <w:bookmarkStart w:id="130" w:name="ref-pedersen2017"/>
-      <w:bookmarkEnd w:id="129"/>
+      <w:bookmarkStart w:id="163" w:name="ref-pedersen2017"/>
+      <w:bookmarkEnd w:id="162"/>
       <w:r>
         <w:lastRenderedPageBreak/>
         <w:t xml:space="preserve">14 </w:t>
@@ -3731,7 +4134,7 @@
       <w:r>
         <w:t xml:space="preserve"> </w:t>
       </w:r>
-      <w:hyperlink r:id="rId27">
+      <w:hyperlink r:id="rId24">
         <w:r>
           <w:rPr>
             <w:rStyle w:val="Hyperlink"/>
@@ -3757,8 +4160,8 @@
       <w:pPr>
         <w:pStyle w:val="Bibliography"/>
       </w:pPr>
-      <w:bookmarkStart w:id="131" w:name="ref-madley-dowd2019"/>
-      <w:bookmarkEnd w:id="130"/>
+      <w:bookmarkStart w:id="164" w:name="ref-madley-dowd2019"/>
+      <w:bookmarkEnd w:id="163"/>
       <w:r>
         <w:t xml:space="preserve">15 </w:t>
       </w:r>
@@ -3776,7 +4179,7 @@
       <w:r>
         <w:t xml:space="preserve"> </w:t>
       </w:r>
-      <w:hyperlink r:id="rId28">
+      <w:hyperlink r:id="rId25">
         <w:r>
           <w:rPr>
             <w:rStyle w:val="Hyperlink"/>
@@ -3802,8 +4205,8 @@
       <w:pPr>
         <w:pStyle w:val="Bibliography"/>
       </w:pPr>
-      <w:bookmarkStart w:id="132" w:name="ref-Lee2023"/>
-      <w:bookmarkEnd w:id="131"/>
+      <w:bookmarkStart w:id="165" w:name="ref-Lee2023"/>
+      <w:bookmarkEnd w:id="164"/>
       <w:r>
         <w:t xml:space="preserve">16 </w:t>
       </w:r>
@@ -3831,7 +4234,7 @@
       <w:r>
         <w:t xml:space="preserve">. Published Online First: 13 February 2023. doi: </w:t>
       </w:r>
-      <w:hyperlink r:id="rId29">
+      <w:hyperlink r:id="rId26">
         <w:r>
           <w:rPr>
             <w:rStyle w:val="Hyperlink"/>
@@ -3844,8 +4247,8 @@
       <w:pPr>
         <w:pStyle w:val="Bibliography"/>
       </w:pPr>
-      <w:bookmarkStart w:id="133" w:name="ref-Moreno-Betancur2018"/>
-      <w:bookmarkEnd w:id="132"/>
+      <w:bookmarkStart w:id="166" w:name="ref-Moreno-Betancur2018"/>
+      <w:bookmarkEnd w:id="165"/>
       <w:r>
         <w:t xml:space="preserve">17 </w:t>
       </w:r>
@@ -3863,7 +4266,7 @@
       <w:r>
         <w:t xml:space="preserve"> </w:t>
       </w:r>
-      <w:hyperlink r:id="rId30">
+      <w:hyperlink r:id="rId27">
         <w:r>
           <w:rPr>
             <w:rStyle w:val="Hyperlink"/>
@@ -3889,8 +4292,8 @@
       <w:pPr>
         <w:pStyle w:val="Bibliography"/>
       </w:pPr>
-      <w:bookmarkStart w:id="134" w:name="ref-mohan2021"/>
-      <w:bookmarkEnd w:id="133"/>
+      <w:bookmarkStart w:id="167" w:name="ref-mohan2021"/>
+      <w:bookmarkEnd w:id="166"/>
       <w:r>
         <w:t xml:space="preserve">18 </w:t>
       </w:r>
@@ -3898,7 +4301,7 @@
         <w:tab/>
         <w:t xml:space="preserve">Mohan K, Pearl J. </w:t>
       </w:r>
-      <w:hyperlink r:id="rId31">
+      <w:hyperlink r:id="rId28">
         <w:r>
           <w:rPr>
             <w:rStyle w:val="Hyperlink"/>
@@ -3924,8 +4327,8 @@
       <w:pPr>
         <w:pStyle w:val="Bibliography"/>
       </w:pPr>
-      <w:bookmarkStart w:id="135" w:name="ref-carroll2020"/>
-      <w:bookmarkEnd w:id="134"/>
+      <w:bookmarkStart w:id="168" w:name="ref-carroll2020"/>
+      <w:bookmarkEnd w:id="167"/>
       <w:r>
         <w:t xml:space="preserve">19 </w:t>
       </w:r>
@@ -3943,7 +4346,7 @@
       <w:r>
         <w:t xml:space="preserve">. 2020;20. doi: </w:t>
       </w:r>
-      <w:hyperlink r:id="rId32">
+      <w:hyperlink r:id="rId29">
         <w:r>
           <w:rPr>
             <w:rStyle w:val="Hyperlink"/>
@@ -3956,8 +4359,8 @@
       <w:pPr>
         <w:pStyle w:val="Bibliography"/>
       </w:pPr>
-      <w:bookmarkStart w:id="136" w:name="ref-wood2004"/>
-      <w:bookmarkEnd w:id="135"/>
+      <w:bookmarkStart w:id="169" w:name="ref-wood2004"/>
+      <w:bookmarkEnd w:id="168"/>
       <w:r>
         <w:t xml:space="preserve">20 </w:t>
       </w:r>
@@ -3965,7 +4368,7 @@
         <w:tab/>
         <w:t xml:space="preserve">Wood AM, White IR, Thompson SG. </w:t>
       </w:r>
-      <w:hyperlink r:id="rId33">
+      <w:hyperlink r:id="rId30">
         <w:r>
           <w:rPr>
             <w:rStyle w:val="Hyperlink"/>
@@ -3991,8 +4394,8 @@
       <w:pPr>
         <w:pStyle w:val="Bibliography"/>
       </w:pPr>
-      <w:bookmarkStart w:id="137" w:name="ref-harel2012"/>
-      <w:bookmarkEnd w:id="136"/>
+      <w:bookmarkStart w:id="170" w:name="ref-harel2012"/>
+      <w:bookmarkEnd w:id="169"/>
       <w:r>
         <w:t xml:space="preserve">21 </w:t>
       </w:r>
@@ -4000,7 +4403,7 @@
         <w:tab/>
         <w:t xml:space="preserve">Harel O, Pellowski J, Kalichman S. </w:t>
       </w:r>
-      <w:hyperlink r:id="rId34">
+      <w:hyperlink r:id="rId31">
         <w:r>
           <w:rPr>
             <w:rStyle w:val="Hyperlink"/>
@@ -4026,8 +4429,8 @@
       <w:pPr>
         <w:pStyle w:val="Bibliography"/>
       </w:pPr>
-      <w:bookmarkStart w:id="138" w:name="ref-weberpals2023"/>
-      <w:bookmarkEnd w:id="137"/>
+      <w:bookmarkStart w:id="171" w:name="ref-weberpals2023"/>
+      <w:bookmarkEnd w:id="170"/>
       <w:r>
         <w:t xml:space="preserve">22 </w:t>
       </w:r>
@@ -4060,10 +4463,10 @@
       <w:pPr>
         <w:pStyle w:val="Bibliography"/>
         <w:rPr>
-          <w:del w:id="139" w:author="Revised R1" w:date="2023-12-05T15:01:00Z"/>
-        </w:rPr>
-      </w:pPr>
-      <w:del w:id="140" w:author="Revised R1" w:date="2023-12-05T15:01:00Z">
+          <w:del w:id="172" w:author="Revised R1" w:date="2023-12-06T08:55:00Z"/>
+        </w:rPr>
+      </w:pPr>
+      <w:del w:id="173" w:author="Revised R1" w:date="2023-12-06T08:55:00Z">
         <w:r>
           <w:delText xml:space="preserve">23 </w:delText>
         </w:r>
@@ -4101,17 +4504,17 @@
       <w:pPr>
         <w:pStyle w:val="Bibliography"/>
         <w:rPr>
-          <w:ins w:id="141" w:author="Revised R1" w:date="2023-12-05T15:01:00Z"/>
-        </w:rPr>
-      </w:pPr>
-      <w:del w:id="142" w:author="Revised R1" w:date="2023-12-05T15:01:00Z">
+          <w:ins w:id="174" w:author="Revised R1" w:date="2023-12-06T08:55:00Z"/>
+        </w:rPr>
+      </w:pPr>
+      <w:del w:id="175" w:author="Revised R1" w:date="2023-12-06T08:55:00Z">
         <w:r>
           <w:delText>24</w:delText>
         </w:r>
       </w:del>
-      <w:bookmarkStart w:id="143" w:name="ref-nalichowski2006"/>
-      <w:bookmarkEnd w:id="138"/>
-      <w:ins w:id="144" w:author="Revised R1" w:date="2023-12-05T15:01:00Z">
+      <w:bookmarkStart w:id="176" w:name="ref-nalichowski2006"/>
+      <w:bookmarkEnd w:id="171"/>
+      <w:ins w:id="177" w:author="Revised R1" w:date="2023-12-06T08:55:00Z">
         <w:r>
           <w:t xml:space="preserve">23 </w:t>
         </w:r>
@@ -4184,12 +4587,12 @@
       <w:pPr>
         <w:pStyle w:val="Bibliography"/>
         <w:rPr>
-          <w:ins w:id="145" w:author="Revised R1" w:date="2023-12-05T15:01:00Z"/>
-        </w:rPr>
-      </w:pPr>
-      <w:bookmarkStart w:id="146" w:name="ref-cmsResdac"/>
-      <w:bookmarkEnd w:id="143"/>
-      <w:ins w:id="147" w:author="Revised R1" w:date="2023-12-05T15:01:00Z">
+          <w:ins w:id="178" w:author="Revised R1" w:date="2023-12-06T08:55:00Z"/>
+        </w:rPr>
+      </w:pPr>
+      <w:bookmarkStart w:id="179" w:name="ref-cmsResdac"/>
+      <w:bookmarkEnd w:id="176"/>
+      <w:ins w:id="180" w:author="Revised R1" w:date="2023-12-06T08:55:00Z">
         <w:r>
           <w:t xml:space="preserve">24 </w:t>
         </w:r>
@@ -4235,12 +4638,12 @@
       <w:pPr>
         <w:pStyle w:val="Bibliography"/>
         <w:rPr>
-          <w:ins w:id="148" w:author="Revised R1" w:date="2023-12-05T15:01:00Z"/>
-        </w:rPr>
-      </w:pPr>
-      <w:bookmarkStart w:id="149" w:name="ref-smdi"/>
-      <w:bookmarkEnd w:id="146"/>
-      <w:ins w:id="150" w:author="Revised R1" w:date="2023-12-05T15:01:00Z">
+          <w:ins w:id="181" w:author="Revised R1" w:date="2023-12-06T08:55:00Z"/>
+        </w:rPr>
+      </w:pPr>
+      <w:bookmarkStart w:id="182" w:name="ref-smdi"/>
+      <w:bookmarkEnd w:id="179"/>
+      <w:ins w:id="183" w:author="Revised R1" w:date="2023-12-06T08:55:00Z">
         <w:r>
           <w:t xml:space="preserve">25 </w:t>
         </w:r>
@@ -4290,9 +4693,9 @@
       <w:pPr>
         <w:pStyle w:val="Bibliography"/>
       </w:pPr>
-      <w:bookmarkStart w:id="151" w:name="ref-wickham2023r"/>
-      <w:bookmarkEnd w:id="149"/>
-      <w:ins w:id="152" w:author="Revised R1" w:date="2023-12-05T15:01:00Z">
+      <w:bookmarkStart w:id="184" w:name="ref-wickham2023r"/>
+      <w:bookmarkEnd w:id="182"/>
+      <w:ins w:id="185" w:author="Revised R1" w:date="2023-12-06T08:55:00Z">
         <w:r>
           <w:t>26</w:t>
         </w:r>
@@ -4319,15 +4722,15 @@
       <w:pPr>
         <w:pStyle w:val="Bibliography"/>
       </w:pPr>
-      <w:bookmarkStart w:id="153" w:name="ref-naniar"/>
-      <w:bookmarkEnd w:id="151"/>
-      <w:del w:id="154" w:author="Revised R1" w:date="2023-12-05T15:01:00Z">
+      <w:bookmarkStart w:id="186" w:name="ref-naniar"/>
+      <w:bookmarkEnd w:id="184"/>
+      <w:del w:id="187" w:author="Revised R1" w:date="2023-12-06T08:55:00Z">
         <w:r>
           <w:lastRenderedPageBreak/>
           <w:delText>25</w:delText>
         </w:r>
       </w:del>
-      <w:ins w:id="155" w:author="Revised R1" w:date="2023-12-05T15:01:00Z">
+      <w:ins w:id="188" w:author="Revised R1" w:date="2023-12-06T08:55:00Z">
         <w:r>
           <w:t>27</w:t>
         </w:r>
@@ -4347,7 +4750,7 @@
       <w:r>
         <w:t xml:space="preserve"> and assessment of imputations. 2023;105. doi: </w:t>
       </w:r>
-      <w:hyperlink r:id="rId35">
+      <w:hyperlink r:id="rId32">
         <w:r>
           <w:rPr>
             <w:rStyle w:val="Hyperlink"/>
@@ -4360,14 +4763,14 @@
       <w:pPr>
         <w:pStyle w:val="Bibliography"/>
       </w:pPr>
-      <w:bookmarkStart w:id="156" w:name="ref-ruddle2022"/>
-      <w:bookmarkEnd w:id="153"/>
-      <w:del w:id="157" w:author="Revised R1" w:date="2023-12-05T15:01:00Z">
+      <w:bookmarkStart w:id="189" w:name="ref-ruddle2022"/>
+      <w:bookmarkEnd w:id="186"/>
+      <w:del w:id="190" w:author="Revised R1" w:date="2023-12-06T08:55:00Z">
         <w:r>
           <w:delText>26</w:delText>
         </w:r>
       </w:del>
-      <w:ins w:id="158" w:author="Revised R1" w:date="2023-12-05T15:01:00Z">
+      <w:ins w:id="191" w:author="Revised R1" w:date="2023-12-06T08:55:00Z">
         <w:r>
           <w:t>28</w:t>
         </w:r>
@@ -4379,7 +4782,7 @@
         <w:tab/>
         <w:t xml:space="preserve">Ruddle RA, Adnan M, Hall M. </w:t>
       </w:r>
-      <w:hyperlink r:id="rId36">
+      <w:hyperlink r:id="rId33">
         <w:r>
           <w:rPr>
             <w:rStyle w:val="Hyperlink"/>
@@ -4405,17 +4808,17 @@
       <w:pPr>
         <w:pStyle w:val="Bibliography"/>
         <w:rPr>
-          <w:ins w:id="159" w:author="Revised R1" w:date="2023-12-05T15:01:00Z"/>
-        </w:rPr>
-      </w:pPr>
-      <w:bookmarkStart w:id="160" w:name="ref-mice"/>
-      <w:bookmarkEnd w:id="156"/>
-      <w:del w:id="161" w:author="Revised R1" w:date="2023-12-05T15:01:00Z">
+          <w:ins w:id="192" w:author="Revised R1" w:date="2023-12-06T08:55:00Z"/>
+        </w:rPr>
+      </w:pPr>
+      <w:bookmarkStart w:id="193" w:name="ref-mice"/>
+      <w:bookmarkEnd w:id="189"/>
+      <w:del w:id="194" w:author="Revised R1" w:date="2023-12-06T08:55:00Z">
         <w:r>
           <w:delText>27</w:delText>
         </w:r>
       </w:del>
-      <w:ins w:id="162" w:author="Revised R1" w:date="2023-12-05T15:01:00Z">
+      <w:ins w:id="195" w:author="Revised R1" w:date="2023-12-06T08:55:00Z">
         <w:r>
           <w:t xml:space="preserve">29 </w:t>
         </w:r>
@@ -4478,9 +4881,9 @@
       <w:pPr>
         <w:pStyle w:val="Bibliography"/>
       </w:pPr>
-      <w:bookmarkStart w:id="163" w:name="ref-schober2019"/>
-      <w:bookmarkEnd w:id="160"/>
-      <w:ins w:id="164" w:author="Revised R1" w:date="2023-12-05T15:01:00Z">
+      <w:bookmarkStart w:id="196" w:name="ref-schober2019"/>
+      <w:bookmarkEnd w:id="193"/>
+      <w:ins w:id="197" w:author="Revised R1" w:date="2023-12-06T08:55:00Z">
         <w:r>
           <w:t>30</w:t>
         </w:r>
@@ -4492,7 +4895,7 @@
         <w:tab/>
         <w:t xml:space="preserve">Schober P, Vetter TR. </w:t>
       </w:r>
-      <w:hyperlink r:id="rId37">
+      <w:hyperlink r:id="rId34">
         <w:r>
           <w:rPr>
             <w:rStyle w:val="Hyperlink"/>
@@ -4518,14 +4921,14 @@
       <w:pPr>
         <w:pStyle w:val="Bibliography"/>
       </w:pPr>
-      <w:bookmarkStart w:id="165" w:name="ref-austin2011"/>
-      <w:bookmarkEnd w:id="163"/>
-      <w:del w:id="166" w:author="Revised R1" w:date="2023-12-05T15:01:00Z">
+      <w:bookmarkStart w:id="198" w:name="ref-austin2011"/>
+      <w:bookmarkEnd w:id="196"/>
+      <w:del w:id="199" w:author="Revised R1" w:date="2023-12-06T08:55:00Z">
         <w:r>
           <w:delText>28</w:delText>
         </w:r>
       </w:del>
-      <w:ins w:id="167" w:author="Revised R1" w:date="2023-12-05T15:01:00Z">
+      <w:ins w:id="200" w:author="Revised R1" w:date="2023-12-06T08:55:00Z">
         <w:r>
           <w:t>31</w:t>
         </w:r>
@@ -4537,7 +4940,7 @@
         <w:tab/>
         <w:t xml:space="preserve">Austin PC. </w:t>
       </w:r>
-      <w:hyperlink r:id="rId38">
+      <w:hyperlink r:id="rId35">
         <w:r>
           <w:rPr>
             <w:rStyle w:val="Hyperlink"/>
@@ -4563,17 +4966,17 @@
       <w:pPr>
         <w:pStyle w:val="Bibliography"/>
         <w:rPr>
-          <w:del w:id="168" w:author="Revised R1" w:date="2023-12-05T15:01:00Z"/>
-        </w:rPr>
-      </w:pPr>
-      <w:bookmarkStart w:id="169" w:name="ref-tableone"/>
-      <w:bookmarkEnd w:id="165"/>
-      <w:del w:id="170" w:author="Revised R1" w:date="2023-12-05T15:01:00Z">
+          <w:del w:id="201" w:author="Revised R1" w:date="2023-12-06T08:55:00Z"/>
+        </w:rPr>
+      </w:pPr>
+      <w:bookmarkStart w:id="202" w:name="ref-tableone"/>
+      <w:bookmarkEnd w:id="198"/>
+      <w:del w:id="203" w:author="Revised R1" w:date="2023-12-06T08:55:00Z">
         <w:r>
           <w:delText>29</w:delText>
         </w:r>
       </w:del>
-      <w:ins w:id="171" w:author="Revised R1" w:date="2023-12-05T15:01:00Z">
+      <w:ins w:id="204" w:author="Revised R1" w:date="2023-12-06T08:55:00Z">
         <w:r>
           <w:t>32</w:t>
         </w:r>
@@ -4594,7 +4997,7 @@
         <w:t xml:space="preserve"> A. </w:t>
       </w:r>
       <w:proofErr w:type="spellStart"/>
-      <w:ins w:id="172" w:author="Revised R1" w:date="2023-12-05T15:01:00Z">
+      <w:ins w:id="205" w:author="Revised R1" w:date="2023-12-06T08:55:00Z">
         <w:r>
           <w:t>Tableone</w:t>
         </w:r>
@@ -4612,7 +5015,7 @@
       <w:r>
         <w:fldChar w:fldCharType="separate"/>
       </w:r>
-      <w:del w:id="173" w:author="Revised R1" w:date="2023-12-05T15:01:00Z">
+      <w:del w:id="206" w:author="Revised R1" w:date="2023-12-06T08:55:00Z">
         <w:r>
           <w:rPr>
             <w:rStyle w:val="Hyperlink"/>
@@ -4620,7 +5023,7 @@
           <w:delText>Tableone: Create ’table 1’ to describe baseline characteristics with or without propensity score weights</w:delText>
         </w:r>
       </w:del>
-      <w:ins w:id="174" w:author="Revised R1" w:date="2023-12-05T15:01:00Z">
+      <w:ins w:id="207" w:author="Revised R1" w:date="2023-12-06T08:55:00Z">
         <w:r>
           <w:rPr>
             <w:rStyle w:val="Hyperlink"/>
@@ -4634,7 +5037,7 @@
         </w:rPr>
         <w:fldChar w:fldCharType="end"/>
       </w:r>
-      <w:del w:id="175" w:author="Revised R1" w:date="2023-12-05T15:01:00Z">
+      <w:del w:id="208" w:author="Revised R1" w:date="2023-12-06T08:55:00Z">
         <w:r>
           <w:delText>. Published Online First: 2022.</w:delText>
         </w:r>
@@ -4644,10 +5047,10 @@
       <w:pPr>
         <w:pStyle w:val="Bibliography"/>
         <w:rPr>
-          <w:ins w:id="176" w:author="Revised R1" w:date="2023-12-05T15:01:00Z"/>
-        </w:rPr>
-      </w:pPr>
-      <w:del w:id="177" w:author="Revised R1" w:date="2023-12-05T15:01:00Z">
+          <w:ins w:id="209" w:author="Revised R1" w:date="2023-12-06T08:55:00Z"/>
+        </w:rPr>
+      </w:pPr>
+      <w:del w:id="210" w:author="Revised R1" w:date="2023-12-06T08:55:00Z">
         <w:r>
           <w:delText>30</w:delText>
         </w:r>
@@ -4657,12 +5060,12 @@
       <w:pPr>
         <w:pStyle w:val="Bibliography"/>
         <w:rPr>
-          <w:del w:id="178" w:author="Revised R1" w:date="2023-12-05T15:01:00Z"/>
-        </w:rPr>
-      </w:pPr>
-      <w:bookmarkStart w:id="179" w:name="ref-ggplot2"/>
-      <w:bookmarkEnd w:id="169"/>
-      <w:ins w:id="180" w:author="Revised R1" w:date="2023-12-05T15:01:00Z">
+          <w:del w:id="211" w:author="Revised R1" w:date="2023-12-06T08:55:00Z"/>
+        </w:rPr>
+      </w:pPr>
+      <w:bookmarkStart w:id="212" w:name="ref-ggplot2"/>
+      <w:bookmarkEnd w:id="202"/>
+      <w:ins w:id="213" w:author="Revised R1" w:date="2023-12-06T08:55:00Z">
         <w:r>
           <w:t>33</w:t>
         </w:r>
@@ -4674,7 +5077,7 @@
         <w:tab/>
         <w:t xml:space="preserve">Wickham H. </w:t>
       </w:r>
-      <w:ins w:id="181" w:author="Revised R1" w:date="2023-12-05T15:01:00Z">
+      <w:ins w:id="214" w:author="Revised R1" w:date="2023-12-06T08:55:00Z">
         <w:r>
           <w:t xml:space="preserve">ggplot2: Elegant graphics for data analysis. 2016. </w:t>
         </w:r>
@@ -4688,7 +5091,7 @@
       <w:r>
         <w:fldChar w:fldCharType="separate"/>
       </w:r>
-      <w:ins w:id="182" w:author="Revised R1" w:date="2023-12-05T15:01:00Z">
+      <w:ins w:id="215" w:author="Revised R1" w:date="2023-12-06T08:55:00Z">
         <w:r>
           <w:rPr>
             <w:rStyle w:val="Hyperlink"/>
@@ -4702,7 +5105,7 @@
         </w:rPr>
         <w:t>ggplot2</w:t>
       </w:r>
-      <w:del w:id="183" w:author="Revised R1" w:date="2023-12-05T15:01:00Z">
+      <w:del w:id="216" w:author="Revised R1" w:date="2023-12-06T08:55:00Z">
         <w:r>
           <w:rPr>
             <w:rStyle w:val="Hyperlink"/>
@@ -4710,7 +5113,7 @@
           <w:delText>: Elegant graphics for data analysis</w:delText>
         </w:r>
       </w:del>
-      <w:ins w:id="184" w:author="Revised R1" w:date="2023-12-05T15:01:00Z">
+      <w:ins w:id="217" w:author="Revised R1" w:date="2023-12-06T08:55:00Z">
         <w:r>
           <w:rPr>
             <w:rStyle w:val="Hyperlink"/>
@@ -4724,7 +5127,7 @@
         </w:rPr>
         <w:fldChar w:fldCharType="end"/>
       </w:r>
-      <w:del w:id="185" w:author="Revised R1" w:date="2023-12-05T15:01:00Z">
+      <w:del w:id="218" w:author="Revised R1" w:date="2023-12-06T08:55:00Z">
         <w:r>
           <w:delText>. Published Online First: 2016.</w:delText>
         </w:r>
@@ -4734,10 +5137,10 @@
       <w:pPr>
         <w:pStyle w:val="Bibliography"/>
         <w:rPr>
-          <w:ins w:id="186" w:author="Revised R1" w:date="2023-12-05T15:01:00Z"/>
-        </w:rPr>
-      </w:pPr>
-      <w:del w:id="187" w:author="Revised R1" w:date="2023-12-05T15:01:00Z">
+          <w:ins w:id="219" w:author="Revised R1" w:date="2023-12-06T08:55:00Z"/>
+        </w:rPr>
+      </w:pPr>
+      <w:del w:id="220" w:author="Revised R1" w:date="2023-12-06T08:55:00Z">
         <w:r>
           <w:delText>31</w:delText>
         </w:r>
@@ -4747,12 +5150,12 @@
       <w:pPr>
         <w:pStyle w:val="Bibliography"/>
         <w:rPr>
-          <w:del w:id="188" w:author="Revised R1" w:date="2023-12-05T15:01:00Z"/>
-        </w:rPr>
-      </w:pPr>
-      <w:bookmarkStart w:id="189" w:name="ref-Hotelling"/>
-      <w:bookmarkEnd w:id="179"/>
-      <w:ins w:id="190" w:author="Revised R1" w:date="2023-12-05T15:01:00Z">
+          <w:del w:id="221" w:author="Revised R1" w:date="2023-12-06T08:55:00Z"/>
+        </w:rPr>
+      </w:pPr>
+      <w:bookmarkStart w:id="222" w:name="ref-Hotelling"/>
+      <w:bookmarkEnd w:id="212"/>
+      <w:ins w:id="223" w:author="Revised R1" w:date="2023-12-06T08:55:00Z">
         <w:r>
           <w:t>34</w:t>
         </w:r>
@@ -4765,7 +5168,7 @@
         <w:t xml:space="preserve">Curran J, Hersh T. </w:t>
       </w:r>
       <w:proofErr w:type="spellStart"/>
-      <w:ins w:id="191" w:author="Revised R1" w:date="2023-12-05T15:01:00Z">
+      <w:ins w:id="224" w:author="Revised R1" w:date="2023-12-06T08:55:00Z">
         <w:r>
           <w:t>Hotelling</w:t>
         </w:r>
@@ -4791,7 +5194,7 @@
       <w:r>
         <w:fldChar w:fldCharType="separate"/>
       </w:r>
-      <w:ins w:id="192" w:author="Revised R1" w:date="2023-12-05T15:01:00Z">
+      <w:ins w:id="225" w:author="Revised R1" w:date="2023-12-06T08:55:00Z">
         <w:r>
           <w:rPr>
             <w:rStyle w:val="Hyperlink"/>
@@ -4805,7 +5208,7 @@
         </w:rPr>
         <w:t>Hotelling</w:t>
       </w:r>
-      <w:del w:id="193" w:author="Revised R1" w:date="2023-12-05T15:01:00Z">
+      <w:del w:id="226" w:author="Revised R1" w:date="2023-12-06T08:55:00Z">
         <w:r>
           <w:rPr>
             <w:rStyle w:val="Hyperlink"/>
@@ -4819,7 +5222,7 @@
         </w:rPr>
         <w:fldChar w:fldCharType="end"/>
       </w:r>
-      <w:del w:id="194" w:author="Revised R1" w:date="2023-12-05T15:01:00Z">
+      <w:del w:id="227" w:author="Revised R1" w:date="2023-12-06T08:55:00Z">
         <w:r>
           <w:delText>. Published Online First: 2021.</w:delText>
         </w:r>
@@ -4829,10 +5232,10 @@
       <w:pPr>
         <w:pStyle w:val="Bibliography"/>
         <w:rPr>
-          <w:ins w:id="195" w:author="Revised R1" w:date="2023-12-05T15:01:00Z"/>
-        </w:rPr>
-      </w:pPr>
-      <w:del w:id="196" w:author="Revised R1" w:date="2023-12-05T15:01:00Z">
+          <w:ins w:id="228" w:author="Revised R1" w:date="2023-12-06T08:55:00Z"/>
+        </w:rPr>
+      </w:pPr>
+      <w:del w:id="229" w:author="Revised R1" w:date="2023-12-06T08:55:00Z">
         <w:r>
           <w:delText>32</w:delText>
         </w:r>
@@ -4842,9 +5245,9 @@
       <w:pPr>
         <w:pStyle w:val="Bibliography"/>
       </w:pPr>
-      <w:bookmarkStart w:id="197" w:name="ref-randomForest"/>
-      <w:bookmarkEnd w:id="189"/>
-      <w:ins w:id="198" w:author="Revised R1" w:date="2023-12-05T15:01:00Z">
+      <w:bookmarkStart w:id="230" w:name="ref-randomForest"/>
+      <w:bookmarkEnd w:id="222"/>
+      <w:ins w:id="231" w:author="Revised R1" w:date="2023-12-06T08:55:00Z">
         <w:r>
           <w:t>35</w:t>
         </w:r>
@@ -4863,7 +5266,7 @@
       <w:r>
         <w:t xml:space="preserve"> A, Wiener M. </w:t>
       </w:r>
-      <w:del w:id="199" w:author="Revised R1" w:date="2023-12-05T15:01:00Z">
+      <w:del w:id="232" w:author="Revised R1" w:date="2023-12-06T08:55:00Z">
         <w:r>
           <w:fldChar w:fldCharType="begin"/>
         </w:r>
@@ -4889,7 +5292,7 @@
           <w:delText>.</w:delText>
         </w:r>
       </w:del>
-      <w:ins w:id="200" w:author="Revised R1" w:date="2023-12-05T15:01:00Z">
+      <w:ins w:id="233" w:author="Revised R1" w:date="2023-12-06T08:55:00Z">
         <w:r>
           <w:t xml:space="preserve">Classification and regression by </w:t>
         </w:r>
@@ -4905,7 +5308,7 @@
       <w:r>
         <w:t xml:space="preserve"> 2002;2:18–22.</w:t>
       </w:r>
-      <w:ins w:id="201" w:author="Revised R1" w:date="2023-12-05T15:01:00Z">
+      <w:ins w:id="234" w:author="Revised R1" w:date="2023-12-06T08:55:00Z">
         <w:r>
           <w:t xml:space="preserve"> </w:t>
         </w:r>
@@ -4936,12 +5339,12 @@
       <w:pPr>
         <w:pStyle w:val="Bibliography"/>
         <w:rPr>
-          <w:del w:id="202" w:author="Revised R1" w:date="2023-12-05T15:01:00Z"/>
-        </w:rPr>
-      </w:pPr>
-      <w:bookmarkStart w:id="203" w:name="ref-breiman2001"/>
-      <w:bookmarkEnd w:id="197"/>
-      <w:del w:id="204" w:author="Revised R1" w:date="2023-12-05T15:01:00Z">
+          <w:del w:id="235" w:author="Revised R1" w:date="2023-12-06T08:55:00Z"/>
+        </w:rPr>
+      </w:pPr>
+      <w:bookmarkStart w:id="236" w:name="ref-breiman2001"/>
+      <w:bookmarkEnd w:id="230"/>
+      <w:del w:id="237" w:author="Revised R1" w:date="2023-12-06T08:55:00Z">
         <w:r>
           <w:delText xml:space="preserve">33 </w:delText>
         </w:r>
@@ -4949,7 +5352,7 @@
           <w:tab/>
         </w:r>
       </w:del>
-      <w:ins w:id="205" w:author="Revised R1" w:date="2023-12-05T15:01:00Z">
+      <w:ins w:id="238" w:author="Revised R1" w:date="2023-12-06T08:55:00Z">
         <w:r>
           <w:t xml:space="preserve">36 </w:t>
         </w:r>
@@ -4974,7 +5377,7 @@
       <w:r>
         <w:fldChar w:fldCharType="separate"/>
       </w:r>
-      <w:del w:id="206" w:author="Revised R1" w:date="2023-12-05T15:01:00Z">
+      <w:del w:id="239" w:author="Revised R1" w:date="2023-12-06T08:55:00Z">
         <w:r>
           <w:rPr>
             <w:rStyle w:val="Hyperlink"/>
@@ -4996,7 +5399,7 @@
           <w:delText>. 2001;45:5–32.</w:delText>
         </w:r>
       </w:del>
-      <w:ins w:id="207" w:author="Revised R1" w:date="2023-12-05T15:01:00Z">
+      <w:ins w:id="240" w:author="Revised R1" w:date="2023-12-06T08:55:00Z">
         <w:r>
           <w:rPr>
             <w:rStyle w:val="Hyperlink"/>
@@ -5015,15 +5418,15 @@
       <w:pPr>
         <w:pStyle w:val="Bibliography"/>
         <w:rPr>
-          <w:ins w:id="208" w:author="Revised R1" w:date="2023-12-05T15:01:00Z"/>
-        </w:rPr>
-      </w:pPr>
-      <w:del w:id="209" w:author="Revised R1" w:date="2023-12-05T15:01:00Z">
+          <w:ins w:id="241" w:author="Revised R1" w:date="2023-12-06T08:55:00Z"/>
+        </w:rPr>
+      </w:pPr>
+      <w:del w:id="242" w:author="Revised R1" w:date="2023-12-06T08:55:00Z">
         <w:r>
           <w:delText>34</w:delText>
         </w:r>
       </w:del>
-      <w:ins w:id="210" w:author="Revised R1" w:date="2023-12-05T15:01:00Z">
+      <w:ins w:id="243" w:author="Revised R1" w:date="2023-12-06T08:55:00Z">
         <w:r>
           <w:t xml:space="preserve">. </w:t>
         </w:r>
@@ -5043,12 +5446,12 @@
       <w:pPr>
         <w:pStyle w:val="Bibliography"/>
         <w:rPr>
-          <w:del w:id="211" w:author="Revised R1" w:date="2023-12-05T15:01:00Z"/>
-        </w:rPr>
-      </w:pPr>
-      <w:bookmarkStart w:id="212" w:name="ref-stats"/>
-      <w:bookmarkEnd w:id="203"/>
-      <w:ins w:id="213" w:author="Revised R1" w:date="2023-12-05T15:01:00Z">
+          <w:del w:id="244" w:author="Revised R1" w:date="2023-12-06T08:55:00Z"/>
+        </w:rPr>
+      </w:pPr>
+      <w:bookmarkStart w:id="245" w:name="ref-stats"/>
+      <w:bookmarkEnd w:id="236"/>
+      <w:ins w:id="246" w:author="Revised R1" w:date="2023-12-06T08:55:00Z">
         <w:r>
           <w:t>37</w:t>
         </w:r>
@@ -5060,7 +5463,7 @@
         <w:tab/>
         <w:t xml:space="preserve">R Core Team. </w:t>
       </w:r>
-      <w:ins w:id="214" w:author="Revised R1" w:date="2023-12-05T15:01:00Z">
+      <w:ins w:id="247" w:author="Revised R1" w:date="2023-12-06T08:55:00Z">
         <w:r>
           <w:t xml:space="preserve">R: A language and environment for statistical computing. 2022. </w:t>
         </w:r>
@@ -5074,7 +5477,7 @@
       <w:r>
         <w:fldChar w:fldCharType="separate"/>
       </w:r>
-      <w:del w:id="215" w:author="Revised R1" w:date="2023-12-05T15:01:00Z">
+      <w:del w:id="248" w:author="Revised R1" w:date="2023-12-06T08:55:00Z">
         <w:r>
           <w:rPr>
             <w:rStyle w:val="Hyperlink"/>
@@ -5082,7 +5485,7 @@
           <w:delText>R: A language and environment for statistical computing</w:delText>
         </w:r>
       </w:del>
-      <w:ins w:id="216" w:author="Revised R1" w:date="2023-12-05T15:01:00Z">
+      <w:ins w:id="249" w:author="Revised R1" w:date="2023-12-06T08:55:00Z">
         <w:r>
           <w:rPr>
             <w:rStyle w:val="Hyperlink"/>
@@ -5096,7 +5499,7 @@
         </w:rPr>
         <w:fldChar w:fldCharType="end"/>
       </w:r>
-      <w:del w:id="217" w:author="Revised R1" w:date="2023-12-05T15:01:00Z">
+      <w:del w:id="250" w:author="Revised R1" w:date="2023-12-06T08:55:00Z">
         <w:r>
           <w:delText>. Published Online First: 2022.</w:delText>
         </w:r>
@@ -5106,10 +5509,10 @@
       <w:pPr>
         <w:pStyle w:val="Bibliography"/>
         <w:rPr>
-          <w:ins w:id="218" w:author="Revised R1" w:date="2023-12-05T15:01:00Z"/>
-        </w:rPr>
-      </w:pPr>
-      <w:del w:id="219" w:author="Revised R1" w:date="2023-12-05T15:01:00Z">
+          <w:ins w:id="251" w:author="Revised R1" w:date="2023-12-06T08:55:00Z"/>
+        </w:rPr>
+      </w:pPr>
+      <w:del w:id="252" w:author="Revised R1" w:date="2023-12-06T08:55:00Z">
         <w:r>
           <w:delText>35</w:delText>
         </w:r>
@@ -5119,12 +5522,12 @@
       <w:pPr>
         <w:pStyle w:val="Bibliography"/>
         <w:rPr>
-          <w:del w:id="220" w:author="Revised R1" w:date="2023-12-05T15:01:00Z"/>
-        </w:rPr>
-      </w:pPr>
-      <w:bookmarkStart w:id="221" w:name="ref-survival"/>
-      <w:bookmarkEnd w:id="212"/>
-      <w:ins w:id="222" w:author="Revised R1" w:date="2023-12-05T15:01:00Z">
+          <w:del w:id="253" w:author="Revised R1" w:date="2023-12-06T08:55:00Z"/>
+        </w:rPr>
+      </w:pPr>
+      <w:bookmarkStart w:id="254" w:name="ref-survival"/>
+      <w:bookmarkEnd w:id="245"/>
+      <w:ins w:id="255" w:author="Revised R1" w:date="2023-12-06T08:55:00Z">
         <w:r>
           <w:lastRenderedPageBreak/>
           <w:t>38</w:t>
@@ -5144,7 +5547,7 @@
       <w:r>
         <w:t xml:space="preserve"> TM. </w:t>
       </w:r>
-      <w:ins w:id="223" w:author="Revised R1" w:date="2023-12-05T15:01:00Z">
+      <w:ins w:id="256" w:author="Revised R1" w:date="2023-12-06T08:55:00Z">
         <w:r>
           <w:t xml:space="preserve">A package for survival analysis in r. 2023. </w:t>
         </w:r>
@@ -5158,7 +5561,7 @@
       <w:r>
         <w:fldChar w:fldCharType="separate"/>
       </w:r>
-      <w:del w:id="224" w:author="Revised R1" w:date="2023-12-05T15:01:00Z">
+      <w:del w:id="257" w:author="Revised R1" w:date="2023-12-06T08:55:00Z">
         <w:r>
           <w:rPr>
             <w:rStyle w:val="Hyperlink"/>
@@ -5166,7 +5569,7 @@
           <w:delText xml:space="preserve">A </w:delText>
         </w:r>
       </w:del>
-      <w:ins w:id="225" w:author="Revised R1" w:date="2023-12-05T15:01:00Z">
+      <w:ins w:id="258" w:author="Revised R1" w:date="2023-12-06T08:55:00Z">
         <w:r>
           <w:rPr>
             <w:rStyle w:val="Hyperlink"/>
@@ -5180,7 +5583,7 @@
         </w:rPr>
         <w:t>package</w:t>
       </w:r>
-      <w:del w:id="226" w:author="Revised R1" w:date="2023-12-05T15:01:00Z">
+      <w:del w:id="259" w:author="Revised R1" w:date="2023-12-06T08:55:00Z">
         <w:r>
           <w:rPr>
             <w:rStyle w:val="Hyperlink"/>
@@ -5188,7 +5591,7 @@
           <w:delText xml:space="preserve"> for </w:delText>
         </w:r>
       </w:del>
-      <w:ins w:id="227" w:author="Revised R1" w:date="2023-12-05T15:01:00Z">
+      <w:ins w:id="260" w:author="Revised R1" w:date="2023-12-06T08:55:00Z">
         <w:r>
           <w:rPr>
             <w:rStyle w:val="Hyperlink"/>
@@ -5202,7 +5605,7 @@
         </w:rPr>
         <w:t>survival</w:t>
       </w:r>
-      <w:del w:id="228" w:author="Revised R1" w:date="2023-12-05T15:01:00Z">
+      <w:del w:id="261" w:author="Revised R1" w:date="2023-12-06T08:55:00Z">
         <w:r>
           <w:rPr>
             <w:rStyle w:val="Hyperlink"/>
@@ -5216,7 +5619,7 @@
         </w:rPr>
         <w:fldChar w:fldCharType="end"/>
       </w:r>
-      <w:del w:id="229" w:author="Revised R1" w:date="2023-12-05T15:01:00Z">
+      <w:del w:id="262" w:author="Revised R1" w:date="2023-12-06T08:55:00Z">
         <w:r>
           <w:delText>. Published Online First: 2023.</w:delText>
         </w:r>
@@ -5226,7 +5629,7 @@
       <w:pPr>
         <w:pStyle w:val="Bibliography"/>
         <w:rPr>
-          <w:ins w:id="230" w:author="Revised R1" w:date="2023-12-05T15:01:00Z"/>
+          <w:ins w:id="263" w:author="Revised R1" w:date="2023-12-06T08:55:00Z"/>
         </w:rPr>
       </w:pPr>
     </w:p>
@@ -5234,12 +5637,12 @@
       <w:pPr>
         <w:pStyle w:val="Bibliography"/>
         <w:rPr>
-          <w:ins w:id="231" w:author="Revised R1" w:date="2023-12-05T15:01:00Z"/>
-        </w:rPr>
-      </w:pPr>
-      <w:bookmarkStart w:id="232" w:name="ref-gt"/>
-      <w:bookmarkEnd w:id="221"/>
-      <w:ins w:id="233" w:author="Revised R1" w:date="2023-12-05T15:01:00Z">
+          <w:ins w:id="264" w:author="Revised R1" w:date="2023-12-06T08:55:00Z"/>
+        </w:rPr>
+      </w:pPr>
+      <w:bookmarkStart w:id="265" w:name="ref-gt"/>
+      <w:bookmarkEnd w:id="254"/>
+      <w:ins w:id="266" w:author="Revised R1" w:date="2023-12-06T08:55:00Z">
         <w:r>
           <w:t xml:space="preserve">39 </w:t>
         </w:r>
@@ -5288,8 +5691,8 @@
         </w:r>
       </w:ins>
     </w:p>
-    <w:bookmarkEnd w:id="110"/>
-    <w:bookmarkEnd w:id="232"/>
+    <w:bookmarkEnd w:id="145"/>
+    <w:bookmarkEnd w:id="265"/>
     <w:p>
       <w:r>
         <w:br w:type="page"/>
@@ -5298,8 +5701,8 @@
     <w:p>
       <w:pPr>
         <w:sectPr>
-          <w:headerReference w:type="default" r:id="rId39"/>
-          <w:footerReference w:type="default" r:id="rId40"/>
+          <w:headerReference w:type="default" r:id="rId36"/>
+          <w:footerReference w:type="default" r:id="rId37"/>
           <w:pgSz w:w="12240" w:h="15840"/>
           <w:pgMar w:top="1440" w:right="1440" w:bottom="1440" w:left="1440" w:header="720" w:footer="720" w:gutter="0"/>
           <w:cols w:space="720"/>
@@ -5310,7 +5713,7 @@
       <w:pPr>
         <w:pStyle w:val="Heading1"/>
       </w:pPr>
-      <w:bookmarkStart w:id="234" w:name="tables"/>
+      <w:bookmarkStart w:id="267" w:name="tables"/>
       <w:r>
         <w:lastRenderedPageBreak/>
         <w:t>Tables</w:t>
@@ -6089,7 +6492,7 @@
               <w:keepNext/>
               <w:spacing w:after="60"/>
               <w:rPr>
-                <w:ins w:id="235" w:author="Revised R1" w:date="2023-12-05T15:01:00Z"/>
+                <w:ins w:id="268" w:author="Revised R1" w:date="2023-12-06T08:55:00Z"/>
               </w:rPr>
             </w:pPr>
             <w:r>
@@ -6108,7 +6511,7 @@
               <w:keepNext/>
               <w:spacing w:after="60"/>
             </w:pPr>
-            <w:ins w:id="236" w:author="Revised R1" w:date="2023-12-05T15:01:00Z">
+            <w:ins w:id="269" w:author="Revised R1" w:date="2023-12-06T08:55:00Z">
               <w:r>
                 <w:t xml:space="preserve">- </w:t>
               </w:r>
@@ -6252,7 +6655,7 @@
               </w:rPr>
               <w:t xml:space="preserve">Fits outcome model (linear, </w:t>
             </w:r>
-            <w:del w:id="237" w:author="Revised R1" w:date="2023-12-05T15:01:00Z">
+            <w:del w:id="270" w:author="Revised R1" w:date="2023-12-06T08:55:00Z">
               <w:r>
                 <w:rPr>
                   <w:rFonts w:ascii="Calibri" w:hAnsi="Calibri"/>
@@ -6262,7 +6665,7 @@
               </w:r>
             </w:del>
             <w:proofErr w:type="spellStart"/>
-            <w:ins w:id="238" w:author="Revised R1" w:date="2023-12-05T15:01:00Z">
+            <w:ins w:id="271" w:author="Revised R1" w:date="2023-12-06T08:55:00Z">
               <w:r>
                 <w:rPr>
                   <w:rFonts w:ascii="Calibri" w:hAnsi="Calibri"/>
@@ -7206,8 +7609,8 @@
       <w:pPr>
         <w:pStyle w:val="Heading1"/>
       </w:pPr>
-      <w:bookmarkStart w:id="239" w:name="figures"/>
-      <w:bookmarkEnd w:id="234"/>
+      <w:bookmarkStart w:id="272" w:name="figures"/>
+      <w:bookmarkEnd w:id="267"/>
       <w:r>
         <w:lastRenderedPageBreak/>
         <w:t>Figures</w:t>
@@ -7228,23 +7631,17 @@
             <w:tcW w:w="0" w:type="auto"/>
           </w:tcPr>
           <w:p>
-            <w:pPr>
-              <w:jc w:val="center"/>
-              <w:rPr>
-                <w:del w:id="240" w:author="Revised R1" w:date="2023-12-05T15:01:00Z"/>
-              </w:rPr>
-            </w:pPr>
-            <w:bookmarkStart w:id="241" w:name="fig-workflow"/>
-            <w:del w:id="242" w:author="Revised R1" w:date="2023-12-05T15:01:00Z">
+            <w:bookmarkStart w:id="273" w:name="fig-workflow"/>
+            <w:del w:id="274" w:author="Revised R1" w:date="2023-12-06T08:55:00Z">
               <w:r>
                 <w:rPr>
                   <w:noProof/>
                 </w:rPr>
                 <w:drawing>
-                  <wp:inline distT="0" distB="0" distL="0" distR="0" wp14:anchorId="627BE6BF" wp14:editId="46502798">
+                  <wp:inline distT="0" distB="0" distL="0" distR="0" wp14:anchorId="5F10ABC9" wp14:editId="1D9B2E1D">
                     <wp:extent cx="6537960" cy="3677602"/>
                     <wp:effectExtent l="0" t="0" r="0" b="0"/>
-                    <wp:docPr id="117" name="Picture 117"/>
+                    <wp:docPr id="117" name="Picture"/>
                     <wp:cNvGraphicFramePr/>
                     <a:graphic xmlns:a="http://schemas.openxmlformats.org/drawingml/2006/main">
                       <a:graphicData uri="http://schemas.openxmlformats.org/drawingml/2006/picture">
@@ -7256,7 +7653,7 @@
                             </pic:cNvPicPr>
                           </pic:nvPicPr>
                           <pic:blipFill>
-                            <a:blip r:embed="rId41"/>
+                            <a:blip r:embed="rId38"/>
                             <a:stretch>
                               <a:fillRect/>
                             </a:stretch>
@@ -7286,89 +7683,46 @@
           </w:p>
           <w:p>
             <w:pPr>
-              <w:jc w:val="center"/>
-              <w:rPr>
-                <w:ins w:id="243" w:author="Revised R1" w:date="2023-12-05T15:01:00Z"/>
-              </w:rPr>
-            </w:pPr>
-            <w:ins w:id="244" w:author="Revised R1" w:date="2023-12-05T15:01:00Z">
-              <w:r>
-                <w:rPr>
-                  <w:noProof/>
-                </w:rPr>
-                <w:lastRenderedPageBreak/>
-                <w:drawing>
-                  <wp:inline distT="0" distB="0" distL="0" distR="0">
-                    <wp:extent cx="6537960" cy="3677602"/>
-                    <wp:effectExtent l="0" t="0" r="0" b="0"/>
-                    <wp:docPr id="126" name="Picture 126"/>
-                    <wp:cNvGraphicFramePr/>
-                    <a:graphic xmlns:a="http://schemas.openxmlformats.org/drawingml/2006/main">
-                      <a:graphicData uri="http://schemas.openxmlformats.org/drawingml/2006/picture">
-                        <pic:pic xmlns:pic="http://schemas.openxmlformats.org/drawingml/2006/picture">
-                          <pic:nvPicPr>
-                            <pic:cNvPr id="127" name="Picture" descr="../figures/Figure_1_workflow.jpg"/>
-                            <pic:cNvPicPr>
-                              <a:picLocks noChangeAspect="1" noChangeArrowheads="1"/>
-                            </pic:cNvPicPr>
-                          </pic:nvPicPr>
-                          <pic:blipFill>
-                            <a:blip r:embed="rId41"/>
-                            <a:stretch>
-                              <a:fillRect/>
-                            </a:stretch>
-                          </pic:blipFill>
-                          <pic:spPr bwMode="auto">
-                            <a:xfrm>
-                              <a:off x="0" y="0"/>
-                              <a:ext cx="6537960" cy="3677602"/>
-                            </a:xfrm>
-                            <a:prstGeom prst="rect">
-                              <a:avLst/>
-                            </a:prstGeom>
-                            <a:noFill/>
-                            <a:ln w="9525">
-                              <a:noFill/>
-                              <a:headEnd/>
-                              <a:tailEnd/>
-                            </a:ln>
-                          </pic:spPr>
-                        </pic:pic>
-                      </a:graphicData>
-                    </a:graphic>
-                  </wp:inline>
-                </w:drawing>
-              </w:r>
-            </w:ins>
-          </w:p>
-          <w:p>
-            <w:pPr>
               <w:pStyle w:val="ImageCaption"/>
               <w:spacing w:before="200"/>
+              <w:rPr>
+                <w:i w:val="0"/>
+              </w:rPr>
             </w:pPr>
             <w:r>
-              <w:t xml:space="preserve">Figure 1: Overview of all </w:t>
+              <w:rPr>
+                <w:b/>
+                <w:bCs/>
+                <w:i w:val="0"/>
+              </w:rPr>
+              <w:t>Figure 1</w:t>
+            </w:r>
+            <w:r>
+              <w:rPr>
+                <w:i w:val="0"/>
+              </w:rPr>
+              <w:t xml:space="preserve">: Overview of all </w:t>
             </w:r>
             <w:r>
               <w:rPr>
                 <w:rStyle w:val="VerbatimChar"/>
+                <w:i w:val="0"/>
               </w:rPr>
               <w:t>smdi</w:t>
             </w:r>
             <w:r>
+              <w:rPr>
+                <w:i w:val="0"/>
+              </w:rPr>
               <w:t xml:space="preserve"> functions and suggested workflow to conduct missing data diagnostics. *gg_miss_upset() and md.pattern() are re-exports of the naniar and mice package, respectively.</w:t>
             </w:r>
           </w:p>
         </w:tc>
-        <w:bookmarkEnd w:id="241"/>
+        <w:bookmarkEnd w:id="273"/>
       </w:tr>
     </w:tbl>
-    <w:p>
-      <w:r>
-        <w:lastRenderedPageBreak/>
-        <w:br w:type="page"/>
-      </w:r>
-    </w:p>
+    <w:p/>
+    <w:p/>
     <w:tbl>
       <w:tblPr>
         <w:tblStyle w:val="Table"/>
@@ -7387,21 +7741,21 @@
             <w:pPr>
               <w:jc w:val="center"/>
               <w:rPr>
-                <w:del w:id="245" w:author="Revised R1" w:date="2023-12-05T15:01:00Z"/>
+                <w:del w:id="275" w:author="Revised R1" w:date="2023-12-06T08:55:00Z"/>
               </w:rPr>
             </w:pPr>
-            <w:bookmarkStart w:id="246" w:name="fig-examples"/>
-            <w:del w:id="247" w:author="Revised R1" w:date="2023-12-05T15:01:00Z">
+            <w:bookmarkStart w:id="276" w:name="fig-examples"/>
+            <w:del w:id="277" w:author="Revised R1" w:date="2023-12-06T08:55:00Z">
               <w:r>
                 <w:rPr>
                   <w:noProof/>
                 </w:rPr>
                 <w:lastRenderedPageBreak/>
                 <w:drawing>
-                  <wp:inline distT="0" distB="0" distL="0" distR="0" wp14:anchorId="3D18BC2E" wp14:editId="78F80753">
+                  <wp:inline distT="0" distB="0" distL="0" distR="0" wp14:anchorId="1E0C8E23" wp14:editId="62B59F1E">
                     <wp:extent cx="5943600" cy="2971800"/>
                     <wp:effectExtent l="0" t="0" r="0" b="0"/>
-                    <wp:docPr id="121" name="Picture 121"/>
+                    <wp:docPr id="121" name="Picture"/>
                     <wp:cNvGraphicFramePr/>
                     <a:graphic xmlns:a="http://schemas.openxmlformats.org/drawingml/2006/main">
                       <a:graphicData uri="http://schemas.openxmlformats.org/drawingml/2006/picture">
@@ -7413,7 +7767,7 @@
                             </pic:cNvPicPr>
                           </pic:nvPicPr>
                           <pic:blipFill>
-                            <a:blip r:embed="rId42"/>
+                            <a:blip r:embed="rId39"/>
                             <a:stretch>
                               <a:fillRect/>
                             </a:stretch>
@@ -7443,105 +7797,122 @@
           </w:p>
           <w:p>
             <w:pPr>
-              <w:jc w:val="center"/>
-              <w:rPr>
-                <w:ins w:id="248" w:author="Revised R1" w:date="2023-12-05T15:01:00Z"/>
+              <w:pStyle w:val="ImageCaption"/>
+              <w:spacing w:before="200"/>
+              <w:rPr>
+                <w:i w:val="0"/>
               </w:rPr>
             </w:pPr>
-            <w:ins w:id="249" w:author="Revised R1" w:date="2023-12-05T15:01:00Z">
+            <w:r>
+              <w:rPr>
+                <w:b/>
+                <w:bCs/>
+                <w:i w:val="0"/>
+              </w:rPr>
+              <w:t>Figure 2</w:t>
+            </w:r>
+            <w:r>
+              <w:rPr>
+                <w:i w:val="0"/>
+              </w:rPr>
+              <w:t>: Exemplary visual outputs of the a) smdi_vis(), b) gg_miss_upset(), c) smdi_asmd() and d) smdi_rf() functions, respectively. Sub-figure a) displays the proportion of missing observations for each partially observed covariate stratified by exposure. The upset plot in sub-figure b) demonstrates how a monotone missingness pattern between partially observed covariates can be visually inspected using a set visualization technique [</w:t>
+            </w:r>
+            <w:del w:id="278" w:author="Revised R1" w:date="2023-12-06T08:55:00Z">
+              <w:r>
+                <w:delText>26</w:delText>
+              </w:r>
+            </w:del>
+            <w:ins w:id="279" w:author="Revised R1" w:date="2023-12-06T08:55:00Z">
               <w:r>
                 <w:rPr>
-                  <w:noProof/>
+                  <w:i w:val="0"/>
                 </w:rPr>
-                <w:lastRenderedPageBreak/>
-                <w:drawing>
-                  <wp:inline distT="0" distB="0" distL="0" distR="0">
-                    <wp:extent cx="5943600" cy="2971800"/>
-                    <wp:effectExtent l="0" t="0" r="0" b="0"/>
-                    <wp:docPr id="130" name="Picture 130"/>
-                    <wp:cNvGraphicFramePr/>
-                    <a:graphic xmlns:a="http://schemas.openxmlformats.org/drawingml/2006/main">
-                      <a:graphicData uri="http://schemas.openxmlformats.org/drawingml/2006/picture">
-                        <pic:pic xmlns:pic="http://schemas.openxmlformats.org/drawingml/2006/picture">
-                          <pic:nvPicPr>
-                            <pic:cNvPr id="131" name="Picture" descr="manuscript_files/figure-docx/fig-examples-1.png"/>
-                            <pic:cNvPicPr>
-                              <a:picLocks noChangeAspect="1" noChangeArrowheads="1"/>
-                            </pic:cNvPicPr>
-                          </pic:nvPicPr>
-                          <pic:blipFill>
-                            <a:blip r:embed="rId42"/>
-                            <a:stretch>
-                              <a:fillRect/>
-                            </a:stretch>
-                          </pic:blipFill>
-                          <pic:spPr bwMode="auto">
-                            <a:xfrm>
-                              <a:off x="0" y="0"/>
-                              <a:ext cx="5943600" cy="2971800"/>
-                            </a:xfrm>
-                            <a:prstGeom prst="rect">
-                              <a:avLst/>
-                            </a:prstGeom>
-                            <a:noFill/>
-                            <a:ln w="9525">
-                              <a:noFill/>
-                              <a:headEnd/>
-                              <a:tailEnd/>
-                            </a:ln>
-                          </pic:spPr>
-                        </pic:pic>
-                      </a:graphicData>
-                    </a:graphic>
-                  </wp:inline>
-                </w:drawing>
+                <w:t>28</w:t>
               </w:r>
             </w:ins>
+            <w:r>
+              <w:rPr>
+                <w:i w:val="0"/>
+              </w:rPr>
+              <w:t xml:space="preserve">]. Sub-figure c) illustrates absolute standardized mean differences (ASMD) in patient characteristics between patients with and without a value observed for the PD-L1 (pdl1_num) biomarker as a measure of imbalance. Sub-figure d) demonstrates the variable importance of fully observed covariates for predicting missingness in the partially </w:t>
+            </w:r>
+            <w:del w:id="280" w:author="Revised R1" w:date="2023-12-06T08:55:00Z">
+              <w:r>
+                <w:delText>oberserved</w:delText>
+              </w:r>
+            </w:del>
+            <w:ins w:id="281" w:author="Revised R1" w:date="2023-12-06T08:55:00Z">
+              <w:r>
+                <w:rPr>
+                  <w:i w:val="0"/>
+                </w:rPr>
+                <w:t>observed</w:t>
+              </w:r>
+            </w:ins>
+            <w:r>
+              <w:rPr>
+                <w:i w:val="0"/>
+              </w:rPr>
+              <w:t xml:space="preserve"> ECOG performance score variable (</w:t>
+            </w:r>
+            <w:proofErr w:type="spellStart"/>
+            <w:r>
+              <w:rPr>
+                <w:i w:val="0"/>
+              </w:rPr>
+              <w:t>ecog_cat</w:t>
+            </w:r>
+            <w:proofErr w:type="spellEnd"/>
+            <w:r>
+              <w:rPr>
+                <w:i w:val="0"/>
+              </w:rPr>
+              <w:t>).</w:t>
+            </w:r>
           </w:p>
           <w:p>
             <w:pPr>
               <w:pStyle w:val="ImageCaption"/>
               <w:spacing w:before="200"/>
+              <w:rPr>
+                <w:i w:val="0"/>
+              </w:rPr>
             </w:pPr>
-            <w:r>
-              <w:t>Figure 2: Exemplary visual outputs of the a) smdi_vis(), b) gg_miss_upset(), c) smdi_asmd() and d) smdi_rf() functions, respectively. Sub-figure a) displays the proportion of missing observations for each partially observed covariate stratified by exposure. The upset plot in sub-figure b) demonstrates how a monotone missingness pattern between partially observed covariates can be visually inspected using a set visualization technique [</w:t>
-            </w:r>
-            <w:del w:id="250" w:author="Revised R1" w:date="2023-12-05T15:01:00Z">
-              <w:r>
-                <w:delText>26</w:delText>
-              </w:r>
-            </w:del>
-            <w:ins w:id="251" w:author="Revised R1" w:date="2023-12-05T15:01:00Z">
-              <w:r>
-                <w:t>28</w:t>
-              </w:r>
-            </w:ins>
-            <w:r>
-              <w:t xml:space="preserve">]. Sub-figure c) illustrates absolute standardized mean differences (ASMD) in patient characteristics between patients with and without a value observed for the PD-L1 (pdl1_num) biomarker as a measure of imbalance. Sub-figure d) demonstrates the variable importance of fully observed covariates for predicting missingness in the partially </w:t>
-            </w:r>
-            <w:del w:id="252" w:author="Revised R1" w:date="2023-12-05T15:01:00Z">
-              <w:r>
-                <w:delText>oberserved</w:delText>
-              </w:r>
-            </w:del>
-            <w:ins w:id="253" w:author="Revised R1" w:date="2023-12-05T15:01:00Z">
-              <w:r>
-                <w:t>observed</w:t>
-              </w:r>
-            </w:ins>
-            <w:r>
-              <w:t xml:space="preserve"> ECOG performance score variable (ecog_cat).</w:t>
-            </w:r>
+          </w:p>
+          <w:p>
+            <w:pPr>
+              <w:pStyle w:val="ImageCaption"/>
+              <w:spacing w:before="200"/>
+              <w:rPr>
+                <w:i w:val="0"/>
+              </w:rPr>
+            </w:pPr>
           </w:p>
         </w:tc>
-        <w:bookmarkEnd w:id="246"/>
+        <w:bookmarkEnd w:id="276"/>
       </w:tr>
     </w:tbl>
     <w:p>
-      <w:r>
-        <w:lastRenderedPageBreak/>
-        <w:br w:type="page"/>
-      </w:r>
+      <w:ins w:id="282" w:author="Revised R1" w:date="2023-12-06T08:55:00Z">
+        <w:r>
+          <w:rPr>
+            <w:b/>
+            <w:bCs/>
+          </w:rPr>
+          <w:t>Figure 3</w:t>
+        </w:r>
+        <w:r>
+          <w:t xml:space="preserve">: Example of how </w:t>
+        </w:r>
+        <w:proofErr w:type="spellStart"/>
+        <w:r>
+          <w:t>smdi</w:t>
+        </w:r>
+        <w:proofErr w:type="spellEnd"/>
+        <w:r>
+          <w:t xml:space="preserve"> diagnostics can be applied to compute and compare diagnostic parameters of partially observed covariates to expected parameters of common missingness mechanisms based on a former large-scale simulation study [22].</w:t>
+        </w:r>
+      </w:ins>
     </w:p>
     <w:tbl>
       <w:tblPr>
@@ -7558,24 +7929,25 @@
             <w:tcW w:w="0" w:type="auto"/>
           </w:tcPr>
           <w:p>
+            <w:bookmarkStart w:id="283" w:name="fig-results"/>
+          </w:p>
+          <w:p>
             <w:pPr>
               <w:jc w:val="center"/>
               <w:rPr>
-                <w:del w:id="254" w:author="Revised R1" w:date="2023-12-05T15:01:00Z"/>
+                <w:del w:id="284" w:author="Revised R1" w:date="2023-12-06T08:55:00Z"/>
               </w:rPr>
             </w:pPr>
-            <w:bookmarkStart w:id="255" w:name="fig-results"/>
-            <w:del w:id="256" w:author="Revised R1" w:date="2023-12-05T15:01:00Z">
+            <w:del w:id="285" w:author="Revised R1" w:date="2023-12-06T08:55:00Z">
               <w:r>
                 <w:rPr>
                   <w:noProof/>
                 </w:rPr>
-                <w:lastRenderedPageBreak/>
                 <w:drawing>
-                  <wp:inline distT="0" distB="0" distL="0" distR="0" wp14:anchorId="5075E3D6" wp14:editId="55B258C4">
+                  <wp:inline distT="0" distB="0" distL="0" distR="0" wp14:anchorId="0A3F69A2" wp14:editId="3DC4247F">
                     <wp:extent cx="5943600" cy="2698134"/>
                     <wp:effectExtent l="0" t="0" r="0" b="0"/>
-                    <wp:docPr id="125" name="Picture 125"/>
+                    <wp:docPr id="125" name="Picture"/>
                     <wp:cNvGraphicFramePr/>
                     <a:graphic xmlns:a="http://schemas.openxmlformats.org/drawingml/2006/main">
                       <a:graphicData uri="http://schemas.openxmlformats.org/drawingml/2006/picture">
@@ -7587,7 +7959,7 @@
                             </pic:cNvPicPr>
                           </pic:nvPicPr>
                           <pic:blipFill>
-                            <a:blip r:embed="rId43"/>
+                            <a:blip r:embed="rId40"/>
                             <a:stretch>
                               <a:fillRect/>
                             </a:stretch>
@@ -7617,72 +7989,17 @@
           </w:p>
           <w:p>
             <w:pPr>
-              <w:jc w:val="center"/>
-              <w:rPr>
-                <w:ins w:id="257" w:author="Revised R1" w:date="2023-12-05T15:01:00Z"/>
-              </w:rPr>
-            </w:pPr>
-            <w:ins w:id="258" w:author="Revised R1" w:date="2023-12-05T15:01:00Z">
-              <w:r>
-                <w:rPr>
-                  <w:noProof/>
-                </w:rPr>
-                <w:drawing>
-                  <wp:inline distT="0" distB="0" distL="0" distR="0">
-                    <wp:extent cx="5943600" cy="2698134"/>
-                    <wp:effectExtent l="0" t="0" r="0" b="0"/>
-                    <wp:docPr id="134" name="Picture 134"/>
-                    <wp:cNvGraphicFramePr/>
-                    <a:graphic xmlns:a="http://schemas.openxmlformats.org/drawingml/2006/main">
-                      <a:graphicData uri="http://schemas.openxmlformats.org/drawingml/2006/picture">
-                        <pic:pic xmlns:pic="http://schemas.openxmlformats.org/drawingml/2006/picture">
-                          <pic:nvPicPr>
-                            <pic:cNvPr id="135" name="Picture" descr="../figures/Figure_3_results.jpg"/>
-                            <pic:cNvPicPr>
-                              <a:picLocks noChangeAspect="1" noChangeArrowheads="1"/>
-                            </pic:cNvPicPr>
-                          </pic:nvPicPr>
-                          <pic:blipFill>
-                            <a:blip r:embed="rId43"/>
-                            <a:stretch>
-                              <a:fillRect/>
-                            </a:stretch>
-                          </pic:blipFill>
-                          <pic:spPr bwMode="auto">
-                            <a:xfrm>
-                              <a:off x="0" y="0"/>
-                              <a:ext cx="5943600" cy="2698134"/>
-                            </a:xfrm>
-                            <a:prstGeom prst="rect">
-                              <a:avLst/>
-                            </a:prstGeom>
-                            <a:noFill/>
-                            <a:ln w="9525">
-                              <a:noFill/>
-                              <a:headEnd/>
-                              <a:tailEnd/>
-                            </a:ln>
-                          </pic:spPr>
-                        </pic:pic>
-                      </a:graphicData>
-                    </a:graphic>
-                  </wp:inline>
-                </w:drawing>
-              </w:r>
-            </w:ins>
-          </w:p>
-          <w:p>
-            <w:pPr>
               <w:pStyle w:val="ImageCaption"/>
               <w:spacing w:before="200"/>
             </w:pPr>
-            <w:r>
-              <w:lastRenderedPageBreak/>
-              <w:t>Figure 3: Example of how smdi diagnostics can be applied to compute and compare diagnostic parameters of partially observed covariates to expected parameters of common missingness mechanisms based on a former large-scale simulation study [22].</w:t>
-            </w:r>
+            <w:del w:id="286" w:author="Revised R1" w:date="2023-12-06T08:55:00Z">
+              <w:r>
+                <w:delText>Figure 3: Example of how smdi diagnostics can be applied to compute and compare diagnostic parameters of partially observed covariates to expected parameters of common missingness mechanisms based on a former large-scale simulation study [22].</w:delText>
+              </w:r>
+            </w:del>
           </w:p>
         </w:tc>
-        <w:bookmarkEnd w:id="255"/>
+        <w:bookmarkEnd w:id="283"/>
       </w:tr>
     </w:tbl>
     <w:p>
@@ -7694,12 +8011,12 @@
         </w:sectPr>
       </w:pPr>
     </w:p>
-    <w:bookmarkEnd w:id="107"/>
-    <w:bookmarkEnd w:id="239"/>
+    <w:bookmarkEnd w:id="141"/>
+    <w:bookmarkEnd w:id="272"/>
     <w:p/>
     <w:sectPr>
-      <w:footerReference w:type="even" r:id="rId44"/>
-      <w:footerReference w:type="default" r:id="rId45"/>
+      <w:footerReference w:type="even" r:id="rId41"/>
+      <w:footerReference w:type="default" r:id="rId42"/>
       <w:pgSz w:w="12240" w:h="15840"/>
       <w:pgMar w:top="1440" w:right="1440" w:bottom="1440" w:left="1440" w:header="720" w:footer="720" w:gutter="0"/>
       <w:cols w:space="720"/>
@@ -8091,7 +8408,7 @@
   <w:abstractNum w:abstractNumId="10" w15:restartNumberingAfterBreak="0">
     <w:nsid w:val="0000A990"/>
     <w:multiLevelType w:val="multilevel"/>
-    <w:tmpl w:val="0B6CAF70"/>
+    <w:tmpl w:val="441C644E"/>
     <w:lvl w:ilvl="0">
       <w:numFmt w:val="bullet"/>
       <w:lvlText w:val=" "/>
@@ -8168,7 +8485,7 @@
   <w:abstractNum w:abstractNumId="11" w15:restartNumberingAfterBreak="0">
     <w:nsid w:val="0000A991"/>
     <w:multiLevelType w:val="multilevel"/>
-    <w:tmpl w:val="95C89690"/>
+    <w:tmpl w:val="BDEEE340"/>
     <w:lvl w:ilvl="0">
       <w:numFmt w:val="bullet"/>
       <w:lvlText w:val="•"/>
@@ -9249,13 +9566,13 @@
   <w:num w:numId="301" w16cid:durableId="1482306058">
     <w:abstractNumId w:val="9"/>
   </w:num>
-  <w:num w:numId="302" w16cid:durableId="853303601">
+  <w:num w:numId="302" w16cid:durableId="1726755706">
     <w:abstractNumId w:val="10"/>
   </w:num>
-  <w:num w:numId="303" w16cid:durableId="842360639">
+  <w:num w:numId="303" w16cid:durableId="991835579">
     <w:abstractNumId w:val="11"/>
   </w:num>
-  <w:num w:numId="304" w16cid:durableId="1985742474">
+  <w:num w:numId="304" w16cid:durableId="730545275">
     <w:abstractNumId w:val="11"/>
   </w:num>
 </w:numbering>
@@ -10365,7 +10682,7 @@
     <w:name w:val="header"/>
     <w:basedOn w:val="Normal"/>
     <w:link w:val="HeaderChar"/>
-    <w:rsid w:val="00E92F7C"/>
+    <w:rsid w:val="00430F1B"/>
     <w:pPr>
       <w:tabs>
         <w:tab w:val="center" w:pos="4680"/>
@@ -10378,7 +10695,7 @@
     <w:name w:val="Header Char"/>
     <w:basedOn w:val="DefaultParagraphFont"/>
     <w:link w:val="Header"/>
-    <w:rsid w:val="00E92F7C"/>
+    <w:rsid w:val="00430F1B"/>
     <w:rPr>
       <w:rFonts w:ascii="Arial" w:hAnsi="Arial"/>
     </w:rPr>

</xml_diff>